<commit_message>
merged expirement procedure with rest
</commit_message>
<xml_diff>
--- a/דוח מעבדה מגנטיות.docx
+++ b/דוח מעבדה מגנטיות.docx
@@ -449,16 +449,7 @@
           <w:szCs w:val="24"/>
           <w:rtl/>
         </w:rPr>
-        <w:t xml:space="preserve">עם </w:t>
-      </w:r>
-      <w:r>
-        <w:rPr>
-          <w:rFonts w:ascii="David" w:hAnsi="David" w:cs="David" w:hint="cs"/>
-          <w:sz w:val="24"/>
-          <w:szCs w:val="24"/>
-          <w:rtl/>
-        </w:rPr>
-        <w:t xml:space="preserve">עוצמת </w:t>
+        <w:t xml:space="preserve">עם עוצמת </w:t>
       </w:r>
       <w:r>
         <w:rPr>
@@ -476,34 +467,7 @@
           <w:szCs w:val="24"/>
           <w:rtl/>
         </w:rPr>
-        <w:t>חשמלי</w:t>
-      </w:r>
-      <w:r>
-        <w:rPr>
-          <w:rFonts w:ascii="David" w:hAnsi="David" w:cs="David" w:hint="cs"/>
-          <w:sz w:val="24"/>
-          <w:szCs w:val="24"/>
-          <w:rtl/>
-        </w:rPr>
-        <w:t xml:space="preserve"> שונה</w:t>
-      </w:r>
-      <w:r>
-        <w:rPr>
-          <w:rFonts w:ascii="David" w:hAnsi="David" w:cs="David" w:hint="cs"/>
-          <w:sz w:val="24"/>
-          <w:szCs w:val="24"/>
-          <w:rtl/>
-        </w:rPr>
-        <w:t>, ו</w:t>
-      </w:r>
-      <w:r>
-        <w:rPr>
-          <w:rFonts w:ascii="David" w:hAnsi="David" w:cs="David" w:hint="cs"/>
-          <w:sz w:val="24"/>
-          <w:szCs w:val="24"/>
-          <w:rtl/>
-        </w:rPr>
-        <w:t>ב</w:t>
+        <w:t>חשמלי שונה, וב</w:t>
       </w:r>
       <w:r>
         <w:rPr>
@@ -650,7 +614,7 @@
         <w:spacing w:line="360" w:lineRule="auto"/>
         <w:jc w:val="both"/>
         <w:rPr>
-          <w:rFonts w:ascii="David" w:hAnsi="David" w:cs="David" w:hint="cs"/>
+          <w:rFonts w:ascii="David" w:hAnsi="David" w:cs="David"/>
           <w:sz w:val="24"/>
           <w:szCs w:val="24"/>
           <w:rtl/>
@@ -921,11 +885,6 @@
     </w:p>
     <w:p>
       <w:pPr>
-        <w:pStyle w:val="ListParagraph"/>
-        <w:numPr>
-          <w:ilvl w:val="0"/>
-          <w:numId w:val="1"/>
-        </w:numPr>
         <w:bidi/>
         <w:spacing w:line="360" w:lineRule="auto"/>
         <w:rPr>
@@ -2783,6 +2742,7 @@
       <w:r>
         <w:rPr>
           <w:rFonts w:ascii="David" w:hAnsi="David" w:cs="David"/>
+          <w:noProof/>
           <w:sz w:val="24"/>
           <w:szCs w:val="24"/>
         </w:rPr>
@@ -2849,8 +2809,8 @@
           <w:rFonts w:ascii="David" w:hAnsi="David" w:cs="David"/>
           <w:i/>
           <w:iCs/>
-          <w:sz w:val="18"/>
-          <w:szCs w:val="18"/>
+          <w:sz w:val="16"/>
+          <w:szCs w:val="16"/>
           <w:rtl/>
         </w:rPr>
       </w:pPr>
@@ -2859,8 +2819,8 @@
           <w:rFonts w:ascii="David" w:hAnsi="David" w:cs="David" w:hint="cs"/>
           <w:i/>
           <w:iCs/>
-          <w:sz w:val="18"/>
-          <w:szCs w:val="18"/>
+          <w:sz w:val="16"/>
+          <w:szCs w:val="16"/>
           <w:rtl/>
         </w:rPr>
         <w:t xml:space="preserve">איור (1.1): הדגמה של לולאת חשל סטנדרטית בחומר פרומגנטי שרירותי. הקו </w:t>
@@ -2870,8 +2830,8 @@
           <w:rFonts w:ascii="David" w:hAnsi="David" w:cs="David" w:hint="cs"/>
           <w:i/>
           <w:iCs/>
-          <w:sz w:val="18"/>
-          <w:szCs w:val="18"/>
+          <w:sz w:val="16"/>
+          <w:szCs w:val="16"/>
           <w:rtl/>
         </w:rPr>
         <w:t>המקווק</w:t>
@@ -2881,8 +2841,8 @@
           <w:rFonts w:ascii="David" w:hAnsi="David" w:cs="David" w:hint="eastAsia"/>
           <w:i/>
           <w:iCs/>
-          <w:sz w:val="18"/>
-          <w:szCs w:val="18"/>
+          <w:sz w:val="16"/>
+          <w:szCs w:val="16"/>
           <w:rtl/>
         </w:rPr>
         <w:t>ו</w:t>
@@ -2892,8 +2852,8 @@
           <w:rFonts w:ascii="David" w:hAnsi="David" w:cs="David" w:hint="cs"/>
           <w:i/>
           <w:iCs/>
-          <w:sz w:val="18"/>
-          <w:szCs w:val="18"/>
+          <w:sz w:val="16"/>
+          <w:szCs w:val="16"/>
           <w:rtl/>
         </w:rPr>
         <w:t xml:space="preserve"> הינו ה-</w:t>
@@ -2903,8 +2863,8 @@
           <w:rFonts w:ascii="David" w:hAnsi="David" w:cs="David"/>
           <w:i/>
           <w:iCs/>
-          <w:sz w:val="18"/>
-          <w:szCs w:val="18"/>
+          <w:sz w:val="16"/>
+          <w:szCs w:val="16"/>
         </w:rPr>
         <w:t>initial magnetization curve</w:t>
       </w:r>
@@ -2913,8 +2873,8 @@
           <w:rFonts w:ascii="David" w:hAnsi="David" w:cs="David" w:hint="cs"/>
           <w:i/>
           <w:iCs/>
-          <w:sz w:val="18"/>
-          <w:szCs w:val="18"/>
+          <w:sz w:val="16"/>
+          <w:szCs w:val="16"/>
           <w:rtl/>
         </w:rPr>
         <w:t>, הקו הרציף הינו ערכי השדה הפנימי הנמדדים כתלות בשדה החיצוני, עבור שדה חיצוני משתנה באופן מחזורי.</w:t>
@@ -2991,6 +2951,7 @@
       <w:r>
         <w:rPr>
           <w:rFonts w:ascii="David" w:hAnsi="David" w:cs="David"/>
+          <w:noProof/>
           <w:sz w:val="24"/>
           <w:szCs w:val="24"/>
         </w:rPr>
@@ -3055,98 +3016,37 @@
         <w:jc w:val="both"/>
         <w:rPr>
           <w:rFonts w:ascii="David" w:hAnsi="David" w:cs="David"/>
-          <w:sz w:val="18"/>
-          <w:szCs w:val="18"/>
-          <w:rtl/>
-        </w:rPr>
-      </w:pPr>
-      <w:r>
-        <w:rPr>
-          <w:rFonts w:ascii="David" w:hAnsi="David" w:cs="David" w:hint="cs"/>
-          <w:sz w:val="18"/>
-          <w:szCs w:val="18"/>
-          <w:rtl/>
-        </w:rPr>
-        <w:t xml:space="preserve">איור (1.2): הדגמה של השוני הלולאות החשל עבור חומר רך מגנטית לעומת חומר קשה מגנטית. מימין הלולאה המתקבלת עבור החומר </w:t>
-      </w:r>
-    </w:p>
-    <w:p>
-      <w:pPr>
-        <w:bidi/>
-        <w:spacing w:line="360" w:lineRule="auto"/>
-        <w:jc w:val="both"/>
-        <w:rPr>
-          <w:rFonts w:ascii="David" w:hAnsi="David" w:cs="David"/>
-          <w:sz w:val="24"/>
-          <w:szCs w:val="24"/>
-          <w:rtl/>
-        </w:rPr>
-      </w:pPr>
-      <w:r>
-        <w:rPr>
-          <w:rFonts w:ascii="David" w:hAnsi="David" w:cs="David" w:hint="cs"/>
-          <w:sz w:val="24"/>
-          <w:szCs w:val="24"/>
-          <w:rtl/>
-        </w:rPr>
-        <w:t>המשך</w:t>
-      </w:r>
-    </w:p>
-    <w:p>
-      <w:pPr>
-        <w:bidi/>
-        <w:spacing w:line="360" w:lineRule="auto"/>
-        <w:jc w:val="both"/>
-        <w:rPr>
-          <w:rFonts w:ascii="David" w:hAnsi="David" w:cs="David"/>
-          <w:sz w:val="24"/>
-          <w:szCs w:val="24"/>
-          <w:rtl/>
-        </w:rPr>
-      </w:pPr>
-      <w:proofErr w:type="spellStart"/>
-      <w:r>
-        <w:rPr>
-          <w:rFonts w:ascii="David" w:hAnsi="David" w:cs="David" w:hint="cs"/>
-          <w:sz w:val="24"/>
-          <w:szCs w:val="24"/>
-          <w:rtl/>
-        </w:rPr>
-        <w:t>אאאאאאאאאאאאאאאאאאאאאאאאאאאאאאאאאאאאאאאאאאאאאאאאאאאאאאא</w:t>
-      </w:r>
-      <w:proofErr w:type="spellEnd"/>
-      <w:r>
-        <w:rPr>
-          <w:rtl/>
-        </w:rPr>
-        <w:footnoteReference w:id="4"/>
-      </w:r>
-      <w:r>
-        <w:rPr>
-          <w:rFonts w:ascii="David" w:hAnsi="David" w:cs="David" w:hint="cs"/>
-          <w:sz w:val="24"/>
-          <w:szCs w:val="24"/>
-          <w:rtl/>
-        </w:rPr>
-        <w:t>אאאאאאאאאאאאאאאאאאאאאאאאאאאאאאאאאאאאאאאאאאאאאאאאאאאאאאאאאאאאאאאאאאאאאאאאאאאאאאאאאאאאאאאאאאאאאאאאאאאאאאאאאאאאאאאאאאאאאאאאאאאאאאאאאאאאאאאאאאאאאאאאאאאאאאאאאאאאאאאאאאאאאאאאאאאאאאאאאאאאאאאאאאאאאאאאאאאאאאאאאאאאאאאאאאאאאאאאאאאאאאאאאאאאאאאאאאאאאאאאאאאאאאאאאאאאאאאאאאאאאאאאאאאאאאאאאאאאאאאאאאאאאאאאאאאאאאאאאאאאאאאאאאאאאאאאאאאאאאאאאאאאאאאאאאאאאאאאאאאאאאאאאאאאאאאאאאאאאאאאאאאאאאאאאאאאאאאאאאאאאאאאאאאאאאאאאאאאאאאאאאאאאאאאאאאאאאאאאאאאאאאאאאאאאאאאאאאאאאאאאאאאאאאאאאאאאאאאאאאאאאאאאאאאאאאאאאאאאאאאאאאאאאאאאאאאאאאאאאאאאאאאאאאאאאאאאאאאאאאאאאאאאאאאאאאאאאאאאאאאאאאאאאאאאאאאאאאאאאאאאאאאאאאאאאאאאאאאאאאאאאאאאאאאאאאאאאאאאאאאאאאאא</w:t>
-      </w:r>
-      <w:r>
-        <w:rPr>
-          <w:rFonts w:ascii="David" w:hAnsi="David" w:cs="David" w:hint="cs"/>
-          <w:sz w:val="24"/>
-          <w:szCs w:val="24"/>
-          <w:rtl/>
-        </w:rPr>
-        <w:t>אאאאאאאאאאאאאאאאאאאאאאאאאאאאאאאאאאאאאאאאאאאאאאאאאאאאאאאאאאאאאאאאאאאאאאאאאאאאאאאאאאאאאאאאאאאאאאאאאאאאאאאאאאאאאאאאאאאאאאאאאאאאאאאאאאאאאאאאאאאאאאאאאאאאאאאאאאאאאאאאאאאאאאאאאאאאאאאאאאאאאאאאאאאאאאאאאאאאאאאאאאאאאאאאאאאאאאאאאאאאאאאאאאאאאאאאאאאאאאאאאאאאאאאאאאאאאאאאאאאאאאאאאאאאאאאאאאאאאאאאאאאאאאאאאאאאאאאאאאאאאאאאאאאאאאאאאאאאאאאאאאאאאאאאאאאאאאאאאאאאאאאאאאאאאאאאאאאאאאאאאאאאאאאאאאאאאאאאאאאאאאאאאאאאאאאאאאאאאאאאאאאאאאאאאאאאאאאאאאאאאאאאאאאאאאאאאאאאאאאאאאאאאאאאאאאאאאאאאאאאאאאאאאאאאאאאאאאאאאאאאאאאאאאאאאאאאאאאאאאאאאאאאאאאאאאאאאאאאאאאאאאאאאאאאאאאאאאאאאאאאאאאאאאאאאאאאאאאאאאאאאאאאאאאאאאאאאאאאאאאאאאאאאאאאאאאאאאאאאאאאאאאאאאאאאאאאאאאאאאאאאאאאאאאאאאאאאאאאאאאאאאאאאאאאאאאאאאאאאאאאאאאאאאאאאאאאאאאאאאאאאאאאאאאאאאאאאאאאאאאאאאאאאאאאאאאאאאאאאאאאאאאאאאאאאאאאאאאאאאאאאאאאאאאאאאאאאאאאאאאאאאאאאאאאאאאאאאאאאאאאאאאאאאאאאאאאאאאאאאאאאאאאאאאאאאאאאאאאאאאאאאאאאאאאאאאאאאאאאאאאאאאאאאאאאאאאאאאאאאאאאאאאאאאאאאאאאאאאאאאאאאאאאאאאאאאאאאאאאאאאאאאאאאאאאאאאאאאאאאא</w:t>
-      </w:r>
-      <w:r>
-        <w:rPr>
-          <w:rFonts w:ascii="David" w:hAnsi="David" w:cs="David" w:hint="cs"/>
-          <w:sz w:val="24"/>
-          <w:szCs w:val="24"/>
-          <w:rtl/>
-        </w:rPr>
-        <w:t>.</w:t>
+          <w:sz w:val="16"/>
+          <w:szCs w:val="16"/>
+          <w:rtl/>
+        </w:rPr>
+      </w:pPr>
+      <w:r>
+        <w:rPr>
+          <w:rFonts w:ascii="David" w:hAnsi="David" w:cs="David" w:hint="cs"/>
+          <w:sz w:val="16"/>
+          <w:szCs w:val="16"/>
+          <w:rtl/>
+        </w:rPr>
+        <w:t>איור (1.2): הדגמה של השוני הלולאות החשל עבור חומר רך מגנטית לעומת חומר קשה מגנטית. מימין הלולאה המתקבלת עבור החומר</w:t>
+      </w:r>
+      <w:r>
+        <w:rPr>
+          <w:rFonts w:ascii="David" w:hAnsi="David" w:cs="David" w:hint="cs"/>
+          <w:sz w:val="16"/>
+          <w:szCs w:val="16"/>
+          <w:rtl/>
+        </w:rPr>
+        <w:t xml:space="preserve"> רך ומשמאל עבור חומר קשה.</w:t>
+      </w:r>
+      <w:r>
+        <w:rPr>
+          <w:rFonts w:ascii="David" w:hAnsi="David" w:cs="David" w:hint="cs"/>
+          <w:sz w:val="16"/>
+          <w:szCs w:val="16"/>
+          <w:rtl/>
+        </w:rPr>
+        <w:t xml:space="preserve"> </w:t>
       </w:r>
     </w:p>
     <w:p>
@@ -3198,54 +3098,2970 @@
           <w:szCs w:val="24"/>
           <w:rtl/>
         </w:rPr>
-        <w:t>אאאאאאאאאאאאאאאאאאאאאאאאאאאאאאאאאאאאאאאאאאאאאאאאאאאאאאאאאאאא</w:t>
-      </w:r>
-      <w:r>
-        <w:rPr>
-          <w:rFonts w:ascii="David" w:hAnsi="David" w:cs="David" w:hint="cs"/>
+        <w:t>בניסוי, מדדנו תחילה לולאות חשל של חומרים כתלות בשטח החתך והזרם החשמלי ולאחר מכן חקרנו התפלגות של דומיינים מגנטיים ואת אפקט ברקהאוזן</w:t>
+      </w:r>
+      <w:r>
+        <w:rPr>
+          <w:rFonts w:ascii="David" w:hAnsi="David" w:cs="David" w:hint="cs"/>
+          <w:sz w:val="24"/>
+          <w:szCs w:val="24"/>
+          <w:rtl/>
+        </w:rPr>
+        <w:t xml:space="preserve"> </w:t>
+      </w:r>
+      <w:r>
+        <w:rPr>
+          <w:rFonts w:ascii="David" w:hAnsi="David" w:cs="David" w:hint="cs"/>
+          <w:sz w:val="24"/>
+          <w:szCs w:val="24"/>
+          <w:rtl/>
+        </w:rPr>
+        <w:t xml:space="preserve">באמצעות מערכת שונה. </w:t>
+      </w:r>
+    </w:p>
+    <w:p>
+      <w:pPr>
+        <w:bidi/>
+        <w:spacing w:line="360" w:lineRule="auto"/>
+        <w:jc w:val="both"/>
+        <w:rPr>
+          <w:rFonts w:ascii="David" w:hAnsi="David" w:cs="David"/>
+          <w:sz w:val="24"/>
+          <w:szCs w:val="24"/>
+          <w:rtl/>
+        </w:rPr>
+      </w:pPr>
+      <w:r>
+        <w:rPr>
+          <w:noProof/>
+        </w:rPr>
+        <w:drawing>
+          <wp:inline distT="0" distB="0" distL="0" distR="0" wp14:anchorId="56F4DF37" wp14:editId="0B242011">
+            <wp:extent cx="2752218" cy="1022350"/>
+            <wp:effectExtent l="0" t="0" r="0" b="0"/>
+            <wp:docPr id="24" name="Picture 24" descr="Diagram&#10;&#10;Description automatically generated"/>
+            <wp:cNvGraphicFramePr>
+              <a:graphicFrameLocks xmlns:a="http://schemas.openxmlformats.org/drawingml/2006/main" noChangeAspect="1"/>
+            </wp:cNvGraphicFramePr>
+            <a:graphic xmlns:a="http://schemas.openxmlformats.org/drawingml/2006/main">
+              <a:graphicData uri="http://schemas.openxmlformats.org/drawingml/2006/picture">
+                <pic:pic xmlns:pic="http://schemas.openxmlformats.org/drawingml/2006/picture">
+                  <pic:nvPicPr>
+                    <pic:cNvPr id="1" name="Picture 1" descr="Diagram&#10;&#10;Description automatically generated"/>
+                    <pic:cNvPicPr/>
+                  </pic:nvPicPr>
+                  <pic:blipFill rotWithShape="1">
+                    <a:blip r:embed="rId11"/>
+                    <a:srcRect l="16688" t="51175" r="17333" b="5254"/>
+                    <a:stretch/>
+                  </pic:blipFill>
+                  <pic:spPr bwMode="auto">
+                    <a:xfrm>
+                      <a:off x="0" y="0"/>
+                      <a:ext cx="2752218" cy="1022350"/>
+                    </a:xfrm>
+                    <a:prstGeom prst="rect">
+                      <a:avLst/>
+                    </a:prstGeom>
+                    <a:ln>
+                      <a:noFill/>
+                    </a:ln>
+                    <a:extLst>
+                      <a:ext uri="{53640926-AAD7-44D8-BBD7-CCE9431645EC}">
+                        <a14:shadowObscured xmlns:a14="http://schemas.microsoft.com/office/drawing/2010/main"/>
+                      </a:ext>
+                    </a:extLst>
+                  </pic:spPr>
+                </pic:pic>
+              </a:graphicData>
+            </a:graphic>
+          </wp:inline>
+        </w:drawing>
+      </w:r>
+    </w:p>
+    <w:p>
+      <w:pPr>
+        <w:tabs>
+          <w:tab w:val="center" w:pos="4513"/>
+          <w:tab w:val="left" w:pos="6554"/>
+        </w:tabs>
+        <w:bidi/>
+        <w:spacing w:line="360" w:lineRule="auto"/>
+        <w:jc w:val="both"/>
+        <w:rPr>
+          <w:rFonts w:ascii="David" w:hAnsi="David" w:cs="David"/>
+          <w:i/>
+          <w:iCs/>
+          <w:sz w:val="18"/>
+          <w:szCs w:val="18"/>
+          <w:rtl/>
+        </w:rPr>
+      </w:pPr>
+      <w:r>
+        <w:rPr>
+          <w:rFonts w:ascii="David" w:hAnsi="David" w:cs="David" w:hint="cs"/>
+          <w:i/>
+          <w:iCs/>
+          <w:sz w:val="18"/>
+          <w:szCs w:val="18"/>
+          <w:rtl/>
+        </w:rPr>
+        <w:t>איור (2.1): מערכת הניסוי בחלק הראשון.</w:t>
+      </w:r>
+    </w:p>
+    <w:p>
+      <w:pPr>
+        <w:bidi/>
+        <w:spacing w:line="360" w:lineRule="auto"/>
+        <w:jc w:val="both"/>
+        <w:rPr>
+          <w:rFonts w:ascii="David" w:hAnsi="David" w:cs="David"/>
+          <w:sz w:val="24"/>
+          <w:szCs w:val="24"/>
+          <w:rtl/>
+        </w:rPr>
+      </w:pPr>
+      <w:r>
+        <w:rPr>
+          <w:rFonts w:ascii="David" w:hAnsi="David" w:cs="David" w:hint="cs"/>
+          <w:b/>
+          <w:bCs/>
+          <w:sz w:val="24"/>
+          <w:szCs w:val="24"/>
+          <w:rtl/>
+        </w:rPr>
+        <w:t>בחלק הראשון</w:t>
+      </w:r>
+      <w:r>
+        <w:rPr>
+          <w:rFonts w:ascii="David" w:hAnsi="David" w:cs="David" w:hint="cs"/>
+          <w:sz w:val="24"/>
+          <w:szCs w:val="24"/>
+          <w:rtl/>
+        </w:rPr>
+        <w:t xml:space="preserve"> של הניסוי מדדנו את המתח על הנגד </w:t>
+      </w:r>
+      <m:oMath>
+        <m:sSub>
+          <m:sSubPr>
+            <m:ctrlPr>
+              <w:rPr>
+                <w:rFonts w:ascii="Cambria Math" w:hAnsi="Cambria Math" w:cs="David"/>
+                <w:i/>
+                <w:sz w:val="24"/>
+                <w:szCs w:val="24"/>
+              </w:rPr>
+            </m:ctrlPr>
+          </m:sSubPr>
+          <m:e>
+            <m:r>
+              <w:rPr>
+                <w:rFonts w:ascii="Cambria Math" w:hAnsi="Cambria Math" w:cs="David"/>
+                <w:sz w:val="24"/>
+                <w:szCs w:val="24"/>
+              </w:rPr>
+              <m:t>R</m:t>
+            </m:r>
+          </m:e>
+          <m:sub>
+            <m:r>
+              <w:rPr>
+                <w:rFonts w:ascii="Cambria Math" w:hAnsi="Cambria Math" w:cs="David"/>
+                <w:sz w:val="24"/>
+                <w:szCs w:val="24"/>
+              </w:rPr>
+              <m:t>1</m:t>
+            </m:r>
+          </m:sub>
+        </m:sSub>
+      </m:oMath>
+      <w:r>
+        <w:rPr>
+          <w:rFonts w:ascii="David" w:hAnsi="David" w:cs="David" w:hint="cs"/>
+          <w:sz w:val="24"/>
+          <w:szCs w:val="24"/>
+          <w:rtl/>
+        </w:rPr>
+        <w:t xml:space="preserve"> ואת המתח על הקבל </w:t>
+      </w:r>
+      <m:oMath>
+        <m:sSub>
+          <m:sSubPr>
+            <m:ctrlPr>
+              <w:rPr>
+                <w:rFonts w:ascii="Cambria Math" w:hAnsi="Cambria Math" w:cs="David"/>
+                <w:i/>
+                <w:sz w:val="24"/>
+                <w:szCs w:val="24"/>
+              </w:rPr>
+            </m:ctrlPr>
+          </m:sSubPr>
+          <m:e>
+            <m:r>
+              <w:rPr>
+                <w:rFonts w:ascii="Cambria Math" w:hAnsi="Cambria Math" w:cs="David"/>
+                <w:sz w:val="24"/>
+                <w:szCs w:val="24"/>
+              </w:rPr>
+              <m:t>C</m:t>
+            </m:r>
+          </m:e>
+          <m:sub>
+            <m:r>
+              <w:rPr>
+                <w:rFonts w:ascii="Cambria Math" w:hAnsi="Cambria Math" w:cs="David"/>
+                <w:sz w:val="24"/>
+                <w:szCs w:val="24"/>
+              </w:rPr>
+              <m:t>2</m:t>
+            </m:r>
+          </m:sub>
+        </m:sSub>
+      </m:oMath>
+      <w:r>
+        <w:rPr>
+          <w:rFonts w:ascii="David" w:eastAsiaTheme="minorEastAsia" w:hAnsi="David" w:cs="David" w:hint="cs"/>
+          <w:sz w:val="24"/>
+          <w:szCs w:val="24"/>
+          <w:rtl/>
+        </w:rPr>
+        <w:t xml:space="preserve"> (ראו איור 2.1), אשר פרופורציוניים לשדה המגנטי החיצוני </w:t>
+      </w:r>
+      <m:oMath>
+        <m:acc>
+          <m:accPr>
+            <m:chr m:val="⃑"/>
+            <m:ctrlPr>
+              <w:rPr>
+                <w:rFonts w:ascii="Cambria Math" w:hAnsi="Cambria Math" w:cs="David"/>
+                <w:sz w:val="24"/>
+                <w:szCs w:val="24"/>
+              </w:rPr>
+            </m:ctrlPr>
+          </m:accPr>
+          <m:e>
+            <m:r>
+              <m:rPr>
+                <m:sty m:val="p"/>
+              </m:rPr>
+              <w:rPr>
+                <w:rFonts w:ascii="Cambria Math" w:hAnsi="Cambria Math" w:cs="David"/>
+                <w:sz w:val="24"/>
+                <w:szCs w:val="24"/>
+              </w:rPr>
+              <m:t>H</m:t>
+            </m:r>
+          </m:e>
+        </m:acc>
+      </m:oMath>
+      <w:r>
+        <w:rPr>
+          <w:rFonts w:ascii="David" w:hAnsi="David" w:cs="David" w:hint="cs"/>
+          <w:sz w:val="24"/>
+          <w:szCs w:val="24"/>
+          <w:rtl/>
+        </w:rPr>
+        <w:t xml:space="preserve"> </w:t>
+      </w:r>
+      <w:r>
+        <w:rPr>
+          <w:rFonts w:ascii="David" w:eastAsiaTheme="minorEastAsia" w:hAnsi="David" w:cs="David" w:hint="cs"/>
+          <w:sz w:val="24"/>
+          <w:szCs w:val="24"/>
+          <w:rtl/>
+        </w:rPr>
+        <w:t xml:space="preserve"> והשדה המגנטי הכולל </w:t>
+      </w:r>
+      <m:oMath>
+        <m:acc>
+          <m:accPr>
+            <m:chr m:val="⃑"/>
+            <m:ctrlPr>
+              <w:rPr>
+                <w:rFonts w:ascii="Cambria Math" w:hAnsi="Cambria Math" w:cs="David"/>
+                <w:sz w:val="24"/>
+                <w:szCs w:val="24"/>
+              </w:rPr>
+            </m:ctrlPr>
+          </m:accPr>
+          <m:e>
+            <m:r>
+              <m:rPr>
+                <m:sty m:val="p"/>
+              </m:rPr>
+              <w:rPr>
+                <w:rFonts w:ascii="Cambria Math" w:hAnsi="Cambria Math" w:cs="David"/>
+                <w:sz w:val="24"/>
+                <w:szCs w:val="24"/>
+              </w:rPr>
+              <m:t>B</m:t>
+            </m:r>
+          </m:e>
+        </m:acc>
+      </m:oMath>
+      <w:r>
+        <w:rPr>
+          <w:rFonts w:ascii="David" w:hAnsi="David" w:cs="David" w:hint="cs"/>
+          <w:sz w:val="24"/>
+          <w:szCs w:val="24"/>
+          <w:rtl/>
+        </w:rPr>
+        <w:t xml:space="preserve">, בהתאמה.  </w:t>
+      </w:r>
+    </w:p>
+    <w:p>
+      <w:pPr>
+        <w:bidi/>
+        <w:spacing w:line="360" w:lineRule="auto"/>
+        <w:jc w:val="both"/>
+        <w:rPr>
+          <w:rFonts w:ascii="David" w:hAnsi="David" w:cs="David"/>
+          <w:sz w:val="24"/>
+          <w:szCs w:val="24"/>
+          <w:rtl/>
+        </w:rPr>
+      </w:pPr>
+      <w:r>
+        <w:rPr>
+          <w:noProof/>
+        </w:rPr>
+        <w:drawing>
+          <wp:inline distT="0" distB="0" distL="0" distR="0" wp14:anchorId="03EEF2E9" wp14:editId="00E99A1B">
+            <wp:extent cx="2533015" cy="1657350"/>
+            <wp:effectExtent l="0" t="0" r="635" b="0"/>
+            <wp:docPr id="6" name="Picture 6" descr="Graphical user interface, application, Word&#10;&#10;Description automatically generated"/>
+            <wp:cNvGraphicFramePr>
+              <a:graphicFrameLocks xmlns:a="http://schemas.openxmlformats.org/drawingml/2006/main" noChangeAspect="1"/>
+            </wp:cNvGraphicFramePr>
+            <a:graphic xmlns:a="http://schemas.openxmlformats.org/drawingml/2006/main">
+              <a:graphicData uri="http://schemas.openxmlformats.org/drawingml/2006/picture">
+                <pic:pic xmlns:pic="http://schemas.openxmlformats.org/drawingml/2006/picture">
+                  <pic:nvPicPr>
+                    <pic:cNvPr id="6" name="Picture 6" descr="Graphical user interface, application, Word&#10;&#10;Description automatically generated"/>
+                    <pic:cNvPicPr/>
+                  </pic:nvPicPr>
+                  <pic:blipFill rotWithShape="1">
+                    <a:blip r:embed="rId12"/>
+                    <a:srcRect l="51389" t="49393" r="25463" b="20939"/>
+                    <a:stretch/>
+                  </pic:blipFill>
+                  <pic:spPr bwMode="auto">
+                    <a:xfrm>
+                      <a:off x="0" y="0"/>
+                      <a:ext cx="2544467" cy="1664843"/>
+                    </a:xfrm>
+                    <a:prstGeom prst="rect">
+                      <a:avLst/>
+                    </a:prstGeom>
+                    <a:ln>
+                      <a:noFill/>
+                    </a:ln>
+                    <a:extLst>
+                      <a:ext uri="{53640926-AAD7-44D8-BBD7-CCE9431645EC}">
+                        <a14:shadowObscured xmlns:a14="http://schemas.microsoft.com/office/drawing/2010/main"/>
+                      </a:ext>
+                    </a:extLst>
+                  </pic:spPr>
+                </pic:pic>
+              </a:graphicData>
+            </a:graphic>
+          </wp:inline>
+        </w:drawing>
+      </w:r>
+    </w:p>
+    <w:p>
+      <w:pPr>
+        <w:tabs>
+          <w:tab w:val="center" w:pos="4513"/>
+          <w:tab w:val="left" w:pos="6554"/>
+        </w:tabs>
+        <w:bidi/>
+        <w:spacing w:line="360" w:lineRule="auto"/>
+        <w:jc w:val="both"/>
+        <w:rPr>
+          <w:rFonts w:ascii="David" w:hAnsi="David" w:cs="David"/>
+          <w:i/>
+          <w:iCs/>
+          <w:sz w:val="18"/>
+          <w:szCs w:val="18"/>
+          <w:rtl/>
+        </w:rPr>
+      </w:pPr>
+      <w:r>
+        <w:rPr>
+          <w:rFonts w:ascii="David" w:hAnsi="David" w:cs="David" w:hint="cs"/>
+          <w:i/>
+          <w:iCs/>
+          <w:sz w:val="18"/>
+          <w:szCs w:val="18"/>
+          <w:rtl/>
+        </w:rPr>
+        <w:t>איור (2.2): תקריב של המעגל המגנטי במערכת הניסוי מאיור 2.1</w:t>
+      </w:r>
+    </w:p>
+    <w:p>
+      <w:pPr>
+        <w:bidi/>
+        <w:spacing w:line="360" w:lineRule="auto"/>
+        <w:jc w:val="both"/>
+        <w:rPr>
+          <w:rFonts w:ascii="David" w:eastAsiaTheme="minorEastAsia" w:hAnsi="David" w:cs="David"/>
+          <w:sz w:val="24"/>
+          <w:szCs w:val="24"/>
+          <w:rtl/>
+        </w:rPr>
+      </w:pPr>
+      <w:r>
+        <w:rPr>
+          <w:rFonts w:ascii="David" w:hAnsi="David" w:cs="David" w:hint="cs"/>
+          <w:sz w:val="24"/>
+          <w:szCs w:val="24"/>
+          <w:rtl/>
+        </w:rPr>
+        <w:t xml:space="preserve">המתח על הנגד </w:t>
+      </w:r>
+      <m:oMath>
+        <m:sSub>
+          <m:sSubPr>
+            <m:ctrlPr>
+              <w:rPr>
+                <w:rFonts w:ascii="Cambria Math" w:hAnsi="Cambria Math" w:cs="David"/>
+                <w:i/>
+                <w:sz w:val="24"/>
+                <w:szCs w:val="24"/>
+              </w:rPr>
+            </m:ctrlPr>
+          </m:sSubPr>
+          <m:e>
+            <m:r>
+              <w:rPr>
+                <w:rFonts w:ascii="Cambria Math" w:hAnsi="Cambria Math" w:cs="David"/>
+                <w:sz w:val="24"/>
+                <w:szCs w:val="24"/>
+              </w:rPr>
+              <m:t>R</m:t>
+            </m:r>
+          </m:e>
+          <m:sub>
+            <m:r>
+              <w:rPr>
+                <w:rFonts w:ascii="Cambria Math" w:hAnsi="Cambria Math" w:cs="David"/>
+                <w:sz w:val="24"/>
+                <w:szCs w:val="24"/>
+              </w:rPr>
+              <m:t>1</m:t>
+            </m:r>
+          </m:sub>
+        </m:sSub>
+      </m:oMath>
+      <w:r>
+        <w:rPr>
+          <w:rFonts w:ascii="David" w:eastAsiaTheme="minorEastAsia" w:hAnsi="David" w:cs="David" w:hint="cs"/>
+          <w:sz w:val="24"/>
+          <w:szCs w:val="24"/>
+          <w:rtl/>
+        </w:rPr>
+        <w:t xml:space="preserve"> פרופורציוני לעוצמת הזרם במעגל (ראו משוואה 1.7), וכך גם שדה המגנטי החיצוני </w:t>
+      </w:r>
+      <m:oMath>
+        <m:acc>
+          <m:accPr>
+            <m:chr m:val="⃑"/>
+            <m:ctrlPr>
+              <w:rPr>
+                <w:rFonts w:ascii="Cambria Math" w:hAnsi="Cambria Math" w:cs="David"/>
+                <w:sz w:val="24"/>
+                <w:szCs w:val="24"/>
+              </w:rPr>
+            </m:ctrlPr>
+          </m:accPr>
+          <m:e>
+            <m:r>
+              <m:rPr>
+                <m:sty m:val="p"/>
+              </m:rPr>
+              <w:rPr>
+                <w:rFonts w:ascii="Cambria Math" w:hAnsi="Cambria Math" w:cs="David"/>
+                <w:sz w:val="24"/>
+                <w:szCs w:val="24"/>
+              </w:rPr>
+              <m:t>H</m:t>
+            </m:r>
+          </m:e>
+        </m:acc>
+      </m:oMath>
+      <w:r>
+        <w:rPr>
+          <w:rFonts w:ascii="David" w:eastAsiaTheme="minorEastAsia" w:hAnsi="David" w:cs="David" w:hint="cs"/>
+          <w:sz w:val="24"/>
+          <w:szCs w:val="24"/>
+          <w:rtl/>
+        </w:rPr>
+        <w:t xml:space="preserve"> המופעל על הליבה המגנטית פרופורציוני לעוצמת הזרם (ראו משוואה </w:t>
+      </w:r>
+      <w:r>
+        <w:rPr>
+          <w:rFonts w:ascii="David" w:eastAsiaTheme="minorEastAsia" w:hAnsi="David" w:cs="David" w:hint="cs"/>
+          <w:sz w:val="24"/>
+          <w:szCs w:val="24"/>
+        </w:rPr>
+        <w:t>XXX</w:t>
+      </w:r>
+      <w:r>
+        <w:rPr>
+          <w:rFonts w:ascii="David" w:eastAsiaTheme="minorEastAsia" w:hAnsi="David" w:cs="David" w:hint="cs"/>
+          <w:sz w:val="24"/>
+          <w:szCs w:val="24"/>
+          <w:rtl/>
+        </w:rPr>
+        <w:t>), ומכאן המתח על</w:t>
+      </w:r>
+      <w:r>
+        <w:rPr>
+          <w:rFonts w:ascii="David" w:hAnsi="David" w:cs="David" w:hint="cs"/>
+          <w:sz w:val="24"/>
+          <w:szCs w:val="24"/>
+          <w:rtl/>
+        </w:rPr>
+        <w:t xml:space="preserve"> </w:t>
+      </w:r>
+      <w:r>
+        <w:rPr>
+          <w:rFonts w:ascii="David" w:hAnsi="David" w:cs="David" w:hint="cs"/>
+          <w:sz w:val="24"/>
+          <w:szCs w:val="24"/>
+          <w:rtl/>
+        </w:rPr>
+        <w:t xml:space="preserve">הנגד </w:t>
+      </w:r>
+      <m:oMath>
+        <m:sSub>
+          <m:sSubPr>
+            <m:ctrlPr>
+              <w:rPr>
+                <w:rFonts w:ascii="Cambria Math" w:hAnsi="Cambria Math" w:cs="David"/>
+                <w:i/>
+                <w:sz w:val="24"/>
+                <w:szCs w:val="24"/>
+              </w:rPr>
+            </m:ctrlPr>
+          </m:sSubPr>
+          <m:e>
+            <m:r>
+              <w:rPr>
+                <w:rFonts w:ascii="Cambria Math" w:hAnsi="Cambria Math" w:cs="David"/>
+                <w:sz w:val="24"/>
+                <w:szCs w:val="24"/>
+              </w:rPr>
+              <m:t>R</m:t>
+            </m:r>
+          </m:e>
+          <m:sub>
+            <m:r>
+              <w:rPr>
+                <w:rFonts w:ascii="Cambria Math" w:hAnsi="Cambria Math" w:cs="David"/>
+                <w:sz w:val="24"/>
+                <w:szCs w:val="24"/>
+              </w:rPr>
+              <m:t>1</m:t>
+            </m:r>
+          </m:sub>
+        </m:sSub>
+      </m:oMath>
+      <w:r>
+        <w:rPr>
+          <w:rFonts w:ascii="David" w:eastAsiaTheme="minorEastAsia" w:hAnsi="David" w:cs="David" w:hint="cs"/>
+          <w:sz w:val="24"/>
+          <w:szCs w:val="24"/>
+          <w:rtl/>
+        </w:rPr>
+        <w:t xml:space="preserve"> פרופורציוני לשדה המגנטי החיצוני  </w:t>
+      </w:r>
+      <m:oMath>
+        <m:acc>
+          <m:accPr>
+            <m:chr m:val="⃑"/>
+            <m:ctrlPr>
+              <w:rPr>
+                <w:rFonts w:ascii="Cambria Math" w:hAnsi="Cambria Math" w:cs="David"/>
+                <w:sz w:val="24"/>
+                <w:szCs w:val="24"/>
+              </w:rPr>
+            </m:ctrlPr>
+          </m:accPr>
+          <m:e>
+            <m:r>
+              <m:rPr>
+                <m:sty m:val="p"/>
+              </m:rPr>
+              <w:rPr>
+                <w:rFonts w:ascii="Cambria Math" w:hAnsi="Cambria Math" w:cs="David"/>
+                <w:sz w:val="24"/>
+                <w:szCs w:val="24"/>
+              </w:rPr>
+              <m:t>H</m:t>
+            </m:r>
+          </m:e>
+        </m:acc>
+      </m:oMath>
+      <w:r>
+        <w:rPr>
+          <w:rFonts w:ascii="David" w:eastAsiaTheme="minorEastAsia" w:hAnsi="David" w:cs="David" w:hint="cs"/>
+          <w:sz w:val="24"/>
+          <w:szCs w:val="24"/>
+          <w:rtl/>
+        </w:rPr>
+        <w:t xml:space="preserve">.  כמו כן, המתח על הקבל </w:t>
+      </w:r>
+      <m:oMath>
+        <m:sSub>
+          <m:sSubPr>
+            <m:ctrlPr>
+              <w:rPr>
+                <w:rFonts w:ascii="Cambria Math" w:eastAsiaTheme="minorEastAsia" w:hAnsi="Cambria Math" w:cs="David"/>
+                <w:i/>
+                <w:sz w:val="24"/>
+                <w:szCs w:val="24"/>
+              </w:rPr>
+            </m:ctrlPr>
+          </m:sSubPr>
+          <m:e>
+            <m:r>
+              <w:rPr>
+                <w:rFonts w:ascii="Cambria Math" w:eastAsiaTheme="minorEastAsia" w:hAnsi="Cambria Math" w:cs="David"/>
+                <w:sz w:val="24"/>
+                <w:szCs w:val="24"/>
+              </w:rPr>
+              <m:t>C</m:t>
+            </m:r>
+          </m:e>
+          <m:sub>
+            <m:r>
+              <w:rPr>
+                <w:rFonts w:ascii="Cambria Math" w:eastAsiaTheme="minorEastAsia" w:hAnsi="Cambria Math" w:cs="David"/>
+                <w:sz w:val="24"/>
+                <w:szCs w:val="24"/>
+              </w:rPr>
+              <m:t>2</m:t>
+            </m:r>
+          </m:sub>
+        </m:sSub>
+      </m:oMath>
+      <w:r>
+        <w:rPr>
+          <w:rFonts w:ascii="David" w:eastAsiaTheme="minorEastAsia" w:hAnsi="David" w:cs="David" w:hint="cs"/>
+          <w:sz w:val="24"/>
+          <w:szCs w:val="24"/>
+          <w:rtl/>
+        </w:rPr>
+        <w:t xml:space="preserve"> ניתן על ידי:</w:t>
+      </w:r>
+    </w:p>
+    <w:p>
+      <w:pPr>
+        <w:bidi/>
+        <w:spacing w:line="360" w:lineRule="auto"/>
+        <w:jc w:val="both"/>
+        <w:rPr>
+          <w:rFonts w:ascii="David" w:eastAsiaTheme="minorEastAsia" w:hAnsi="David" w:cs="David"/>
+          <w:i/>
+          <w:sz w:val="24"/>
+          <w:szCs w:val="24"/>
+          <w:rtl/>
+        </w:rPr>
+      </w:pPr>
+      <m:oMathPara>
+        <m:oMath>
+          <m:sSub>
+            <m:sSubPr>
+              <m:ctrlPr>
+                <w:rPr>
+                  <w:rFonts w:ascii="Cambria Math" w:hAnsi="Cambria Math" w:cs="David"/>
+                  <w:i/>
+                  <w:sz w:val="24"/>
+                  <w:szCs w:val="24"/>
+                </w:rPr>
+              </m:ctrlPr>
+            </m:sSubPr>
+            <m:e>
+              <m:r>
+                <w:rPr>
+                  <w:rFonts w:ascii="Cambria Math" w:hAnsi="Cambria Math" w:cs="David"/>
+                  <w:sz w:val="24"/>
+                  <w:szCs w:val="24"/>
+                </w:rPr>
+                <m:t>V</m:t>
+              </m:r>
+            </m:e>
+            <m:sub>
+              <m:sSub>
+                <m:sSubPr>
+                  <m:ctrlPr>
+                    <w:rPr>
+                      <w:rFonts w:ascii="Cambria Math" w:hAnsi="Cambria Math" w:cs="David"/>
+                      <w:i/>
+                      <w:sz w:val="24"/>
+                      <w:szCs w:val="24"/>
+                    </w:rPr>
+                  </m:ctrlPr>
+                </m:sSubPr>
+                <m:e>
+                  <m:r>
+                    <w:rPr>
+                      <w:rFonts w:ascii="Cambria Math" w:hAnsi="Cambria Math" w:cs="David"/>
+                      <w:sz w:val="24"/>
+                      <w:szCs w:val="24"/>
+                    </w:rPr>
+                    <m:t>c</m:t>
+                  </m:r>
+                </m:e>
+                <m:sub>
+                  <m:r>
+                    <w:rPr>
+                      <w:rFonts w:ascii="Cambria Math" w:hAnsi="Cambria Math" w:cs="David"/>
+                      <w:sz w:val="24"/>
+                      <w:szCs w:val="24"/>
+                    </w:rPr>
+                    <m:t>2</m:t>
+                  </m:r>
+                </m:sub>
+              </m:sSub>
+            </m:sub>
+          </m:sSub>
+          <m:r>
+            <w:rPr>
+              <w:rFonts w:ascii="Cambria Math" w:hAnsi="Cambria Math" w:cs="David"/>
+              <w:sz w:val="24"/>
+              <w:szCs w:val="24"/>
+            </w:rPr>
+            <m:t>=</m:t>
+          </m:r>
+          <m:f>
+            <m:fPr>
+              <m:ctrlPr>
+                <w:rPr>
+                  <w:rFonts w:ascii="Cambria Math" w:hAnsi="Cambria Math" w:cs="David"/>
+                  <w:i/>
+                  <w:sz w:val="24"/>
+                  <w:szCs w:val="24"/>
+                </w:rPr>
+              </m:ctrlPr>
+            </m:fPr>
+            <m:num>
+              <m:r>
+                <w:rPr>
+                  <w:rFonts w:ascii="Cambria Math" w:hAnsi="Cambria Math" w:cs="David"/>
+                  <w:sz w:val="24"/>
+                  <w:szCs w:val="24"/>
+                </w:rPr>
+                <m:t>q</m:t>
+              </m:r>
+            </m:num>
+            <m:den>
+              <m:sSub>
+                <m:sSubPr>
+                  <m:ctrlPr>
+                    <w:rPr>
+                      <w:rFonts w:ascii="Cambria Math" w:hAnsi="Cambria Math" w:cs="David"/>
+                      <w:i/>
+                      <w:sz w:val="24"/>
+                      <w:szCs w:val="24"/>
+                    </w:rPr>
+                  </m:ctrlPr>
+                </m:sSubPr>
+                <m:e>
+                  <m:r>
+                    <w:rPr>
+                      <w:rFonts w:ascii="Cambria Math" w:hAnsi="Cambria Math" w:cs="David"/>
+                      <w:sz w:val="24"/>
+                      <w:szCs w:val="24"/>
+                    </w:rPr>
+                    <m:t>c</m:t>
+                  </m:r>
+                </m:e>
+                <m:sub>
+                  <m:r>
+                    <w:rPr>
+                      <w:rFonts w:ascii="Cambria Math" w:hAnsi="Cambria Math" w:cs="David"/>
+                      <w:sz w:val="24"/>
+                      <w:szCs w:val="24"/>
+                    </w:rPr>
+                    <m:t>2</m:t>
+                  </m:r>
+                </m:sub>
+              </m:sSub>
+            </m:den>
+          </m:f>
+          <m:r>
+            <w:rPr>
+              <w:rFonts w:ascii="Cambria Math" w:hAnsi="Cambria Math" w:cs="David"/>
+              <w:sz w:val="24"/>
+              <w:szCs w:val="24"/>
+            </w:rPr>
+            <m:t>=</m:t>
+          </m:r>
+          <m:f>
+            <m:fPr>
+              <m:ctrlPr>
+                <w:rPr>
+                  <w:rFonts w:ascii="Cambria Math" w:hAnsi="Cambria Math" w:cs="David"/>
+                  <w:i/>
+                  <w:sz w:val="24"/>
+                  <w:szCs w:val="24"/>
+                </w:rPr>
+              </m:ctrlPr>
+            </m:fPr>
+            <m:num>
+              <m:r>
+                <w:rPr>
+                  <w:rFonts w:ascii="Cambria Math" w:hAnsi="Cambria Math" w:cs="David"/>
+                  <w:sz w:val="24"/>
+                  <w:szCs w:val="24"/>
+                </w:rPr>
+                <m:t>1</m:t>
+              </m:r>
+            </m:num>
+            <m:den>
+              <m:sSub>
+                <m:sSubPr>
+                  <m:ctrlPr>
+                    <w:rPr>
+                      <w:rFonts w:ascii="Cambria Math" w:hAnsi="Cambria Math" w:cs="David"/>
+                      <w:i/>
+                      <w:sz w:val="24"/>
+                      <w:szCs w:val="24"/>
+                    </w:rPr>
+                  </m:ctrlPr>
+                </m:sSubPr>
+                <m:e>
+                  <m:r>
+                    <w:rPr>
+                      <w:rFonts w:ascii="Cambria Math" w:hAnsi="Cambria Math" w:cs="David"/>
+                      <w:sz w:val="24"/>
+                      <w:szCs w:val="24"/>
+                    </w:rPr>
+                    <m:t>R</m:t>
+                  </m:r>
+                </m:e>
+                <m:sub>
+                  <m:r>
+                    <w:rPr>
+                      <w:rFonts w:ascii="Cambria Math" w:hAnsi="Cambria Math" w:cs="David"/>
+                      <w:sz w:val="24"/>
+                      <w:szCs w:val="24"/>
+                    </w:rPr>
+                    <m:t>2</m:t>
+                  </m:r>
+                </m:sub>
+              </m:sSub>
+              <m:sSub>
+                <m:sSubPr>
+                  <m:ctrlPr>
+                    <w:rPr>
+                      <w:rFonts w:ascii="Cambria Math" w:hAnsi="Cambria Math" w:cs="David"/>
+                      <w:i/>
+                      <w:sz w:val="24"/>
+                      <w:szCs w:val="24"/>
+                    </w:rPr>
+                  </m:ctrlPr>
+                </m:sSubPr>
+                <m:e>
+                  <m:r>
+                    <w:rPr>
+                      <w:rFonts w:ascii="Cambria Math" w:hAnsi="Cambria Math" w:cs="David"/>
+                      <w:sz w:val="24"/>
+                      <w:szCs w:val="24"/>
+                    </w:rPr>
+                    <m:t>C</m:t>
+                  </m:r>
+                </m:e>
+                <m:sub>
+                  <m:r>
+                    <w:rPr>
+                      <w:rFonts w:ascii="Cambria Math" w:hAnsi="Cambria Math" w:cs="David"/>
+                      <w:sz w:val="24"/>
+                      <w:szCs w:val="24"/>
+                    </w:rPr>
+                    <m:t>2</m:t>
+                  </m:r>
+                </m:sub>
+              </m:sSub>
+            </m:den>
+          </m:f>
+          <m:r>
+            <w:rPr>
+              <w:rFonts w:ascii="Cambria Math" w:hAnsi="Cambria Math" w:cs="David"/>
+              <w:sz w:val="24"/>
+              <w:szCs w:val="24"/>
+            </w:rPr>
+            <m:t>∫</m:t>
+          </m:r>
+          <m:sSub>
+            <m:sSubPr>
+              <m:ctrlPr>
+                <w:rPr>
+                  <w:rFonts w:ascii="Cambria Math" w:hAnsi="Cambria Math" w:cs="David"/>
+                  <w:i/>
+                  <w:sz w:val="24"/>
+                  <w:szCs w:val="24"/>
+                </w:rPr>
+              </m:ctrlPr>
+            </m:sSubPr>
+            <m:e>
+              <m:r>
+                <w:rPr>
+                  <w:rFonts w:ascii="Cambria Math" w:hAnsi="Cambria Math" w:cs="David"/>
+                  <w:sz w:val="24"/>
+                  <w:szCs w:val="24"/>
+                </w:rPr>
+                <m:t>V</m:t>
+              </m:r>
+            </m:e>
+            <m:sub>
+              <m:r>
+                <w:rPr>
+                  <w:rFonts w:ascii="Cambria Math" w:hAnsi="Cambria Math" w:cs="David"/>
+                  <w:sz w:val="24"/>
+                  <w:szCs w:val="24"/>
+                </w:rPr>
+                <m:t>2</m:t>
+              </m:r>
+            </m:sub>
+          </m:sSub>
+        </m:oMath>
+      </m:oMathPara>
+    </w:p>
+    <w:p>
+      <w:pPr>
+        <w:bidi/>
+        <w:spacing w:line="360" w:lineRule="auto"/>
+        <w:jc w:val="both"/>
+        <w:rPr>
+          <w:rFonts w:ascii="David" w:eastAsiaTheme="minorEastAsia" w:hAnsi="David" w:cs="David"/>
+          <w:i/>
+          <w:sz w:val="24"/>
+          <w:szCs w:val="24"/>
+          <w:rtl/>
+        </w:rPr>
+      </w:pPr>
+      <w:r>
+        <w:rPr>
+          <w:rFonts w:ascii="David" w:eastAsiaTheme="minorEastAsia" w:hAnsi="David" w:cs="David" w:hint="cs"/>
+          <w:i/>
+          <w:sz w:val="24"/>
+          <w:szCs w:val="24"/>
+          <w:rtl/>
+        </w:rPr>
+        <w:t xml:space="preserve">אך מכך ש- </w:t>
+      </w:r>
+      <m:oMath>
+        <m:sSub>
+          <m:sSubPr>
+            <m:ctrlPr>
+              <w:rPr>
+                <w:rFonts w:ascii="Cambria Math" w:eastAsiaTheme="minorEastAsia" w:hAnsi="Cambria Math" w:cs="David"/>
+                <w:i/>
+                <w:sz w:val="24"/>
+                <w:szCs w:val="24"/>
+              </w:rPr>
+            </m:ctrlPr>
+          </m:sSubPr>
+          <m:e>
+            <m:r>
+              <w:rPr>
+                <w:rFonts w:ascii="Cambria Math" w:eastAsiaTheme="minorEastAsia" w:hAnsi="Cambria Math" w:cs="David"/>
+                <w:sz w:val="24"/>
+                <w:szCs w:val="24"/>
+              </w:rPr>
+              <m:t>V</m:t>
+            </m:r>
+          </m:e>
+          <m:sub>
+            <m:r>
+              <w:rPr>
+                <w:rFonts w:ascii="Cambria Math" w:eastAsiaTheme="minorEastAsia" w:hAnsi="Cambria Math" w:cs="David"/>
+                <w:sz w:val="24"/>
+                <w:szCs w:val="24"/>
+              </w:rPr>
+              <m:t>2</m:t>
+            </m:r>
+          </m:sub>
+        </m:sSub>
+        <m:r>
+          <w:rPr>
+            <w:rFonts w:ascii="Cambria Math" w:eastAsiaTheme="minorEastAsia" w:hAnsi="Cambria Math" w:cs="David"/>
+            <w:sz w:val="24"/>
+            <w:szCs w:val="24"/>
+          </w:rPr>
+          <m:t>∝</m:t>
+        </m:r>
+        <m:f>
+          <m:fPr>
+            <m:ctrlPr>
+              <w:rPr>
+                <w:rFonts w:ascii="Cambria Math" w:eastAsiaTheme="minorEastAsia" w:hAnsi="Cambria Math" w:cs="David"/>
+                <w:i/>
+                <w:sz w:val="24"/>
+                <w:szCs w:val="24"/>
+              </w:rPr>
+            </m:ctrlPr>
+          </m:fPr>
+          <m:num>
+            <m:r>
+              <w:rPr>
+                <w:rFonts w:ascii="Cambria Math" w:eastAsiaTheme="minorEastAsia" w:hAnsi="Cambria Math" w:cs="David"/>
+                <w:sz w:val="24"/>
+                <w:szCs w:val="24"/>
+              </w:rPr>
+              <m:t>dϕ</m:t>
+            </m:r>
+          </m:num>
+          <m:den>
+            <m:r>
+              <w:rPr>
+                <w:rFonts w:ascii="Cambria Math" w:eastAsiaTheme="minorEastAsia" w:hAnsi="Cambria Math" w:cs="David"/>
+                <w:sz w:val="24"/>
+                <w:szCs w:val="24"/>
+              </w:rPr>
+              <m:t>dt</m:t>
+            </m:r>
+          </m:den>
+        </m:f>
+        <m:r>
+          <w:rPr>
+            <w:rFonts w:ascii="Cambria Math" w:eastAsiaTheme="minorEastAsia" w:hAnsi="Cambria Math" w:cs="David"/>
+            <w:sz w:val="24"/>
+            <w:szCs w:val="24"/>
+          </w:rPr>
+          <m:t>=A</m:t>
+        </m:r>
+        <m:f>
+          <m:fPr>
+            <m:ctrlPr>
+              <w:rPr>
+                <w:rFonts w:ascii="Cambria Math" w:eastAsiaTheme="minorEastAsia" w:hAnsi="Cambria Math" w:cs="David"/>
+                <w:i/>
+                <w:sz w:val="24"/>
+                <w:szCs w:val="24"/>
+              </w:rPr>
+            </m:ctrlPr>
+          </m:fPr>
+          <m:num>
+            <m:r>
+              <w:rPr>
+                <w:rFonts w:ascii="Cambria Math" w:eastAsiaTheme="minorEastAsia" w:hAnsi="Cambria Math" w:cs="David"/>
+                <w:sz w:val="24"/>
+                <w:szCs w:val="24"/>
+              </w:rPr>
+              <m:t>dB</m:t>
+            </m:r>
+          </m:num>
+          <m:den>
+            <m:r>
+              <w:rPr>
+                <w:rFonts w:ascii="Cambria Math" w:eastAsiaTheme="minorEastAsia" w:hAnsi="Cambria Math" w:cs="David"/>
+                <w:sz w:val="24"/>
+                <w:szCs w:val="24"/>
+              </w:rPr>
+              <m:t>dt</m:t>
+            </m:r>
+          </m:den>
+        </m:f>
+      </m:oMath>
+      <w:r>
+        <w:rPr>
+          <w:rFonts w:ascii="David" w:eastAsiaTheme="minorEastAsia" w:hAnsi="David" w:cs="David"/>
+          <w:i/>
+          <w:sz w:val="24"/>
+          <w:szCs w:val="24"/>
+        </w:rPr>
+        <w:t xml:space="preserve"> </w:t>
+      </w:r>
+      <w:r>
+        <w:rPr>
+          <w:rFonts w:ascii="David" w:eastAsiaTheme="minorEastAsia" w:hAnsi="David" w:cs="David" w:hint="cs"/>
+          <w:i/>
+          <w:sz w:val="24"/>
+          <w:szCs w:val="24"/>
+          <w:rtl/>
+        </w:rPr>
+        <w:t xml:space="preserve"> (כאשר </w:t>
+      </w:r>
+      <m:oMath>
+        <m:r>
+          <w:rPr>
+            <w:rFonts w:ascii="Cambria Math" w:eastAsiaTheme="minorEastAsia" w:hAnsi="Cambria Math" w:cs="David"/>
+            <w:sz w:val="24"/>
+            <w:szCs w:val="24"/>
+          </w:rPr>
+          <m:t>A</m:t>
+        </m:r>
+      </m:oMath>
+      <w:r>
+        <w:rPr>
+          <w:rFonts w:ascii="David" w:eastAsiaTheme="minorEastAsia" w:hAnsi="David" w:cs="David" w:hint="cs"/>
+          <w:i/>
+          <w:sz w:val="24"/>
+          <w:szCs w:val="24"/>
+          <w:rtl/>
+        </w:rPr>
+        <w:t xml:space="preserve"> הוא שטח החתך של החומר הנבדק), נקבל בסה"כ שהמתח על הקבל </w:t>
+      </w:r>
+      <m:oMath>
+        <m:sSub>
+          <m:sSubPr>
+            <m:ctrlPr>
+              <w:rPr>
+                <w:rFonts w:ascii="Cambria Math" w:eastAsiaTheme="minorEastAsia" w:hAnsi="Cambria Math" w:cs="David"/>
+                <w:i/>
+                <w:sz w:val="24"/>
+                <w:szCs w:val="24"/>
+              </w:rPr>
+            </m:ctrlPr>
+          </m:sSubPr>
+          <m:e>
+            <m:r>
+              <w:rPr>
+                <w:rFonts w:ascii="Cambria Math" w:eastAsiaTheme="minorEastAsia" w:hAnsi="Cambria Math" w:cs="David"/>
+                <w:sz w:val="24"/>
+                <w:szCs w:val="24"/>
+              </w:rPr>
+              <m:t>C</m:t>
+            </m:r>
+          </m:e>
+          <m:sub>
+            <m:r>
+              <w:rPr>
+                <w:rFonts w:ascii="Cambria Math" w:eastAsiaTheme="minorEastAsia" w:hAnsi="Cambria Math" w:cs="David"/>
+                <w:sz w:val="24"/>
+                <w:szCs w:val="24"/>
+              </w:rPr>
+              <m:t>2</m:t>
+            </m:r>
+          </m:sub>
+        </m:sSub>
+      </m:oMath>
+      <w:r>
+        <w:rPr>
+          <w:rFonts w:ascii="David" w:eastAsiaTheme="minorEastAsia" w:hAnsi="David" w:cs="David" w:hint="cs"/>
+          <w:i/>
+          <w:sz w:val="24"/>
+          <w:szCs w:val="24"/>
+          <w:rtl/>
+        </w:rPr>
+        <w:t xml:space="preserve"> פרופורציוני לשדה המגנטי הכולל </w:t>
+      </w:r>
+      <m:oMath>
+        <m:acc>
+          <m:accPr>
+            <m:chr m:val="⃑"/>
+            <m:ctrlPr>
+              <w:rPr>
+                <w:rFonts w:ascii="Cambria Math" w:hAnsi="Cambria Math" w:cs="David"/>
+                <w:sz w:val="24"/>
+                <w:szCs w:val="24"/>
+              </w:rPr>
+            </m:ctrlPr>
+          </m:accPr>
+          <m:e>
+            <m:r>
+              <w:rPr>
+                <w:rFonts w:ascii="Cambria Math" w:hAnsi="Cambria Math" w:cs="David"/>
+                <w:sz w:val="24"/>
+                <w:szCs w:val="24"/>
+              </w:rPr>
+              <m:t>B</m:t>
+            </m:r>
+          </m:e>
+        </m:acc>
+      </m:oMath>
+      <w:r>
+        <w:rPr>
+          <w:rFonts w:ascii="David" w:eastAsiaTheme="minorEastAsia" w:hAnsi="David" w:cs="David" w:hint="cs"/>
+          <w:i/>
+          <w:sz w:val="24"/>
+          <w:szCs w:val="24"/>
+          <w:rtl/>
+        </w:rPr>
+        <w:t>. ביצענו מדידות כדלהלן:</w:t>
+      </w:r>
+    </w:p>
+    <w:p>
+      <w:pPr>
+        <w:pStyle w:val="ListParagraph"/>
+        <w:numPr>
+          <w:ilvl w:val="0"/>
+          <w:numId w:val="3"/>
+        </w:numPr>
+        <w:bidi/>
+        <w:spacing w:line="360" w:lineRule="auto"/>
+        <w:jc w:val="both"/>
+        <w:rPr>
+          <w:rFonts w:ascii="David" w:hAnsi="David" w:cs="David"/>
+          <w:b/>
+          <w:bCs/>
+          <w:i/>
+          <w:sz w:val="24"/>
+          <w:szCs w:val="24"/>
+        </w:rPr>
+      </w:pPr>
+      <w:r>
+        <w:rPr>
+          <w:rFonts w:ascii="David" w:hAnsi="David" w:cs="David" w:hint="cs"/>
+          <w:b/>
+          <w:bCs/>
+          <w:i/>
+          <w:sz w:val="24"/>
+          <w:szCs w:val="24"/>
+          <w:rtl/>
+        </w:rPr>
+        <w:t xml:space="preserve">בדיקת </w:t>
+      </w:r>
+      <w:r>
+        <w:rPr>
+          <w:rFonts w:ascii="David" w:hAnsi="David" w:cs="David" w:hint="cs"/>
+          <w:b/>
+          <w:bCs/>
+          <w:i/>
+          <w:sz w:val="24"/>
+          <w:szCs w:val="24"/>
+          <w:rtl/>
+        </w:rPr>
+        <w:t>השפעת שטח חתך-</w:t>
+      </w:r>
+    </w:p>
+    <w:p>
+      <w:pPr>
+        <w:pStyle w:val="ListParagraph"/>
+        <w:bidi/>
+        <w:spacing w:line="360" w:lineRule="auto"/>
+        <w:jc w:val="both"/>
+        <w:rPr>
+          <w:rFonts w:ascii="David" w:hAnsi="David" w:cs="David"/>
+          <w:i/>
+          <w:sz w:val="24"/>
+          <w:szCs w:val="24"/>
+        </w:rPr>
+      </w:pPr>
+      <w:r>
+        <w:rPr>
+          <w:rFonts w:ascii="David" w:hAnsi="David" w:cs="David" w:hint="cs"/>
+          <w:i/>
+          <w:sz w:val="24"/>
+          <w:szCs w:val="24"/>
+          <w:rtl/>
+        </w:rPr>
+        <w:t xml:space="preserve">אותו חומר, אך בעל שטח חתך משתנה: מ-0.105 סמ"ר ועד 0.84 סמ"ר, בקפיצות של 0.105 (סה"כ 8 שטחי חתך שונים). התנגדויות קבועות במעגל: </w:t>
+      </w:r>
+    </w:p>
+    <w:p>
+      <w:pPr>
+        <w:pStyle w:val="ListParagraph"/>
+        <w:bidi/>
+        <w:spacing w:line="360" w:lineRule="auto"/>
+        <w:jc w:val="both"/>
+        <w:rPr>
+          <w:rFonts w:ascii="David" w:hAnsi="David" w:cs="David"/>
+          <w:i/>
+          <w:sz w:val="24"/>
+          <w:szCs w:val="24"/>
+        </w:rPr>
+      </w:pPr>
+      <m:oMathPara>
+        <m:oMath>
+          <m:r>
+            <w:rPr>
+              <w:rFonts w:ascii="Cambria Math" w:hAnsi="Cambria Math" w:cs="David"/>
+              <w:sz w:val="24"/>
+              <w:szCs w:val="24"/>
+            </w:rPr>
+            <m:t xml:space="preserve">R=1, </m:t>
+          </m:r>
+          <m:sSub>
+            <m:sSubPr>
+              <m:ctrlPr>
+                <w:rPr>
+                  <w:rFonts w:ascii="Cambria Math" w:hAnsi="Cambria Math" w:cs="David"/>
+                  <w:i/>
+                  <w:sz w:val="24"/>
+                  <w:szCs w:val="24"/>
+                </w:rPr>
+              </m:ctrlPr>
+            </m:sSubPr>
+            <m:e>
+              <m:r>
+                <w:rPr>
+                  <w:rFonts w:ascii="Cambria Math" w:hAnsi="Cambria Math" w:cs="David"/>
+                  <w:sz w:val="24"/>
+                  <w:szCs w:val="24"/>
+                </w:rPr>
+                <m:t>R</m:t>
+              </m:r>
+            </m:e>
+            <m:sub>
+              <m:r>
+                <w:rPr>
+                  <w:rFonts w:ascii="Cambria Math" w:hAnsi="Cambria Math" w:cs="David"/>
+                  <w:sz w:val="24"/>
+                  <w:szCs w:val="24"/>
+                </w:rPr>
+                <m:t>1</m:t>
+              </m:r>
+            </m:sub>
+          </m:sSub>
+          <m:r>
+            <w:rPr>
+              <w:rFonts w:ascii="Cambria Math" w:hAnsi="Cambria Math" w:cs="David"/>
+              <w:sz w:val="24"/>
+              <w:szCs w:val="24"/>
+            </w:rPr>
+            <m:t>=1.005</m:t>
+          </m:r>
+          <m:r>
+            <m:rPr>
+              <m:sty m:val="p"/>
+            </m:rPr>
+            <w:rPr>
+              <w:rFonts w:ascii="Cambria Math" w:hAnsi="Cambria Math" w:cs="Cambria"/>
+              <w:color w:val="000000"/>
+              <w:sz w:val="25"/>
+              <w:szCs w:val="25"/>
+              <w:shd w:val="clear" w:color="auto" w:fill="FFFFFF"/>
+            </w:rPr>
+            <m:t xml:space="preserve">, </m:t>
+          </m:r>
+          <m:sSub>
+            <m:sSubPr>
+              <m:ctrlPr>
+                <w:rPr>
+                  <w:rFonts w:ascii="Cambria Math" w:hAnsi="Cambria Math" w:cs="Cambria"/>
+                  <w:color w:val="000000"/>
+                  <w:sz w:val="25"/>
+                  <w:szCs w:val="25"/>
+                  <w:shd w:val="clear" w:color="auto" w:fill="FFFFFF"/>
+                </w:rPr>
+              </m:ctrlPr>
+            </m:sSubPr>
+            <m:e>
+              <m:r>
+                <m:rPr>
+                  <m:sty m:val="p"/>
+                </m:rPr>
+                <w:rPr>
+                  <w:rFonts w:ascii="Cambria Math" w:hAnsi="Cambria Math" w:cs="Cambria"/>
+                  <w:color w:val="000000"/>
+                  <w:sz w:val="25"/>
+                  <w:szCs w:val="25"/>
+                  <w:shd w:val="clear" w:color="auto" w:fill="FFFFFF"/>
+                </w:rPr>
+                <m:t>R</m:t>
+              </m:r>
+            </m:e>
+            <m:sub>
+              <m:r>
+                <m:rPr>
+                  <m:sty m:val="p"/>
+                </m:rPr>
+                <w:rPr>
+                  <w:rFonts w:ascii="Cambria Math" w:hAnsi="Cambria Math" w:cs="Cambria"/>
+                  <w:color w:val="000000"/>
+                  <w:sz w:val="25"/>
+                  <w:szCs w:val="25"/>
+                  <w:shd w:val="clear" w:color="auto" w:fill="FFFFFF"/>
+                </w:rPr>
+                <m:t>2</m:t>
+              </m:r>
+            </m:sub>
+          </m:sSub>
+          <m:r>
+            <w:rPr>
+              <w:rFonts w:ascii="Cambria Math" w:hAnsi="Cambria Math" w:cs="Cambria"/>
+              <w:color w:val="000000"/>
+              <w:sz w:val="25"/>
+              <w:szCs w:val="25"/>
+              <w:shd w:val="clear" w:color="auto" w:fill="FFFFFF"/>
+            </w:rPr>
+            <m:t>=24.7</m:t>
+          </m:r>
+        </m:oMath>
+      </m:oMathPara>
+    </w:p>
+    <w:p>
+      <w:pPr>
+        <w:pStyle w:val="ListParagraph"/>
+        <w:bidi/>
+        <w:spacing w:line="360" w:lineRule="auto"/>
+        <w:jc w:val="both"/>
+        <w:rPr>
+          <w:rFonts w:ascii="David" w:hAnsi="David"/>
+          <w:i/>
+          <w:sz w:val="24"/>
+          <w:szCs w:val="24"/>
+        </w:rPr>
+      </w:pPr>
+      <w:r>
+        <w:rPr>
+          <w:rFonts w:ascii="David" w:hAnsi="David" w:cs="David" w:hint="cs"/>
+          <w:i/>
+          <w:sz w:val="24"/>
+          <w:szCs w:val="24"/>
+          <w:rtl/>
+        </w:rPr>
+        <w:t>(כל ההתנגדויות נמדדות ב-</w:t>
+      </w:r>
+      <m:oMath>
+        <m:r>
+          <w:rPr>
+            <w:rFonts w:ascii="Cambria Math" w:hAnsi="Cambria Math" w:cs="David"/>
+            <w:sz w:val="24"/>
+            <w:szCs w:val="24"/>
+          </w:rPr>
+          <m:t>k</m:t>
+        </m:r>
+        <m:r>
+          <m:rPr>
+            <m:sty m:val="p"/>
+          </m:rPr>
+          <w:rPr>
+            <w:rFonts w:ascii="Cambria Math" w:hAnsi="Cambria Math" w:cs="Cambria"/>
+            <w:color w:val="000000"/>
+            <w:sz w:val="25"/>
+            <w:szCs w:val="25"/>
+            <w:shd w:val="clear" w:color="auto" w:fill="FFFFFF"/>
+          </w:rPr>
+          <m:t>Ω</m:t>
+        </m:r>
+      </m:oMath>
+      <w:r>
+        <w:rPr>
+          <w:rFonts w:ascii="David" w:eastAsiaTheme="minorEastAsia" w:hAnsi="David" w:cs="David" w:hint="cs"/>
+          <w:i/>
+          <w:color w:val="000000"/>
+          <w:sz w:val="25"/>
+          <w:szCs w:val="25"/>
+          <w:shd w:val="clear" w:color="auto" w:fill="FFFFFF"/>
+          <w:rtl/>
+        </w:rPr>
+        <w:t xml:space="preserve">). </w:t>
+      </w:r>
+      <w:r>
+        <w:rPr>
+          <w:rFonts w:ascii="David" w:hAnsi="David" w:cs="David" w:hint="cs"/>
+          <w:i/>
+          <w:sz w:val="24"/>
+          <w:szCs w:val="24"/>
+          <w:rtl/>
+        </w:rPr>
+        <w:t xml:space="preserve"> </w:t>
+      </w:r>
+    </w:p>
+    <w:p>
+      <w:pPr>
+        <w:pStyle w:val="ListParagraph"/>
+        <w:numPr>
+          <w:ilvl w:val="0"/>
+          <w:numId w:val="3"/>
+        </w:numPr>
+        <w:bidi/>
+        <w:spacing w:line="360" w:lineRule="auto"/>
+        <w:jc w:val="both"/>
+        <w:rPr>
+          <w:rFonts w:ascii="David" w:hAnsi="David" w:cs="David"/>
+          <w:b/>
+          <w:bCs/>
+          <w:i/>
+          <w:sz w:val="24"/>
+          <w:szCs w:val="24"/>
+        </w:rPr>
+      </w:pPr>
+      <w:r>
+        <w:rPr>
+          <w:rFonts w:ascii="David" w:hAnsi="David" w:cs="David" w:hint="cs"/>
+          <w:b/>
+          <w:bCs/>
+          <w:i/>
+          <w:sz w:val="24"/>
+          <w:szCs w:val="24"/>
+          <w:rtl/>
+        </w:rPr>
+        <w:t xml:space="preserve">בדיקת </w:t>
+      </w:r>
+      <w:r>
+        <w:rPr>
+          <w:rFonts w:ascii="David" w:hAnsi="David" w:cs="David" w:hint="cs"/>
+          <w:b/>
+          <w:bCs/>
+          <w:i/>
+          <w:sz w:val="24"/>
+          <w:szCs w:val="24"/>
+          <w:rtl/>
+        </w:rPr>
+        <w:t xml:space="preserve">השפעת עוצמת זרם חשמלי- </w:t>
+      </w:r>
+    </w:p>
+    <w:p>
+      <w:pPr>
+        <w:pStyle w:val="ListParagraph"/>
+        <w:bidi/>
+        <w:spacing w:line="360" w:lineRule="auto"/>
+        <w:jc w:val="both"/>
+        <w:rPr>
+          <w:rFonts w:ascii="David" w:hAnsi="David" w:cs="David"/>
+          <w:i/>
+          <w:sz w:val="24"/>
+          <w:szCs w:val="24"/>
+        </w:rPr>
+      </w:pPr>
+      <w:r>
+        <w:rPr>
+          <w:rFonts w:ascii="David" w:hAnsi="David" w:cs="David" w:hint="cs"/>
+          <w:i/>
+          <w:sz w:val="24"/>
+          <w:szCs w:val="24"/>
+          <w:rtl/>
+        </w:rPr>
+        <w:t xml:space="preserve">2 חומרים שונים, בעלי שטח חתך זהה וקבוע של </w:t>
+      </w:r>
+      <m:oMath>
+        <m:r>
+          <w:rPr>
+            <w:rFonts w:ascii="Cambria Math" w:hAnsi="Cambria Math" w:cs="David" w:hint="cs"/>
+            <w:sz w:val="24"/>
+            <w:szCs w:val="24"/>
+            <w:rtl/>
+          </w:rPr>
+          <m:t>0.105</m:t>
+        </m:r>
+        <m:r>
+          <w:rPr>
+            <w:rFonts w:ascii="Cambria Math" w:hAnsi="Cambria Math" w:cs="David"/>
+            <w:sz w:val="24"/>
+            <w:szCs w:val="24"/>
+            <w:rtl/>
+          </w:rPr>
+          <m:t>±</m:t>
+        </m:r>
+        <m:r>
+          <w:rPr>
+            <w:rFonts w:ascii="Cambria Math" w:hAnsi="Cambria Math" w:cs="David"/>
+            <w:sz w:val="24"/>
+            <w:szCs w:val="24"/>
+          </w:rPr>
+          <m:t>0.002</m:t>
+        </m:r>
+      </m:oMath>
+      <w:r>
+        <w:rPr>
+          <w:rFonts w:ascii="David" w:hAnsi="David" w:cs="David" w:hint="cs"/>
+          <w:i/>
+          <w:sz w:val="24"/>
+          <w:szCs w:val="24"/>
+          <w:rtl/>
+        </w:rPr>
+        <w:t xml:space="preserve"> סמ"ר, אך </w:t>
+      </w:r>
+      <w:r>
+        <w:rPr>
+          <w:rFonts w:ascii="David" w:hAnsi="David" w:cs="David" w:hint="cs"/>
+          <w:i/>
           <w:sz w:val="24"/>
           <w:szCs w:val="24"/>
           <w:rtl/>
         </w:rPr>
         <w:lastRenderedPageBreak/>
-        <w:t>אאאאאאאאאאאאאאאאאאאאאאאאאאאאאאאאאאאאאאאאאאאאאאאאאאאאאאאאאאאאאאאאאאאאאאאאאאאאאאאאאאאאאאאאאאאאאאאאאאאאאאאאאאאאאאאאאאאאאאאאאאאאאאאאאאאאאאאאאאאאאאאאאאאאאאאאאאאאאאאאאאאאאאאאאאאאאאאאאאאאאאאאאאאאאאאאאאאאאאאאאאאאאאאאאאאאאאאאאאאאאאאאאאאאאאאאאאאאאאאאאאאאאאאאאאאאאאאאאאאאאאאאאאאאאאאאאאאאאאאאאאאאאאאאאאאאאאאאאאאאאאאאאאאאאאאאאאאאאאאאאאאאאאאאאאאאאאאאאאאאאאאאאאאאאאאאאאאאאאאאאאאאאאאאאאאאאאאאאאאאאאאאאאאאאאאאאאאאאאאאאאאאאאאאאאאאאאאאאאאאאאאאאאאאאאאאאאאאאאאאאאאאאאאאאאאאאאאאאאאאאאאאאאאאאאאאאאאאאאאאאאאאאאאאאאאאאאאאאאאאאאאאאאאאאאאאאאאאאאאאאאאאאאאאאאאאאאאאאאאאאאאאאאאאאאאאאאאאאאאאאאאאאאאאאאאאאאאאאאאאאאאאאאאאאאאאאאאאאאאאאאאאאאאאאאאאאאאאאאאאאאאאאאאאאאאאאאאאאאאאאאאאאאאאאאאאאאאאאאאאאאאאאאאאאאאאאאאאאאאאאאאאאאאאאאאאאאאאאאאאאאאאאאאאאאאאאאאאאאאאאאאאאאאאאאאאאאאאאאאאאאאאאאאאאאאאאאאאאאאאאאאאאאאאאאאאאאאאאאאאאאאאאאאאאאאאאאאאאאאאאאאאאאאאאאאאאאאאאאאאאאאאאאאאאאאאאאאאאאאאאאאאאאאאאאאאאאאאאאאאאאאאאאאאאאאאאאאאאאאאאאאאאאאאאאאאאאאאאאאאאאאאאאאאאאאאאאאאאאאאאאאאאאאאאאאאאאאאאאאאאאאאאאאאאאאאאאאאאאאאאאאאאאאאאאאאאאאאאאאאאאאאאאאאאאאאאאאאאאאאאאאאאאאאאאאאאאאאאאאאאאאאאאאאאאאאאאאאאאאאאאאאאאאאאאאאאאאאאאאאאאאאאאאאאאאאאאאאאאאא</w:t>
-      </w:r>
-      <w:r>
-        <w:rPr>
-          <w:rFonts w:ascii="David" w:hAnsi="David" w:cs="David" w:hint="cs"/>
-          <w:sz w:val="24"/>
-          <w:szCs w:val="24"/>
-          <w:rtl/>
-        </w:rPr>
-        <w:t>אאאאאאאאאאאאאאאאאאאאאאאאאאאאאאאאאאאאאאאאאאאאאאאאאאאאאאאאאאאאאאאאאאאאאאאאאאאאאאאאאאאאאאאאאאאאאאאאאאאאאאאאאאאאאאאאאאאאאאאאאאאאאאאאאאאאאאאאאאאאאאאאאאאאאאאאאאאאאאאאאאאאאאאאאאאאאאאאאאאאאאאאאאאאאאאאאאאאאאאאאאאאאאאאאאאאאאאאאאאאאאאאאאאאאאאאאאאאאאאאאאאאאאאאאאאאאאאאאאאאאאאאאאאאאאאאאאאאאאאאאאאאאאאאאאאאאאאאאאאאאאאאאאאאאאאאאאאאאאאאאאאאאאאאאאאאאאאאאאאאאאאאאאאאאאאאאאאאאאאאאאאאאאאאאאאאאאאאאאאאאאאאאאאאאאאאאאאאאאאאאאאאאאאאאאאאאאאאאאאאאאאאאאאאאאאאאאאאאאאאאאאאאאאאאאאאאאאאאאאאאאאאאאאאאאאאאאאאאאאאאאאאאאאאאאאאאאאאאאאאאאאאאאאאאאאאאאאאאאאאאאאאאאאאאאאאאאאאאאאאאאאאאאאאאאאאאאאאאאאאאאאאאאאאאאאאאאאאאאאאאאאאאאאאאאאאאאאאאאאאאאאאאאאאאאאאאאאאאאאאאאאאאאאאאאאאאאאאאאאאאאאאאאאאאאאאאאאאאאאאאאאאאאאאאאאאאאאאאאאאאאאאאאאאאאאאאאאאאאאאאאאאאאאאאאאאאאאאאאאאאאאאאאאאאאאאאאאאאאאאאאאאאאאאאאאאאאאאאאאאאאאאאאאאאאאאאאאאאאאאאאאאאאאאאאאאאאאאאאאאאאאאאאאאאאאאאאאאאאאאאאאאאאאאאאאאאאאאאאאאאאאאאאאאאאאאאאאאאאאאאאאאאאאאאאאאאאאאאאאאאאאאאאאאאאאאאאאאאאאאאאאאאאאאאאאאאאאאאאאאאאאאאאאאאאאאאאאאאאאאאאאאאאאאאאאאאאאאאאאאאאאאאאאאאאאאאאאאאאאאאאאאאאאאאאאאאאאאאאאאאאאאאאאאאאאאאאאאאאאאאאאאאאאאאאאאאאאאאאאאאאאאאאאאאאאאאאאאאאאאאאאאאאאאאאאאאאאאאאאא</w:t>
-      </w:r>
-      <w:r>
-        <w:rPr>
-          <w:rFonts w:ascii="David" w:hAnsi="David" w:cs="David" w:hint="cs"/>
-          <w:sz w:val="24"/>
-          <w:szCs w:val="24"/>
-          <w:rtl/>
-        </w:rPr>
-        <w:lastRenderedPageBreak/>
-        <w:t>אאאאאאאאאאאאאאאאאאאאאאאאאאאאאאאאאאאאאאאאאאאאאאאאאאאאאאאאאאאאאאאאאאאאאאאאאאאאאאאאאאאאאאאאאאאאאאאאאאאאאאאאאאאאאאאאאאאאאאאאאאאאאאאאאאאאאאאאאאאאאאאאאאאאאאאאאאאאאאאאאאאאאאאאאאאאאאאאאאאאאאאאאאאאאאאאאאאאאאאאאאאאאאאאאאאאאאאאאאאאאאאאאאאאאאאאאאאאאאאאאאאאאאאאאאאאאאאאאאאאאאאאאאאאאאאאאאאאאאאאאאאאאאאאאאאאאאאאאאאאאאאאאאאאאאאאאאאאאאאאאאאאאאאאאאאאאאאאאאאאאאאאאאאאאאאאאאאאאאאאאאאאאאאאאאאאאאאאאאאאאאאאאאאאאאאאאאאאאאאאאאאאאאאאאאאאאאאאאאאאאאאאאאאאאאאאאאאאאאאאאאאאאאאאאאאאאאאאאאאאאאאאאאאאאאאאאאאאאאאאאאאאאאאאאאאאאאאאאאאאאאאאאאאאאאאאאאאאאאאאאאאאאאאאאאאאאאאאאאאאאאאאאאאאאאאאאאאאאאאאאאאאאאאאאאאאאאאאאאאאאאאאאאאאאאאאאאאאאאאאאאאאאאאאאאאאאאאאאאאאאאאאאאאאאאאאאאאאאאאאאאאאאאאאאאאאאאאאאאאאאאאאאאאאאאאאאאאאאאאאאאאאאאאאאאאאאאאאאאאאאאאאאאאאאאאאאאאאאאאאאאאאאאאאאאאאאאאאאאאאאאאאאאאאאאאאאאאאאאאאאאאאאאאאאאאאאאאאאאאאאאאאאאאאאאאאאאאאאאאאאאאאאאאאאאאאאאאאאאאאאאאאאאאאאאאאאאאאאאאאאאאאאאאאאאאאאאאאאאאאאאאאאאאאאאאאאאאאאאאאאאאאאאאאאאאאאאאאאאאאאאאאאאאאאאאאאאאאאאאאאאאאאאאאאאאאאאאאאאאאאאאאאאאאאאאאאאאאאאאאאאאאאאאאאאאאאאאאאאאאאאאאאאאאאאאאאאאאאאאאאאאאאאאאאאאאאאאאאאאאאאאאאאאאאאאאאאאאאאאאאאאאאאאאאאאאאאאאאאאאאאאאאאאאאאאאאאאאאאאא</w:t>
-      </w:r>
-      <w:r>
-        <w:rPr>
-          <w:rFonts w:ascii="David" w:hAnsi="David" w:cs="David" w:hint="cs"/>
-          <w:sz w:val="24"/>
-          <w:szCs w:val="24"/>
-          <w:rtl/>
-        </w:rPr>
-        <w:t>אאאאאאאאאאאאאאאאאאאאאאאאאאאאאאאאאאאאאאאאאאאאאאאאאאאאאאאאאאאאאאאאאאאאאאאאאאאאאאאאאאאאאאאאאאאאאאאאאאאאאאאאאאאאאאאאאאאאאאאאאאאאאאאאאאאאאאאאאאאאאאאאאאאאאאאאאאאאאאאאאאאאאאאאאאאאאאאאאאאאאאאאאאאאאאאאאאאאאאאאאאאאאאאאאאאאאאאאאאאאאאאאאאאאאאאאאאאאאאאאאאאאאאאאאאאאאאאאאאאאאאאאאאאאאאאאאאאאאאאאאאאאאאאאאאאאאאאאאאאאאאאאאאאאאאאאאאאאאאאאאאאאאאאאאאאאאאאאאאאאאאאאאאאאאאאאאאאאאאאאאאאאאאאאאאאאאאאאאאאאאאאאאאאאאאאאאאאאאאאאאאאאאאאאאאאאאאאאאאאאאאאאאאאאאאאאאאאאאאאאאאאאאאאאאאאאאאאאאאאאאאאאאאאאאאאאאאאאאאאאאאאאאאאאאאאאאאאאאאאאאאאאאאאאאאאאאאאאאאאאאאאאאאאאאאאאאאאאאאאאאאאאאאאאאאאאאאאאאאאאא</w:t>
-      </w:r>
-      <w:r>
-        <w:rPr>
-          <w:rFonts w:ascii="David" w:hAnsi="David" w:cs="David" w:hint="cs"/>
-          <w:sz w:val="24"/>
-          <w:szCs w:val="24"/>
+        <w:t xml:space="preserve">בהתנגדות משתנה של הנגד </w:t>
+      </w:r>
+      <m:oMath>
+        <m:r>
+          <w:rPr>
+            <w:rFonts w:ascii="Cambria Math" w:hAnsi="Cambria Math" w:cs="David"/>
+            <w:sz w:val="24"/>
+            <w:szCs w:val="24"/>
+          </w:rPr>
+          <m:t>R</m:t>
+        </m:r>
+      </m:oMath>
+      <w:r>
+        <w:rPr>
+          <w:rFonts w:ascii="David" w:eastAsiaTheme="minorEastAsia" w:hAnsi="David" w:cs="David" w:hint="cs"/>
+          <w:i/>
+          <w:sz w:val="24"/>
+          <w:szCs w:val="24"/>
+          <w:rtl/>
+        </w:rPr>
+        <w:t xml:space="preserve">: בטווח של </w:t>
+      </w:r>
+      <m:oMath>
+        <m:r>
+          <w:rPr>
+            <w:rFonts w:ascii="Cambria Math" w:eastAsiaTheme="minorEastAsia" w:hAnsi="Cambria Math" w:cs="David"/>
+            <w:sz w:val="24"/>
+            <w:szCs w:val="24"/>
+          </w:rPr>
+          <m:t>0-3 [k</m:t>
+        </m:r>
+        <m:r>
+          <m:rPr>
+            <m:sty m:val="p"/>
+          </m:rPr>
+          <w:rPr>
+            <w:rFonts w:ascii="Cambria Math" w:hAnsi="Cambria Math" w:cs="Cambria"/>
+            <w:color w:val="000000"/>
+            <w:sz w:val="25"/>
+            <w:szCs w:val="25"/>
+            <w:shd w:val="clear" w:color="auto" w:fill="FFFFFF"/>
+          </w:rPr>
+          <m:t>Ω]</m:t>
+        </m:r>
+      </m:oMath>
+      <w:r>
+        <w:rPr>
+          <w:rFonts w:ascii="David" w:eastAsiaTheme="minorEastAsia" w:hAnsi="David" w:cs="David" w:hint="cs"/>
+          <w:i/>
+          <w:color w:val="000000"/>
+          <w:sz w:val="25"/>
+          <w:szCs w:val="25"/>
+          <w:shd w:val="clear" w:color="auto" w:fill="FFFFFF"/>
+          <w:rtl/>
+        </w:rPr>
+        <w:t xml:space="preserve">, בדילוגים של </w:t>
+      </w:r>
+      <m:oMath>
+        <m:r>
+          <w:rPr>
+            <w:rFonts w:ascii="Cambria Math" w:eastAsiaTheme="minorEastAsia" w:hAnsi="Cambria Math" w:cs="David"/>
+            <w:color w:val="000000"/>
+            <w:sz w:val="25"/>
+            <w:szCs w:val="25"/>
+            <w:shd w:val="clear" w:color="auto" w:fill="FFFFFF"/>
+          </w:rPr>
+          <m:t>0.3 k</m:t>
+        </m:r>
+        <m:r>
+          <m:rPr>
+            <m:sty m:val="p"/>
+          </m:rPr>
+          <w:rPr>
+            <w:rFonts w:ascii="Cambria Math" w:hAnsi="Cambria Math" w:cs="Cambria"/>
+            <w:color w:val="000000"/>
+            <w:sz w:val="25"/>
+            <w:szCs w:val="25"/>
+            <w:shd w:val="clear" w:color="auto" w:fill="FFFFFF"/>
+          </w:rPr>
+          <m:t>Ω</m:t>
+        </m:r>
+      </m:oMath>
+      <w:r>
+        <w:rPr>
+          <w:rFonts w:ascii="David" w:eastAsiaTheme="minorEastAsia" w:hAnsi="David" w:cs="David" w:hint="cs"/>
+          <w:i/>
+          <w:color w:val="000000"/>
+          <w:sz w:val="25"/>
+          <w:szCs w:val="25"/>
+          <w:shd w:val="clear" w:color="auto" w:fill="FFFFFF"/>
           <w:rtl/>
         </w:rPr>
         <w:t>.</w:t>
+      </w:r>
+    </w:p>
+    <w:p>
+      <w:pPr>
+        <w:pStyle w:val="ListParagraph"/>
+        <w:numPr>
+          <w:ilvl w:val="0"/>
+          <w:numId w:val="3"/>
+        </w:numPr>
+        <w:bidi/>
+        <w:spacing w:line="360" w:lineRule="auto"/>
+        <w:jc w:val="both"/>
+        <w:rPr>
+          <w:rFonts w:ascii="David" w:hAnsi="David" w:cs="David"/>
+          <w:b/>
+          <w:bCs/>
+          <w:i/>
+          <w:sz w:val="24"/>
+          <w:szCs w:val="24"/>
+        </w:rPr>
+      </w:pPr>
+      <w:r>
+        <w:rPr>
+          <w:rFonts w:ascii="David" w:hAnsi="David" w:cs="David" w:hint="cs"/>
+          <w:b/>
+          <w:bCs/>
+          <w:i/>
+          <w:sz w:val="24"/>
+          <w:szCs w:val="24"/>
+          <w:rtl/>
+        </w:rPr>
+        <w:t>השוואת פרמיאביליות חומרים-</w:t>
+      </w:r>
+    </w:p>
+    <w:p>
+      <w:pPr>
+        <w:pStyle w:val="ListParagraph"/>
+        <w:bidi/>
+        <w:spacing w:line="360" w:lineRule="auto"/>
+        <w:jc w:val="both"/>
+        <w:rPr>
+          <w:rFonts w:ascii="David" w:hAnsi="David" w:cs="David"/>
+          <w:i/>
+          <w:sz w:val="24"/>
+          <w:szCs w:val="24"/>
+          <w:rtl/>
+        </w:rPr>
+      </w:pPr>
+      <w:r>
+        <w:rPr>
+          <w:rFonts w:ascii="David" w:eastAsiaTheme="minorEastAsia" w:hAnsi="David" w:cs="David" w:hint="cs"/>
+          <w:i/>
+          <w:color w:val="000000"/>
+          <w:sz w:val="25"/>
+          <w:szCs w:val="25"/>
+          <w:shd w:val="clear" w:color="auto" w:fill="FFFFFF"/>
+          <w:rtl/>
+        </w:rPr>
+        <w:t xml:space="preserve">2 חומרים שונים, בעלי שטח חתך שונה, עם התנגדויות זהות, שנבחרו לניסוי זה כיוון שגובה לולאות החשל שיצרו הוא בקירוב טוב זהה.  </w:t>
+      </w:r>
+    </w:p>
+    <w:p>
+      <w:pPr>
+        <w:bidi/>
+        <w:spacing w:line="360" w:lineRule="auto"/>
+        <w:jc w:val="both"/>
+        <w:rPr>
+          <w:rFonts w:ascii="David" w:hAnsi="David" w:cs="David"/>
+          <w:b/>
+          <w:bCs/>
+          <w:sz w:val="24"/>
+          <w:szCs w:val="24"/>
+          <w:rtl/>
+        </w:rPr>
+      </w:pPr>
+    </w:p>
+    <w:p>
+      <w:pPr>
+        <w:bidi/>
+        <w:spacing w:line="360" w:lineRule="auto"/>
+        <w:jc w:val="both"/>
+        <w:rPr>
+          <w:rFonts w:ascii="David" w:hAnsi="David" w:cs="David"/>
+          <w:b/>
+          <w:bCs/>
+          <w:sz w:val="24"/>
+          <w:szCs w:val="24"/>
+          <w:rtl/>
+        </w:rPr>
+      </w:pPr>
+    </w:p>
+    <w:p>
+      <w:pPr>
+        <w:bidi/>
+        <w:spacing w:line="360" w:lineRule="auto"/>
+        <w:jc w:val="both"/>
+        <w:rPr>
+          <w:rFonts w:ascii="David" w:hAnsi="David" w:cs="David"/>
+          <w:b/>
+          <w:bCs/>
+          <w:sz w:val="24"/>
+          <w:szCs w:val="24"/>
+          <w:rtl/>
+        </w:rPr>
+      </w:pPr>
+      <w:r>
+        <w:rPr>
+          <w:rFonts w:ascii="David" w:hAnsi="David" w:cs="David"/>
+          <w:b/>
+          <w:bCs/>
+          <w:noProof/>
+          <w:sz w:val="24"/>
+          <w:szCs w:val="24"/>
+          <w:rtl/>
+          <w:lang w:val="he-IL"/>
+        </w:rPr>
+        <mc:AlternateContent>
+          <mc:Choice Requires="wpg">
+            <w:drawing>
+              <wp:anchor distT="0" distB="0" distL="114300" distR="114300" simplePos="0" relativeHeight="251661312" behindDoc="0" locked="0" layoutInCell="1" allowOverlap="1" wp14:anchorId="1CC9BFE6" wp14:editId="02D395FA">
+                <wp:simplePos x="0" y="0"/>
+                <wp:positionH relativeFrom="column">
+                  <wp:posOffset>-96520</wp:posOffset>
+                </wp:positionH>
+                <wp:positionV relativeFrom="paragraph">
+                  <wp:posOffset>-121920</wp:posOffset>
+                </wp:positionV>
+                <wp:extent cx="2783840" cy="1088390"/>
+                <wp:effectExtent l="0" t="0" r="92710" b="0"/>
+                <wp:wrapNone/>
+                <wp:docPr id="22" name="Group 22"/>
+                <wp:cNvGraphicFramePr/>
+                <a:graphic xmlns:a="http://schemas.openxmlformats.org/drawingml/2006/main">
+                  <a:graphicData uri="http://schemas.microsoft.com/office/word/2010/wordprocessingGroup">
+                    <wpg:wgp>
+                      <wpg:cNvGrpSpPr/>
+                      <wpg:grpSpPr>
+                        <a:xfrm>
+                          <a:off x="0" y="0"/>
+                          <a:ext cx="2783840" cy="1088390"/>
+                          <a:chOff x="0" y="0"/>
+                          <a:chExt cx="2783840" cy="1088390"/>
+                        </a:xfrm>
+                      </wpg:grpSpPr>
+                      <wps:wsp>
+                        <wps:cNvPr id="7" name="Oval 7"/>
+                        <wps:cNvSpPr/>
+                        <wps:spPr>
+                          <a:xfrm>
+                            <a:off x="701040" y="121920"/>
+                            <a:ext cx="152400" cy="711200"/>
+                          </a:xfrm>
+                          <a:prstGeom prst="ellipse">
+                            <a:avLst/>
+                          </a:prstGeom>
+                        </wps:spPr>
+                        <wps:style>
+                          <a:lnRef idx="2">
+                            <a:schemeClr val="accent3">
+                              <a:shade val="50000"/>
+                            </a:schemeClr>
+                          </a:lnRef>
+                          <a:fillRef idx="1">
+                            <a:schemeClr val="accent3"/>
+                          </a:fillRef>
+                          <a:effectRef idx="0">
+                            <a:schemeClr val="accent3"/>
+                          </a:effectRef>
+                          <a:fontRef idx="minor">
+                            <a:schemeClr val="lt1"/>
+                          </a:fontRef>
+                        </wps:style>
+                        <wps:bodyPr rot="0" spcFirstLastPara="0" vertOverflow="overflow" horzOverflow="overflow" vert="horz" wrap="square" lIns="91440" tIns="45720" rIns="91440" bIns="45720" numCol="1" spcCol="0" rtlCol="0" fromWordArt="0" anchor="ctr" anchorCtr="0" forceAA="0" compatLnSpc="1">
+                          <a:prstTxWarp prst="textNoShape">
+                            <a:avLst/>
+                          </a:prstTxWarp>
+                          <a:noAutofit/>
+                        </wps:bodyPr>
+                      </wps:wsp>
+                      <wps:wsp>
+                        <wps:cNvPr id="9" name="Oval 9"/>
+                        <wps:cNvSpPr/>
+                        <wps:spPr>
+                          <a:xfrm>
+                            <a:off x="1163320" y="193040"/>
+                            <a:ext cx="133350" cy="565150"/>
+                          </a:xfrm>
+                          <a:prstGeom prst="ellipse">
+                            <a:avLst/>
+                          </a:prstGeom>
+                        </wps:spPr>
+                        <wps:style>
+                          <a:lnRef idx="2">
+                            <a:schemeClr val="accent3">
+                              <a:shade val="50000"/>
+                            </a:schemeClr>
+                          </a:lnRef>
+                          <a:fillRef idx="1">
+                            <a:schemeClr val="accent3"/>
+                          </a:fillRef>
+                          <a:effectRef idx="0">
+                            <a:schemeClr val="accent3"/>
+                          </a:effectRef>
+                          <a:fontRef idx="minor">
+                            <a:schemeClr val="lt1"/>
+                          </a:fontRef>
+                        </wps:style>
+                        <wps:bodyPr rot="0" spcFirstLastPara="0" vertOverflow="overflow" horzOverflow="overflow" vert="horz" wrap="square" lIns="91440" tIns="45720" rIns="91440" bIns="45720" numCol="1" spcCol="0" rtlCol="0" fromWordArt="0" anchor="ctr" anchorCtr="0" forceAA="0" compatLnSpc="1">
+                          <a:prstTxWarp prst="textNoShape">
+                            <a:avLst/>
+                          </a:prstTxWarp>
+                          <a:noAutofit/>
+                        </wps:bodyPr>
+                      </wps:wsp>
+                      <wpg:grpSp>
+                        <wpg:cNvPr id="15" name="Group 15"/>
+                        <wpg:cNvGrpSpPr/>
+                        <wpg:grpSpPr>
+                          <a:xfrm>
+                            <a:off x="294640" y="408940"/>
+                            <a:ext cx="2482850" cy="210819"/>
+                            <a:chOff x="0" y="0"/>
+                            <a:chExt cx="2889250" cy="210819"/>
+                          </a:xfrm>
+                        </wpg:grpSpPr>
+                        <wps:wsp>
+                          <wps:cNvPr id="11" name="Straight Arrow Connector 11"/>
+                          <wps:cNvCnPr/>
+                          <wps:spPr>
+                            <a:xfrm>
+                              <a:off x="12700" y="76200"/>
+                              <a:ext cx="2876550" cy="45719"/>
+                            </a:xfrm>
+                            <a:prstGeom prst="straightConnector1">
+                              <a:avLst/>
+                            </a:prstGeom>
+                            <a:ln w="6350">
+                              <a:tailEnd type="triangle"/>
+                            </a:ln>
+                          </wps:spPr>
+                          <wps:style>
+                            <a:lnRef idx="2">
+                              <a:schemeClr val="accent3"/>
+                            </a:lnRef>
+                            <a:fillRef idx="0">
+                              <a:schemeClr val="accent3"/>
+                            </a:fillRef>
+                            <a:effectRef idx="1">
+                              <a:schemeClr val="accent3"/>
+                            </a:effectRef>
+                            <a:fontRef idx="minor">
+                              <a:schemeClr val="tx1"/>
+                            </a:fontRef>
+                          </wps:style>
+                          <wps:bodyPr/>
+                        </wps:wsp>
+                        <wps:wsp>
+                          <wps:cNvPr id="12" name="Straight Arrow Connector 12"/>
+                          <wps:cNvCnPr/>
+                          <wps:spPr>
+                            <a:xfrm>
+                              <a:off x="0" y="0"/>
+                              <a:ext cx="2882900" cy="45719"/>
+                            </a:xfrm>
+                            <a:prstGeom prst="straightConnector1">
+                              <a:avLst/>
+                            </a:prstGeom>
+                            <a:ln w="6350">
+                              <a:tailEnd type="triangle"/>
+                            </a:ln>
+                          </wps:spPr>
+                          <wps:style>
+                            <a:lnRef idx="2">
+                              <a:schemeClr val="accent3"/>
+                            </a:lnRef>
+                            <a:fillRef idx="0">
+                              <a:schemeClr val="accent3"/>
+                            </a:fillRef>
+                            <a:effectRef idx="1">
+                              <a:schemeClr val="accent3"/>
+                            </a:effectRef>
+                            <a:fontRef idx="minor">
+                              <a:schemeClr val="tx1"/>
+                            </a:fontRef>
+                          </wps:style>
+                          <wps:bodyPr/>
+                        </wps:wsp>
+                        <wps:wsp>
+                          <wps:cNvPr id="13" name="Straight Arrow Connector 13"/>
+                          <wps:cNvCnPr/>
+                          <wps:spPr>
+                            <a:xfrm>
+                              <a:off x="12700" y="165100"/>
+                              <a:ext cx="2876550" cy="45719"/>
+                            </a:xfrm>
+                            <a:prstGeom prst="straightConnector1">
+                              <a:avLst/>
+                            </a:prstGeom>
+                            <a:ln w="6350">
+                              <a:tailEnd type="triangle"/>
+                            </a:ln>
+                          </wps:spPr>
+                          <wps:style>
+                            <a:lnRef idx="2">
+                              <a:schemeClr val="accent3"/>
+                            </a:lnRef>
+                            <a:fillRef idx="0">
+                              <a:schemeClr val="accent3"/>
+                            </a:fillRef>
+                            <a:effectRef idx="1">
+                              <a:schemeClr val="accent3"/>
+                            </a:effectRef>
+                            <a:fontRef idx="minor">
+                              <a:schemeClr val="tx1"/>
+                            </a:fontRef>
+                          </wps:style>
+                          <wps:bodyPr/>
+                        </wps:wsp>
+                      </wpg:grpSp>
+                      <wps:wsp>
+                        <wps:cNvPr id="14" name="Cube 14"/>
+                        <wps:cNvSpPr/>
+                        <wps:spPr>
+                          <a:xfrm>
+                            <a:off x="60960" y="254000"/>
+                            <a:ext cx="412750" cy="520700"/>
+                          </a:xfrm>
+                          <a:prstGeom prst="cube">
+                            <a:avLst/>
+                          </a:prstGeom>
+                        </wps:spPr>
+                        <wps:style>
+                          <a:lnRef idx="2">
+                            <a:schemeClr val="accent3">
+                              <a:shade val="50000"/>
+                            </a:schemeClr>
+                          </a:lnRef>
+                          <a:fillRef idx="1">
+                            <a:schemeClr val="accent3"/>
+                          </a:fillRef>
+                          <a:effectRef idx="0">
+                            <a:schemeClr val="accent3"/>
+                          </a:effectRef>
+                          <a:fontRef idx="minor">
+                            <a:schemeClr val="lt1"/>
+                          </a:fontRef>
+                        </wps:style>
+                        <wps:bodyPr rot="0" spcFirstLastPara="0" vertOverflow="overflow" horzOverflow="overflow" vert="horz" wrap="square" lIns="91440" tIns="45720" rIns="91440" bIns="45720" numCol="1" spcCol="0" rtlCol="0" fromWordArt="0" anchor="ctr" anchorCtr="0" forceAA="0" compatLnSpc="1">
+                          <a:prstTxWarp prst="textNoShape">
+                            <a:avLst/>
+                          </a:prstTxWarp>
+                          <a:noAutofit/>
+                        </wps:bodyPr>
+                      </wps:wsp>
+                      <wps:wsp>
+                        <wps:cNvPr id="17" name="Text Box 17"/>
+                        <wps:cNvSpPr txBox="1"/>
+                        <wps:spPr>
+                          <a:xfrm>
+                            <a:off x="1996440" y="25400"/>
+                            <a:ext cx="787400" cy="234950"/>
+                          </a:xfrm>
+                          <a:prstGeom prst="rect">
+                            <a:avLst/>
+                          </a:prstGeom>
+                          <a:noFill/>
+                          <a:ln w="6350">
+                            <a:noFill/>
+                          </a:ln>
+                        </wps:spPr>
+                        <wps:txbx>
+                          <w:txbxContent>
+                            <w:p>
+                              <w:pPr>
+                                <w:rPr>
+                                  <w:sz w:val="12"/>
+                                  <w:szCs w:val="12"/>
+                                </w:rPr>
+                              </w:pPr>
+                              <w:r>
+                                <w:rPr>
+                                  <w:rFonts w:hint="cs"/>
+                                  <w:sz w:val="12"/>
+                                  <w:szCs w:val="12"/>
+                                  <w:rtl/>
+                                </w:rPr>
+                                <w:t>מיקרוסקופ ומצלמה</w:t>
+                              </w:r>
+                            </w:p>
+                          </w:txbxContent>
+                        </wps:txbx>
+                        <wps:bodyPr rot="0" spcFirstLastPara="0" vertOverflow="overflow" horzOverflow="overflow" vert="horz" wrap="square" lIns="91440" tIns="45720" rIns="91440" bIns="45720" numCol="1" spcCol="0" rtlCol="0" fromWordArt="0" anchor="t" anchorCtr="0" forceAA="0" compatLnSpc="1">
+                          <a:prstTxWarp prst="textNoShape">
+                            <a:avLst/>
+                          </a:prstTxWarp>
+                          <a:noAutofit/>
+                        </wps:bodyPr>
+                      </wps:wsp>
+                      <wps:wsp>
+                        <wps:cNvPr id="18" name="Text Box 18"/>
+                        <wps:cNvSpPr txBox="1"/>
+                        <wps:spPr>
+                          <a:xfrm>
+                            <a:off x="1488440" y="822960"/>
+                            <a:ext cx="666750" cy="234950"/>
+                          </a:xfrm>
+                          <a:prstGeom prst="rect">
+                            <a:avLst/>
+                          </a:prstGeom>
+                          <a:noFill/>
+                          <a:ln w="6350">
+                            <a:noFill/>
+                          </a:ln>
+                        </wps:spPr>
+                        <wps:txbx>
+                          <w:txbxContent>
+                            <w:p>
+                              <w:pPr>
+                                <w:rPr>
+                                  <w:sz w:val="12"/>
+                                  <w:szCs w:val="12"/>
+                                </w:rPr>
+                              </w:pPr>
+                              <w:r>
+                                <w:rPr>
+                                  <w:rFonts w:hint="cs"/>
+                                  <w:sz w:val="12"/>
+                                  <w:szCs w:val="12"/>
+                                  <w:rtl/>
+                                </w:rPr>
+                                <w:t>מקטב 2</w:t>
+                              </w:r>
+                            </w:p>
+                          </w:txbxContent>
+                        </wps:txbx>
+                        <wps:bodyPr rot="0" spcFirstLastPara="0" vertOverflow="overflow" horzOverflow="overflow" vert="horz" wrap="square" lIns="91440" tIns="45720" rIns="91440" bIns="45720" numCol="1" spcCol="0" rtlCol="0" fromWordArt="0" anchor="t" anchorCtr="0" forceAA="0" compatLnSpc="1">
+                          <a:prstTxWarp prst="textNoShape">
+                            <a:avLst/>
+                          </a:prstTxWarp>
+                          <a:noAutofit/>
+                        </wps:bodyPr>
+                      </wps:wsp>
+                      <wps:wsp>
+                        <wps:cNvPr id="19" name="Text Box 19"/>
+                        <wps:cNvSpPr txBox="1"/>
+                        <wps:spPr>
+                          <a:xfrm>
+                            <a:off x="579120" y="853440"/>
+                            <a:ext cx="666750" cy="234950"/>
+                          </a:xfrm>
+                          <a:prstGeom prst="rect">
+                            <a:avLst/>
+                          </a:prstGeom>
+                          <a:noFill/>
+                          <a:ln w="6350">
+                            <a:noFill/>
+                          </a:ln>
+                        </wps:spPr>
+                        <wps:txbx>
+                          <w:txbxContent>
+                            <w:p>
+                              <w:pPr>
+                                <w:rPr>
+                                  <w:sz w:val="12"/>
+                                  <w:szCs w:val="12"/>
+                                </w:rPr>
+                              </w:pPr>
+                              <w:r>
+                                <w:rPr>
+                                  <w:rFonts w:hint="cs"/>
+                                  <w:sz w:val="12"/>
+                                  <w:szCs w:val="12"/>
+                                  <w:rtl/>
+                                </w:rPr>
+                                <w:t>מקטב 1</w:t>
+                              </w:r>
+                            </w:p>
+                          </w:txbxContent>
+                        </wps:txbx>
+                        <wps:bodyPr rot="0" spcFirstLastPara="0" vertOverflow="overflow" horzOverflow="overflow" vert="horz" wrap="square" lIns="91440" tIns="45720" rIns="91440" bIns="45720" numCol="1" spcCol="0" rtlCol="0" fromWordArt="0" anchor="t" anchorCtr="0" forceAA="0" compatLnSpc="1">
+                          <a:prstTxWarp prst="textNoShape">
+                            <a:avLst/>
+                          </a:prstTxWarp>
+                          <a:noAutofit/>
+                        </wps:bodyPr>
+                      </wps:wsp>
+                      <wps:wsp>
+                        <wps:cNvPr id="20" name="Text Box 20"/>
+                        <wps:cNvSpPr txBox="1"/>
+                        <wps:spPr>
+                          <a:xfrm>
+                            <a:off x="899160" y="0"/>
+                            <a:ext cx="800100" cy="234950"/>
+                          </a:xfrm>
+                          <a:prstGeom prst="rect">
+                            <a:avLst/>
+                          </a:prstGeom>
+                          <a:noFill/>
+                          <a:ln w="6350">
+                            <a:noFill/>
+                          </a:ln>
+                        </wps:spPr>
+                        <wps:txbx>
+                          <w:txbxContent>
+                            <w:p>
+                              <w:pPr>
+                                <w:rPr>
+                                  <w:sz w:val="12"/>
+                                  <w:szCs w:val="12"/>
+                                </w:rPr>
+                              </w:pPr>
+                              <w:r>
+                                <w:rPr>
+                                  <w:rFonts w:hint="cs"/>
+                                  <w:sz w:val="12"/>
+                                  <w:szCs w:val="12"/>
+                                  <w:rtl/>
+                                </w:rPr>
+                                <w:t>גרנט מלופף בסליל</w:t>
+                              </w:r>
+                            </w:p>
+                          </w:txbxContent>
+                        </wps:txbx>
+                        <wps:bodyPr rot="0" spcFirstLastPara="0" vertOverflow="overflow" horzOverflow="overflow" vert="horz" wrap="square" lIns="91440" tIns="45720" rIns="91440" bIns="45720" numCol="1" spcCol="0" rtlCol="0" fromWordArt="0" anchor="t" anchorCtr="0" forceAA="0" compatLnSpc="1">
+                          <a:prstTxWarp prst="textNoShape">
+                            <a:avLst/>
+                          </a:prstTxWarp>
+                          <a:noAutofit/>
+                        </wps:bodyPr>
+                      </wps:wsp>
+                      <wps:wsp>
+                        <wps:cNvPr id="21" name="Text Box 21"/>
+                        <wps:cNvSpPr txBox="1"/>
+                        <wps:spPr>
+                          <a:xfrm>
+                            <a:off x="0" y="25400"/>
+                            <a:ext cx="666750" cy="234950"/>
+                          </a:xfrm>
+                          <a:prstGeom prst="rect">
+                            <a:avLst/>
+                          </a:prstGeom>
+                          <a:noFill/>
+                          <a:ln w="6350">
+                            <a:noFill/>
+                          </a:ln>
+                        </wps:spPr>
+                        <wps:txbx>
+                          <w:txbxContent>
+                            <w:p>
+                              <w:pPr>
+                                <w:rPr>
+                                  <w:sz w:val="12"/>
+                                  <w:szCs w:val="12"/>
+                                </w:rPr>
+                              </w:pPr>
+                              <w:r>
+                                <w:rPr>
+                                  <w:rFonts w:hint="cs"/>
+                                  <w:sz w:val="12"/>
+                                  <w:szCs w:val="12"/>
+                                  <w:rtl/>
+                                </w:rPr>
+                                <w:t>מקור אור</w:t>
+                              </w:r>
+                            </w:p>
+                          </w:txbxContent>
+                        </wps:txbx>
+                        <wps:bodyPr rot="0" spcFirstLastPara="0" vertOverflow="overflow" horzOverflow="overflow" vert="horz" wrap="square" lIns="91440" tIns="45720" rIns="91440" bIns="45720" numCol="1" spcCol="0" rtlCol="0" fromWordArt="0" anchor="t" anchorCtr="0" forceAA="0" compatLnSpc="1">
+                          <a:prstTxWarp prst="textNoShape">
+                            <a:avLst/>
+                          </a:prstTxWarp>
+                          <a:noAutofit/>
+                        </wps:bodyPr>
+                      </wps:wsp>
+                    </wpg:wgp>
+                  </a:graphicData>
+                </a:graphic>
+              </wp:anchor>
+            </w:drawing>
+          </mc:Choice>
+          <mc:Fallback>
+            <w:pict>
+              <v:group w14:anchorId="1CC9BFE6" id="Group 22" o:spid="_x0000_s1026" style="position:absolute;left:0;text-align:left;margin-left:-7.6pt;margin-top:-9.6pt;width:219.2pt;height:85.7pt;z-index:251661312" coordsize="27838,10883" o:gfxdata="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">
+                <v:oval id="Oval 7" o:spid="_x0000_s1027" style="position:absolute;left:7010;top:1219;width:1524;height:7112;visibility:visible;mso-wrap-style:square;v-text-anchor:middle" o:gfxdata="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" fillcolor="#a5a5a5 [3206]" strokecolor="#525252 [1606]" strokeweight="1pt">
+                  <v:stroke joinstyle="miter"/>
+                </v:oval>
+                <v:oval id="Oval 9" o:spid="_x0000_s1028" style="position:absolute;left:11633;top:1930;width:1333;height:5651;visibility:visible;mso-wrap-style:square;v-text-anchor:middle" o:gfxdata="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" fillcolor="#a5a5a5 [3206]" strokecolor="#525252 [1606]" strokeweight="1pt">
+                  <v:stroke joinstyle="miter"/>
+                </v:oval>
+                <v:group id="Group 15" o:spid="_x0000_s1029" style="position:absolute;left:2946;top:4089;width:24828;height:2108" coordsize="28892,2108" o:gfxdata="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">
+                  <v:shapetype id="_x0000_t32" coordsize="21600,21600" o:spt="32" o:oned="t" path="m,l21600,21600e" filled="f">
+                    <v:path arrowok="t" fillok="f" o:connecttype="none"/>
+                    <o:lock v:ext="edit" shapetype="t"/>
+                  </v:shapetype>
+                  <v:shape id="Straight Arrow Connector 11" o:spid="_x0000_s1030" type="#_x0000_t32" style="position:absolute;left:127;top:762;width:28765;height:457;visibility:visible;mso-wrap-style:square" o:connectortype="straight" o:gfxdata="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" strokecolor="#a5a5a5 [3206]" strokeweight=".5pt">
+                    <v:stroke endarrow="block" joinstyle="miter"/>
+                  </v:shape>
+                  <v:shape id="Straight Arrow Connector 12" o:spid="_x0000_s1031" type="#_x0000_t32" style="position:absolute;width:28829;height:457;visibility:visible;mso-wrap-style:square" o:connectortype="straight" o:gfxdata="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" strokecolor="#a5a5a5 [3206]" strokeweight=".5pt">
+                    <v:stroke endarrow="block" joinstyle="miter"/>
+                  </v:shape>
+                  <v:shape id="Straight Arrow Connector 13" o:spid="_x0000_s1032" type="#_x0000_t32" style="position:absolute;left:127;top:1651;width:28765;height:457;visibility:visible;mso-wrap-style:square" o:connectortype="straight" o:gfxdata="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" strokecolor="#a5a5a5 [3206]" strokeweight=".5pt">
+                    <v:stroke endarrow="block" joinstyle="miter"/>
+                  </v:shape>
+                </v:group>
+                <v:shapetype id="_x0000_t16" coordsize="21600,21600" o:spt="16" adj="5400" path="m@0,l0@0,,21600@1,21600,21600@2,21600,xem0@0nfl@1@0,21600,em@1@0nfl@1,21600e">
+                  <v:stroke joinstyle="miter"/>
+                  <v:formulas>
+                    <v:f eqn="val #0"/>
+                    <v:f eqn="sum width 0 #0"/>
+                    <v:f eqn="sum height 0 #0"/>
+                    <v:f eqn="mid height #0"/>
+                    <v:f eqn="prod @1 1 2"/>
+                    <v:f eqn="prod @2 1 2"/>
+                    <v:f eqn="mid width #0"/>
+                  </v:formulas>
+                  <v:path o:extrusionok="f" gradientshapeok="t" limo="10800,10800" o:connecttype="custom" o:connectlocs="@6,0;@4,@0;0,@3;@4,21600;@1,@3;21600,@5" o:connectangles="270,270,180,90,0,0" textboxrect="0,@0,@1,21600"/>
+                  <v:handles>
+                    <v:h position="topLeft,#0" switch="" yrange="0,21600"/>
+                  </v:handles>
+                  <o:complex v:ext="view"/>
+                </v:shapetype>
+                <v:shape id="Cube 14" o:spid="_x0000_s1033" type="#_x0000_t16" style="position:absolute;left:609;top:2540;width:4128;height:5207;visibility:visible;mso-wrap-style:square;v-text-anchor:middle" o:gfxdata="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" fillcolor="#a5a5a5 [3206]" strokecolor="#525252 [1606]" strokeweight="1pt"/>
+                <v:shapetype id="_x0000_t202" coordsize="21600,21600" o:spt="202" path="m,l,21600r21600,l21600,xe">
+                  <v:stroke joinstyle="miter"/>
+                  <v:path gradientshapeok="t" o:connecttype="rect"/>
+                </v:shapetype>
+                <v:shape id="Text Box 17" o:spid="_x0000_s1034" type="#_x0000_t202" style="position:absolute;left:19964;top:254;width:7874;height:2349;visibility:visible;mso-wrap-style:square;v-text-anchor:top" o:gfxdata="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" filled="f" stroked="f" strokeweight=".5pt">
+                  <v:textbox>
+                    <w:txbxContent>
+                      <w:p>
+                        <w:pPr>
+                          <w:rPr>
+                            <w:sz w:val="12"/>
+                            <w:szCs w:val="12"/>
+                          </w:rPr>
+                        </w:pPr>
+                        <w:r>
+                          <w:rPr>
+                            <w:rFonts w:hint="cs"/>
+                            <w:sz w:val="12"/>
+                            <w:szCs w:val="12"/>
+                            <w:rtl/>
+                          </w:rPr>
+                          <w:t>מיקרוסקופ ומצלמה</w:t>
+                        </w:r>
+                      </w:p>
+                    </w:txbxContent>
+                  </v:textbox>
+                </v:shape>
+                <v:shape id="Text Box 18" o:spid="_x0000_s1035" type="#_x0000_t202" style="position:absolute;left:14884;top:8229;width:6667;height:2350;visibility:visible;mso-wrap-style:square;v-text-anchor:top" o:gfxdata="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" filled="f" stroked="f" strokeweight=".5pt">
+                  <v:textbox>
+                    <w:txbxContent>
+                      <w:p>
+                        <w:pPr>
+                          <w:rPr>
+                            <w:sz w:val="12"/>
+                            <w:szCs w:val="12"/>
+                          </w:rPr>
+                        </w:pPr>
+                        <w:r>
+                          <w:rPr>
+                            <w:rFonts w:hint="cs"/>
+                            <w:sz w:val="12"/>
+                            <w:szCs w:val="12"/>
+                            <w:rtl/>
+                          </w:rPr>
+                          <w:t>מקטב 2</w:t>
+                        </w:r>
+                      </w:p>
+                    </w:txbxContent>
+                  </v:textbox>
+                </v:shape>
+                <v:shape id="Text Box 19" o:spid="_x0000_s1036" type="#_x0000_t202" style="position:absolute;left:5791;top:8534;width:6667;height:2349;visibility:visible;mso-wrap-style:square;v-text-anchor:top" o:gfxdata="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" filled="f" stroked="f" strokeweight=".5pt">
+                  <v:textbox>
+                    <w:txbxContent>
+                      <w:p>
+                        <w:pPr>
+                          <w:rPr>
+                            <w:sz w:val="12"/>
+                            <w:szCs w:val="12"/>
+                          </w:rPr>
+                        </w:pPr>
+                        <w:r>
+                          <w:rPr>
+                            <w:rFonts w:hint="cs"/>
+                            <w:sz w:val="12"/>
+                            <w:szCs w:val="12"/>
+                            <w:rtl/>
+                          </w:rPr>
+                          <w:t>מקטב 1</w:t>
+                        </w:r>
+                      </w:p>
+                    </w:txbxContent>
+                  </v:textbox>
+                </v:shape>
+                <v:shape id="Text Box 20" o:spid="_x0000_s1037" type="#_x0000_t202" style="position:absolute;left:8991;width:8001;height:2349;visibility:visible;mso-wrap-style:square;v-text-anchor:top" o:gfxdata="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" filled="f" stroked="f" strokeweight=".5pt">
+                  <v:textbox>
+                    <w:txbxContent>
+                      <w:p>
+                        <w:pPr>
+                          <w:rPr>
+                            <w:sz w:val="12"/>
+                            <w:szCs w:val="12"/>
+                          </w:rPr>
+                        </w:pPr>
+                        <w:r>
+                          <w:rPr>
+                            <w:rFonts w:hint="cs"/>
+                            <w:sz w:val="12"/>
+                            <w:szCs w:val="12"/>
+                            <w:rtl/>
+                          </w:rPr>
+                          <w:t>גרנט מלופף בסליל</w:t>
+                        </w:r>
+                      </w:p>
+                    </w:txbxContent>
+                  </v:textbox>
+                </v:shape>
+                <v:shape id="Text Box 21" o:spid="_x0000_s1038" type="#_x0000_t202" style="position:absolute;top:254;width:6667;height:2349;visibility:visible;mso-wrap-style:square;v-text-anchor:top" o:gfxdata="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" filled="f" stroked="f" strokeweight=".5pt">
+                  <v:textbox>
+                    <w:txbxContent>
+                      <w:p>
+                        <w:pPr>
+                          <w:rPr>
+                            <w:sz w:val="12"/>
+                            <w:szCs w:val="12"/>
+                          </w:rPr>
+                        </w:pPr>
+                        <w:r>
+                          <w:rPr>
+                            <w:rFonts w:hint="cs"/>
+                            <w:sz w:val="12"/>
+                            <w:szCs w:val="12"/>
+                            <w:rtl/>
+                          </w:rPr>
+                          <w:t>מקור אור</w:t>
+                        </w:r>
+                      </w:p>
+                    </w:txbxContent>
+                  </v:textbox>
+                </v:shape>
+              </v:group>
+            </w:pict>
+          </mc:Fallback>
+        </mc:AlternateContent>
+      </w:r>
+      <w:r>
+        <w:rPr>
+          <w:rFonts w:ascii="David" w:hAnsi="David" w:cs="David"/>
+          <w:b/>
+          <w:bCs/>
+          <w:noProof/>
+          <w:sz w:val="24"/>
+          <w:szCs w:val="24"/>
+          <w:rtl/>
+          <w:lang w:val="he-IL"/>
+        </w:rPr>
+        <mc:AlternateContent>
+          <mc:Choice Requires="wps">
+            <w:drawing>
+              <wp:anchor distT="0" distB="0" distL="114300" distR="114300" simplePos="0" relativeHeight="251660288" behindDoc="0" locked="0" layoutInCell="1" allowOverlap="1" wp14:anchorId="0A2D5860" wp14:editId="08A40DB8">
+                <wp:simplePos x="0" y="0"/>
+                <wp:positionH relativeFrom="column">
+                  <wp:posOffset>1997710</wp:posOffset>
+                </wp:positionH>
+                <wp:positionV relativeFrom="paragraph">
+                  <wp:posOffset>83185</wp:posOffset>
+                </wp:positionV>
+                <wp:extent cx="514667" cy="584200"/>
+                <wp:effectExtent l="3175" t="0" r="22225" b="22225"/>
+                <wp:wrapNone/>
+                <wp:docPr id="16" name="Cylinder 16"/>
+                <wp:cNvGraphicFramePr/>
+                <a:graphic xmlns:a="http://schemas.openxmlformats.org/drawingml/2006/main">
+                  <a:graphicData uri="http://schemas.microsoft.com/office/word/2010/wordprocessingShape">
+                    <wps:wsp>
+                      <wps:cNvSpPr/>
+                      <wps:spPr>
+                        <a:xfrm rot="5400000">
+                          <a:off x="0" y="0"/>
+                          <a:ext cx="514667" cy="584200"/>
+                        </a:xfrm>
+                        <a:prstGeom prst="can">
+                          <a:avLst/>
+                        </a:prstGeom>
+                      </wps:spPr>
+                      <wps:style>
+                        <a:lnRef idx="2">
+                          <a:schemeClr val="accent3">
+                            <a:shade val="50000"/>
+                          </a:schemeClr>
+                        </a:lnRef>
+                        <a:fillRef idx="1">
+                          <a:schemeClr val="accent3"/>
+                        </a:fillRef>
+                        <a:effectRef idx="0">
+                          <a:schemeClr val="accent3"/>
+                        </a:effectRef>
+                        <a:fontRef idx="minor">
+                          <a:schemeClr val="lt1"/>
+                        </a:fontRef>
+                      </wps:style>
+                      <wps:bodyPr rot="0" spcFirstLastPara="0" vertOverflow="overflow" horzOverflow="overflow" vert="horz" wrap="square" lIns="91440" tIns="45720" rIns="91440" bIns="45720" numCol="1" spcCol="0" rtlCol="0" fromWordArt="0" anchor="ctr" anchorCtr="0" forceAA="0" compatLnSpc="1">
+                        <a:prstTxWarp prst="textNoShape">
+                          <a:avLst/>
+                        </a:prstTxWarp>
+                        <a:noAutofit/>
+                      </wps:bodyPr>
+                    </wps:wsp>
+                  </a:graphicData>
+                </a:graphic>
+                <wp14:sizeRelH relativeFrom="margin">
+                  <wp14:pctWidth>0</wp14:pctWidth>
+                </wp14:sizeRelH>
+              </wp:anchor>
+            </w:drawing>
+          </mc:Choice>
+          <mc:Fallback>
+            <w:pict>
+              <v:shapetype w14:anchorId="219FC110" id="_x0000_t22" coordsize="21600,21600" o:spt="22" adj="5400" path="m10800,qx0@1l0@2qy10800,21600,21600@2l21600@1qy10800,xem0@1qy10800@0,21600@1nfe">
+                <v:formulas>
+                  <v:f eqn="val #0"/>
+                  <v:f eqn="prod #0 1 2"/>
+                  <v:f eqn="sum height 0 @1"/>
+                </v:formulas>
+                <v:path o:extrusionok="f" gradientshapeok="t" o:connecttype="custom" o:connectlocs="10800,@0;10800,0;0,10800;10800,21600;21600,10800" o:connectangles="270,270,180,90,0" textboxrect="0,@0,21600,@2"/>
+                <v:handles>
+                  <v:h position="center,#0" yrange="0,10800"/>
+                </v:handles>
+                <o:complex v:ext="view"/>
+              </v:shapetype>
+              <v:shape id="Cylinder 16" o:spid="_x0000_s1026" type="#_x0000_t22" style="position:absolute;left:0;text-align:left;margin-left:157.3pt;margin-top:6.55pt;width:40.5pt;height:46pt;rotation:90;z-index:251660288;visibility:visible;mso-wrap-style:square;mso-width-percent:0;mso-wrap-distance-left:9pt;mso-wrap-distance-top:0;mso-wrap-distance-right:9pt;mso-wrap-distance-bottom:0;mso-position-horizontal:absolute;mso-position-horizontal-relative:text;mso-position-vertical:absolute;mso-position-vertical-relative:text;mso-width-percent:0;mso-width-relative:margin;v-text-anchor:middle" o:gfxdata="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" adj="4757" fillcolor="#a5a5a5 [3206]" strokecolor="#525252 [1606]" strokeweight="1pt">
+                <v:stroke joinstyle="miter"/>
+              </v:shape>
+            </w:pict>
+          </mc:Fallback>
+        </mc:AlternateContent>
+      </w:r>
+      <w:r>
+        <w:rPr>
+          <w:rFonts w:ascii="David" w:hAnsi="David" w:cs="David"/>
+          <w:b/>
+          <w:bCs/>
+          <w:noProof/>
+          <w:sz w:val="24"/>
+          <w:szCs w:val="24"/>
+          <w:rtl/>
+          <w:lang w:val="he-IL"/>
+        </w:rPr>
+        <mc:AlternateContent>
+          <mc:Choice Requires="wps">
+            <w:drawing>
+              <wp:anchor distT="0" distB="0" distL="114300" distR="114300" simplePos="0" relativeHeight="251659264" behindDoc="0" locked="0" layoutInCell="1" allowOverlap="1" wp14:anchorId="18AF0C76" wp14:editId="0E7DDBC9">
+                <wp:simplePos x="0" y="0"/>
+                <wp:positionH relativeFrom="column">
+                  <wp:posOffset>1517650</wp:posOffset>
+                </wp:positionH>
+                <wp:positionV relativeFrom="paragraph">
+                  <wp:posOffset>0</wp:posOffset>
+                </wp:positionV>
+                <wp:extent cx="152400" cy="711200"/>
+                <wp:effectExtent l="0" t="0" r="19050" b="12700"/>
+                <wp:wrapNone/>
+                <wp:docPr id="23" name="Oval 23"/>
+                <wp:cNvGraphicFramePr/>
+                <a:graphic xmlns:a="http://schemas.openxmlformats.org/drawingml/2006/main">
+                  <a:graphicData uri="http://schemas.microsoft.com/office/word/2010/wordprocessingShape">
+                    <wps:wsp>
+                      <wps:cNvSpPr/>
+                      <wps:spPr>
+                        <a:xfrm>
+                          <a:off x="0" y="0"/>
+                          <a:ext cx="152400" cy="711200"/>
+                        </a:xfrm>
+                        <a:prstGeom prst="ellipse">
+                          <a:avLst/>
+                        </a:prstGeom>
+                      </wps:spPr>
+                      <wps:style>
+                        <a:lnRef idx="2">
+                          <a:schemeClr val="accent3">
+                            <a:shade val="50000"/>
+                          </a:schemeClr>
+                        </a:lnRef>
+                        <a:fillRef idx="1">
+                          <a:schemeClr val="accent3"/>
+                        </a:fillRef>
+                        <a:effectRef idx="0">
+                          <a:schemeClr val="accent3"/>
+                        </a:effectRef>
+                        <a:fontRef idx="minor">
+                          <a:schemeClr val="lt1"/>
+                        </a:fontRef>
+                      </wps:style>
+                      <wps:bodyPr rot="0" spcFirstLastPara="0" vertOverflow="overflow" horzOverflow="overflow" vert="horz" wrap="square" lIns="91440" tIns="45720" rIns="91440" bIns="45720" numCol="1" spcCol="0" rtlCol="0" fromWordArt="0" anchor="ctr" anchorCtr="0" forceAA="0" compatLnSpc="1">
+                        <a:prstTxWarp prst="textNoShape">
+                          <a:avLst/>
+                        </a:prstTxWarp>
+                        <a:noAutofit/>
+                      </wps:bodyPr>
+                    </wps:wsp>
+                  </a:graphicData>
+                </a:graphic>
+              </wp:anchor>
+            </w:drawing>
+          </mc:Choice>
+          <mc:Fallback>
+            <w:pict>
+              <v:oval w14:anchorId="0155611D" id="Oval 23" o:spid="_x0000_s1026" style="position:absolute;left:0;text-align:left;margin-left:119.5pt;margin-top:0;width:12pt;height:56pt;z-index:251659264;visibility:visible;mso-wrap-style:square;mso-wrap-distance-left:9pt;mso-wrap-distance-top:0;mso-wrap-distance-right:9pt;mso-wrap-distance-bottom:0;mso-position-horizontal:absolute;mso-position-horizontal-relative:text;mso-position-vertical:absolute;mso-position-vertical-relative:text;v-text-anchor:middle" o:gfxdata="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" fillcolor="#a5a5a5 [3206]" strokecolor="#525252 [1606]" strokeweight="1pt">
+                <v:stroke joinstyle="miter"/>
+              </v:oval>
+            </w:pict>
+          </mc:Fallback>
+        </mc:AlternateContent>
+      </w:r>
+    </w:p>
+    <w:p>
+      <w:pPr>
+        <w:bidi/>
+        <w:spacing w:line="360" w:lineRule="auto"/>
+        <w:jc w:val="both"/>
+        <w:rPr>
+          <w:rFonts w:ascii="David" w:hAnsi="David" w:cs="David"/>
+          <w:b/>
+          <w:bCs/>
+          <w:sz w:val="24"/>
+          <w:szCs w:val="24"/>
+          <w:rtl/>
+        </w:rPr>
+      </w:pPr>
+    </w:p>
+    <w:p>
+      <w:pPr>
+        <w:bidi/>
+        <w:spacing w:line="360" w:lineRule="auto"/>
+        <w:jc w:val="both"/>
+        <w:rPr>
+          <w:rFonts w:ascii="David" w:hAnsi="David" w:cs="David"/>
+          <w:b/>
+          <w:bCs/>
+          <w:sz w:val="24"/>
+          <w:szCs w:val="24"/>
+          <w:rtl/>
+        </w:rPr>
+      </w:pPr>
+    </w:p>
+    <w:p>
+      <w:pPr>
+        <w:tabs>
+          <w:tab w:val="center" w:pos="4513"/>
+          <w:tab w:val="left" w:pos="6554"/>
+        </w:tabs>
+        <w:bidi/>
+        <w:spacing w:line="360" w:lineRule="auto"/>
+        <w:jc w:val="both"/>
+        <w:rPr>
+          <w:rFonts w:ascii="David" w:hAnsi="David" w:cs="David"/>
+          <w:b/>
+          <w:bCs/>
+          <w:i/>
+          <w:iCs/>
+          <w:sz w:val="24"/>
+          <w:szCs w:val="24"/>
+          <w:rtl/>
+        </w:rPr>
+      </w:pPr>
+      <w:r>
+        <w:rPr>
+          <w:rFonts w:ascii="David" w:hAnsi="David" w:cs="David" w:hint="cs"/>
+          <w:i/>
+          <w:iCs/>
+          <w:sz w:val="18"/>
+          <w:szCs w:val="18"/>
+          <w:rtl/>
+        </w:rPr>
+        <w:t xml:space="preserve">איור (2.3): </w:t>
+      </w:r>
+      <w:r>
+        <w:rPr>
+          <w:rFonts w:ascii="David" w:hAnsi="David" w:cs="David" w:hint="cs"/>
+          <w:i/>
+          <w:iCs/>
+          <w:sz w:val="18"/>
+          <w:szCs w:val="18"/>
+          <w:rtl/>
+        </w:rPr>
+        <w:t xml:space="preserve">סקיצה של </w:t>
+      </w:r>
+      <w:r>
+        <w:rPr>
+          <w:rFonts w:ascii="David" w:hAnsi="David" w:cs="David" w:hint="cs"/>
+          <w:i/>
+          <w:iCs/>
+          <w:sz w:val="18"/>
+          <w:szCs w:val="18"/>
+          <w:rtl/>
+        </w:rPr>
+        <w:t xml:space="preserve">מערכת הניסוי בחלק ב' </w:t>
+      </w:r>
+      <w:r>
+        <w:rPr>
+          <w:rFonts w:ascii="David" w:hAnsi="David" w:cs="David"/>
+          <w:i/>
+          <w:iCs/>
+          <w:sz w:val="18"/>
+          <w:szCs w:val="18"/>
+          <w:rtl/>
+        </w:rPr>
+        <w:t>–</w:t>
+      </w:r>
+      <w:r>
+        <w:rPr>
+          <w:rFonts w:ascii="David" w:hAnsi="David" w:cs="David" w:hint="cs"/>
+          <w:i/>
+          <w:iCs/>
+          <w:sz w:val="18"/>
+          <w:szCs w:val="18"/>
+          <w:rtl/>
+        </w:rPr>
+        <w:t xml:space="preserve"> חקר דומיינים מגנטיים ואפקט ברקהאוזן. </w:t>
+      </w:r>
+    </w:p>
+    <w:p>
+      <w:pPr>
+        <w:bidi/>
+        <w:spacing w:line="360" w:lineRule="auto"/>
+        <w:jc w:val="both"/>
+        <w:rPr>
+          <w:rFonts w:ascii="David" w:hAnsi="David" w:cs="David"/>
+          <w:sz w:val="24"/>
+          <w:szCs w:val="24"/>
+          <w:rtl/>
+        </w:rPr>
+      </w:pPr>
+      <w:r>
+        <w:rPr>
+          <w:rFonts w:ascii="David" w:hAnsi="David" w:cs="David" w:hint="cs"/>
+          <w:b/>
+          <w:bCs/>
+          <w:sz w:val="24"/>
+          <w:szCs w:val="24"/>
+          <w:rtl/>
+        </w:rPr>
+        <w:t>בחלק</w:t>
+      </w:r>
+      <w:r>
+        <w:rPr>
+          <w:rFonts w:ascii="David" w:hAnsi="David" w:cs="David" w:hint="cs"/>
+          <w:b/>
+          <w:bCs/>
+          <w:sz w:val="24"/>
+          <w:szCs w:val="24"/>
+          <w:rtl/>
+        </w:rPr>
+        <w:t>ו</w:t>
+      </w:r>
+      <w:r>
+        <w:rPr>
+          <w:rFonts w:ascii="David" w:hAnsi="David" w:cs="David" w:hint="cs"/>
+          <w:b/>
+          <w:bCs/>
+          <w:sz w:val="24"/>
+          <w:szCs w:val="24"/>
+          <w:rtl/>
+        </w:rPr>
+        <w:t xml:space="preserve"> השני</w:t>
+      </w:r>
+      <w:r>
+        <w:rPr>
+          <w:rFonts w:ascii="David" w:hAnsi="David" w:cs="David" w:hint="cs"/>
+          <w:sz w:val="24"/>
+          <w:szCs w:val="24"/>
+          <w:rtl/>
+        </w:rPr>
+        <w:t xml:space="preserve"> של הניסוי, חקרנו התפלגות של דומיינים מגנטיים ואת אפקט ברקהאוזן. מערכת הניסוי (ראו איור 2.3) כללה מיקרוסקופ אופטי המחובר למצלמה, שכבה דקה של גרנט פרימגנטי שמשני צדדיו 2 מקטבים ומסביבו סליל. מהות הסליל היא לגרום לשדה מגנטי בכיוון המאונך למקטבים ולגרנט הפרימגנטי. בכל מדידה, שינינו את השדה החשמלי בסליל (כאשר כתוצאה מכך השתנה השדה החשמלי העובר דרך הגרנט), וצילמנו את התפלגות האזורים המגנטיים בחומר. השלבים העיקריים בתהליך המדידה היו </w:t>
+      </w:r>
+      <w:r>
+        <w:rPr>
+          <w:rFonts w:ascii="David" w:hAnsi="David" w:cs="David"/>
+          <w:sz w:val="24"/>
+          <w:szCs w:val="24"/>
+          <w:rtl/>
+        </w:rPr>
+        <w:t>–</w:t>
+      </w:r>
+      <w:r>
+        <w:rPr>
+          <w:rFonts w:ascii="David" w:hAnsi="David" w:cs="David" w:hint="cs"/>
+          <w:sz w:val="24"/>
+          <w:szCs w:val="24"/>
+          <w:rtl/>
+        </w:rPr>
+        <w:t xml:space="preserve"> </w:t>
+      </w:r>
+    </w:p>
+    <w:p>
+      <w:pPr>
+        <w:pStyle w:val="ListParagraph"/>
+        <w:numPr>
+          <w:ilvl w:val="0"/>
+          <w:numId w:val="4"/>
+        </w:numPr>
+        <w:bidi/>
+        <w:spacing w:line="360" w:lineRule="auto"/>
+        <w:jc w:val="both"/>
+        <w:rPr>
+          <w:rFonts w:ascii="David" w:hAnsi="David" w:cs="David"/>
+          <w:sz w:val="24"/>
+          <w:szCs w:val="24"/>
+        </w:rPr>
+      </w:pPr>
+      <w:r>
+        <w:rPr>
+          <w:rFonts w:ascii="David" w:hAnsi="David" w:cs="David" w:hint="cs"/>
+          <w:sz w:val="24"/>
+          <w:szCs w:val="24"/>
+          <w:rtl/>
+        </w:rPr>
+        <w:t>התחלת מדידה ממתח אפסי</w:t>
+      </w:r>
+      <w:r>
+        <w:rPr>
+          <w:rFonts w:ascii="David" w:hAnsi="David" w:cs="David" w:hint="cs"/>
+          <w:sz w:val="24"/>
+          <w:szCs w:val="24"/>
+          <w:rtl/>
+        </w:rPr>
+        <w:t>.</w:t>
+      </w:r>
+    </w:p>
+    <w:p>
+      <w:pPr>
+        <w:pStyle w:val="ListParagraph"/>
+        <w:numPr>
+          <w:ilvl w:val="0"/>
+          <w:numId w:val="4"/>
+        </w:numPr>
+        <w:bidi/>
+        <w:spacing w:line="360" w:lineRule="auto"/>
+        <w:jc w:val="both"/>
+        <w:rPr>
+          <w:rFonts w:ascii="David" w:hAnsi="David" w:cs="David"/>
+          <w:sz w:val="24"/>
+          <w:szCs w:val="24"/>
+        </w:rPr>
+      </w:pPr>
+      <w:r>
+        <w:rPr>
+          <w:rFonts w:ascii="David" w:hAnsi="David" w:cs="David" w:hint="cs"/>
+          <w:sz w:val="24"/>
+          <w:szCs w:val="24"/>
+          <w:rtl/>
+        </w:rPr>
+        <w:t>הגדלת המתח עד</w:t>
+      </w:r>
+      <w:r>
+        <w:rPr>
+          <w:rFonts w:ascii="David" w:hAnsi="David" w:cs="David" w:hint="cs"/>
+          <w:sz w:val="24"/>
+          <w:szCs w:val="24"/>
+          <w:rtl/>
+        </w:rPr>
+        <w:t xml:space="preserve"> שתמונת הדומיינים המגנטיים המתקבלת מכילה צבע יחיד בקירוב טוב.</w:t>
+      </w:r>
+    </w:p>
+    <w:p>
+      <w:pPr>
+        <w:pStyle w:val="ListParagraph"/>
+        <w:numPr>
+          <w:ilvl w:val="0"/>
+          <w:numId w:val="4"/>
+        </w:numPr>
+        <w:bidi/>
+        <w:spacing w:line="360" w:lineRule="auto"/>
+        <w:jc w:val="both"/>
+        <w:rPr>
+          <w:rFonts w:ascii="David" w:hAnsi="David" w:cs="David"/>
+          <w:sz w:val="24"/>
+          <w:szCs w:val="24"/>
+        </w:rPr>
+      </w:pPr>
+      <w:r>
+        <w:rPr>
+          <w:rFonts w:ascii="David" w:hAnsi="David" w:cs="David" w:hint="cs"/>
+          <w:sz w:val="24"/>
+          <w:szCs w:val="24"/>
+          <w:rtl/>
+        </w:rPr>
+        <w:t xml:space="preserve">הורדת המתח בחזרה עד אפס. </w:t>
+      </w:r>
+    </w:p>
+    <w:p>
+      <w:pPr>
+        <w:pStyle w:val="ListParagraph"/>
+        <w:numPr>
+          <w:ilvl w:val="0"/>
+          <w:numId w:val="4"/>
+        </w:numPr>
+        <w:bidi/>
+        <w:spacing w:line="360" w:lineRule="auto"/>
+        <w:jc w:val="both"/>
+        <w:rPr>
+          <w:rFonts w:ascii="David" w:hAnsi="David" w:cs="David"/>
+          <w:sz w:val="24"/>
+          <w:szCs w:val="24"/>
+        </w:rPr>
+      </w:pPr>
+      <w:r>
+        <w:rPr>
+          <w:rFonts w:ascii="David" w:hAnsi="David" w:cs="David" w:hint="cs"/>
+          <w:sz w:val="24"/>
+          <w:szCs w:val="24"/>
+          <w:rtl/>
+        </w:rPr>
+        <w:t xml:space="preserve">החלפת כיוון המתח במעגל לצורך הדמיית המשך ירידה במתח. </w:t>
+      </w:r>
+    </w:p>
+    <w:p>
+      <w:pPr>
+        <w:pStyle w:val="ListParagraph"/>
+        <w:numPr>
+          <w:ilvl w:val="0"/>
+          <w:numId w:val="4"/>
+        </w:numPr>
+        <w:bidi/>
+        <w:spacing w:line="360" w:lineRule="auto"/>
+        <w:jc w:val="both"/>
+        <w:rPr>
+          <w:rFonts w:ascii="David" w:hAnsi="David" w:cs="David"/>
+          <w:sz w:val="24"/>
+          <w:szCs w:val="24"/>
+        </w:rPr>
+      </w:pPr>
+      <w:r>
+        <w:rPr>
+          <w:rFonts w:ascii="David" w:hAnsi="David" w:cs="David" w:hint="cs"/>
+          <w:sz w:val="24"/>
+          <w:szCs w:val="24"/>
+          <w:rtl/>
+        </w:rPr>
+        <w:t xml:space="preserve">עליה חזרה מעלה. </w:t>
+      </w:r>
+    </w:p>
+    <w:p>
+      <w:pPr>
+        <w:bidi/>
+        <w:spacing w:line="360" w:lineRule="auto"/>
+        <w:jc w:val="both"/>
+        <w:rPr>
+          <w:rFonts w:ascii="David" w:hAnsi="David" w:cs="David"/>
+          <w:sz w:val="24"/>
+          <w:szCs w:val="24"/>
+          <w:rtl/>
+        </w:rPr>
+      </w:pPr>
+      <w:r>
+        <w:rPr>
+          <w:rFonts w:ascii="David" w:hAnsi="David" w:cs="David" w:hint="cs"/>
+          <w:sz w:val="24"/>
+          <w:szCs w:val="24"/>
+          <w:rtl/>
+        </w:rPr>
+        <w:t xml:space="preserve">ביצענו שינויים של </w:t>
+      </w:r>
+      <m:oMath>
+        <m:r>
+          <w:rPr>
+            <w:rFonts w:ascii="Cambria Math" w:hAnsi="Cambria Math" w:cs="David"/>
+            <w:sz w:val="24"/>
+            <w:szCs w:val="24"/>
+          </w:rPr>
+          <m:t>0.2 [V]</m:t>
+        </m:r>
+      </m:oMath>
+      <w:r>
+        <w:rPr>
+          <w:rFonts w:ascii="David" w:hAnsi="David" w:cs="David" w:hint="cs"/>
+          <w:sz w:val="24"/>
+          <w:szCs w:val="24"/>
+          <w:rtl/>
+        </w:rPr>
+        <w:t xml:space="preserve"> במתח בין צילום לצילום. ביצענו את כל השלבים לעיל פעמיים ברצף לכל מדידה, וביצענו סה"כ 2 מדידות, עבור כיול שונה של זום המצלמה </w:t>
+      </w:r>
+      <w:r>
+        <w:rPr>
+          <w:rFonts w:ascii="David" w:hAnsi="David" w:cs="David"/>
+          <w:sz w:val="24"/>
+          <w:szCs w:val="24"/>
+          <w:rtl/>
+        </w:rPr>
+        <w:t>–</w:t>
+      </w:r>
+      <w:r>
+        <w:rPr>
+          <w:rFonts w:ascii="David" w:hAnsi="David" w:cs="David" w:hint="cs"/>
+          <w:sz w:val="24"/>
+          <w:szCs w:val="24"/>
+          <w:rtl/>
+        </w:rPr>
+        <w:t xml:space="preserve"> זאת כדי להתמודד עם 2 שכבות שונות של אזורים מגנטיים.  </w:t>
       </w:r>
     </w:p>
     <w:p>
@@ -3257,13 +6073,13 @@
         </w:numPr>
         <w:bidi/>
         <w:spacing w:line="360" w:lineRule="auto"/>
+        <w:jc w:val="both"/>
         <w:rPr>
           <w:rFonts w:ascii="David" w:hAnsi="David" w:cs="David"/>
           <w:b/>
           <w:bCs/>
           <w:sz w:val="28"/>
           <w:szCs w:val="28"/>
-          <w:rtl/>
         </w:rPr>
       </w:pPr>
       <w:r>
@@ -3284,59 +6100,909 @@
         <w:spacing w:line="360" w:lineRule="auto"/>
         <w:jc w:val="both"/>
         <w:rPr>
-          <w:rFonts w:ascii="David" w:hAnsi="David" w:cs="David"/>
-          <w:sz w:val="24"/>
-          <w:szCs w:val="24"/>
-          <w:rtl/>
-        </w:rPr>
-      </w:pPr>
-      <w:r>
-        <w:rPr>
-          <w:rFonts w:ascii="David" w:hAnsi="David" w:cs="David" w:hint="cs"/>
-          <w:sz w:val="24"/>
-          <w:szCs w:val="24"/>
-          <w:rtl/>
-        </w:rPr>
-        <w:t>אאאאאאאאאאאאאאאאאאאאאאאאאאאאאאאאאאאאאאאאאאאאאאאאאאאאאאאאאאאאאאאאאאאאאאאאאאאאאאאאאאאאאאאאאאאאאאאאאאאאאאאאאאאאאאאאאאאאאאאאאאאאאאאאאאאאאאאאאאאאאאאאאאאאאאאאאאאאאאאאאאאאאאאאאאאאאאאאאאאאאאאאאאאאאאאאאאאאאאאאאאאאאאאאאאאאאאאאאאאאאאאאאאאאאאאאאאאאאאאאאאאאאאאאאאאאאאאאאאאאאאאאאאאאאאאאאאאאאאאאאאאאאאאאאאאאאאאאאאאאאאאאאאאאאאאאאאאאאאאאאאאאאאאאאאאאאאאאאאאאאאאאאאאאאאאאאאאאאאאאאאאאאאאאאאאאאאאאאאאאאאאאאאאאאאאאאאאאאאאאאאאאאאאאאאאאאאאאאאאאאאאאאאאאאאאאאאאאאאאאאאאאאאאאאא</w:t>
-      </w:r>
-      <w:r>
-        <w:rPr>
-          <w:rFonts w:ascii="David" w:hAnsi="David" w:cs="David" w:hint="cs"/>
-          <w:sz w:val="24"/>
-          <w:szCs w:val="24"/>
-          <w:rtl/>
+          <w:rFonts w:ascii="David" w:hAnsi="David" w:cs="David" w:hint="cs"/>
+          <w:sz w:val="24"/>
+          <w:szCs w:val="24"/>
+          <w:rtl/>
+        </w:rPr>
+      </w:pPr>
+      <w:r>
+        <w:rPr>
+          <w:rFonts w:ascii="David" w:hAnsi="David" w:cs="David" w:hint="cs"/>
+          <w:sz w:val="24"/>
+          <w:szCs w:val="24"/>
+          <w:rtl/>
+        </w:rPr>
+        <w:t>להלן הגר</w:t>
+      </w:r>
+      <w:r>
+        <w:rPr>
+          <w:rFonts w:ascii="David" w:hAnsi="David" w:cs="David" w:hint="cs"/>
+          <w:sz w:val="24"/>
+          <w:szCs w:val="24"/>
+          <w:rtl/>
+        </w:rPr>
+        <w:t>פים</w:t>
+      </w:r>
+      <w:r>
+        <w:rPr>
+          <w:rFonts w:ascii="David" w:hAnsi="David" w:cs="David" w:hint="cs"/>
+          <w:sz w:val="24"/>
+          <w:szCs w:val="24"/>
+          <w:rtl/>
+        </w:rPr>
+        <w:t xml:space="preserve"> שהתקבל</w:t>
+      </w:r>
+      <w:r>
+        <w:rPr>
+          <w:rFonts w:ascii="David" w:hAnsi="David" w:cs="David" w:hint="cs"/>
+          <w:sz w:val="24"/>
+          <w:szCs w:val="24"/>
+          <w:rtl/>
+        </w:rPr>
+        <w:t>ו</w:t>
+      </w:r>
+      <w:r>
+        <w:rPr>
+          <w:rFonts w:ascii="David" w:hAnsi="David" w:cs="David" w:hint="cs"/>
+          <w:sz w:val="24"/>
+          <w:szCs w:val="24"/>
+          <w:rtl/>
+        </w:rPr>
+        <w:t xml:space="preserve"> עבור</w:t>
+      </w:r>
+      <w:r>
+        <w:rPr>
+          <w:rFonts w:ascii="David" w:hAnsi="David" w:cs="David" w:hint="cs"/>
+          <w:sz w:val="24"/>
+          <w:szCs w:val="24"/>
+          <w:rtl/>
+        </w:rPr>
+        <w:t xml:space="preserve"> השפעת </w:t>
+      </w:r>
+      <w:r>
+        <w:rPr>
+          <w:rFonts w:ascii="David" w:hAnsi="David" w:cs="David" w:hint="cs"/>
+          <w:sz w:val="24"/>
+          <w:szCs w:val="24"/>
+          <w:rtl/>
+        </w:rPr>
+        <w:t>שטחי חתך שונים</w:t>
+      </w:r>
+      <w:r>
+        <w:rPr>
+          <w:rFonts w:ascii="David" w:hAnsi="David" w:cs="David" w:hint="cs"/>
+          <w:sz w:val="24"/>
+          <w:szCs w:val="24"/>
+          <w:rtl/>
+        </w:rPr>
+        <w:t xml:space="preserve"> </w:t>
+      </w:r>
+      <w:r>
+        <w:rPr>
+          <w:rFonts w:ascii="David" w:hAnsi="David" w:cs="David" w:hint="cs"/>
+          <w:sz w:val="24"/>
+          <w:szCs w:val="24"/>
+          <w:rtl/>
+        </w:rPr>
+        <w:t>עבור</w:t>
+      </w:r>
+      <w:r>
+        <w:rPr>
+          <w:rFonts w:ascii="David" w:hAnsi="David" w:cs="David" w:hint="cs"/>
+          <w:sz w:val="24"/>
+          <w:szCs w:val="24"/>
+          <w:rtl/>
+        </w:rPr>
+        <w:t xml:space="preserve"> חומר </w:t>
+      </w:r>
+      <w:r>
+        <w:rPr>
+          <w:rFonts w:ascii="David" w:hAnsi="David" w:cs="David" w:hint="cs"/>
+          <w:sz w:val="24"/>
+          <w:szCs w:val="24"/>
+          <w:rtl/>
+        </w:rPr>
+        <w:t xml:space="preserve">אחד </w:t>
+      </w:r>
+      <w:r>
+        <w:rPr>
+          <w:rFonts w:ascii="David" w:hAnsi="David" w:cs="David" w:hint="cs"/>
+          <w:sz w:val="24"/>
+          <w:szCs w:val="24"/>
+          <w:rtl/>
+        </w:rPr>
+        <w:t>על לולאות החשל שלו</w:t>
+      </w:r>
+      <w:r>
+        <w:rPr>
+          <w:rFonts w:ascii="David" w:hAnsi="David" w:cs="David" w:hint="cs"/>
+          <w:sz w:val="24"/>
+          <w:szCs w:val="24"/>
+          <w:rtl/>
+        </w:rPr>
+        <w:t xml:space="preserve">, ועבור מדידת </w:t>
+      </w:r>
+      <w:r>
+        <w:rPr>
+          <w:rFonts w:ascii="David" w:hAnsi="David" w:cs="David" w:hint="cs"/>
+          <w:sz w:val="24"/>
+          <w:szCs w:val="24"/>
+          <w:rtl/>
+        </w:rPr>
+        <w:t>סטורציה של חומרים שונים עבור זרמים שונים</w:t>
+      </w:r>
+      <w:r>
+        <w:rPr>
+          <w:rFonts w:ascii="David" w:hAnsi="David" w:cs="David" w:hint="cs"/>
+          <w:sz w:val="24"/>
+          <w:szCs w:val="24"/>
+          <w:rtl/>
+        </w:rPr>
+        <w:t>.</w:t>
+      </w:r>
+    </w:p>
+    <w:p>
+      <w:pPr>
+        <w:bidi/>
+        <w:spacing w:line="360" w:lineRule="auto"/>
+        <w:rPr>
+          <w:rFonts w:ascii="David" w:hAnsi="David" w:cs="David"/>
+          <w:sz w:val="18"/>
+          <w:szCs w:val="18"/>
+          <w:rtl/>
+        </w:rPr>
+      </w:pPr>
+      <w:r>
+        <w:rPr>
+          <w:rFonts w:ascii="David" w:hAnsi="David" w:cs="David"/>
+          <w:noProof/>
+          <w:sz w:val="24"/>
+          <w:szCs w:val="24"/>
+        </w:rPr>
+        <w:drawing>
+          <wp:inline distT="0" distB="0" distL="0" distR="0" wp14:anchorId="421C7B5C" wp14:editId="43B62EA5">
+            <wp:extent cx="2901708" cy="1646850"/>
+            <wp:effectExtent l="0" t="0" r="0" b="0"/>
+            <wp:docPr id="1" name="Picture 1"/>
+            <wp:cNvGraphicFramePr>
+              <a:graphicFrameLocks xmlns:a="http://schemas.openxmlformats.org/drawingml/2006/main" noChangeAspect="1"/>
+            </wp:cNvGraphicFramePr>
+            <a:graphic xmlns:a="http://schemas.openxmlformats.org/drawingml/2006/main">
+              <a:graphicData uri="http://schemas.openxmlformats.org/drawingml/2006/picture">
+                <pic:pic xmlns:pic="http://schemas.openxmlformats.org/drawingml/2006/picture">
+                  <pic:nvPicPr>
+                    <pic:cNvPr id="0" name="Picture 1"/>
+                    <pic:cNvPicPr>
+                      <a:picLocks noChangeAspect="1" noChangeArrowheads="1"/>
+                    </pic:cNvPicPr>
+                  </pic:nvPicPr>
+                  <pic:blipFill>
+                    <a:blip r:embed="rId13" cstate="print">
+                      <a:extLst>
+                        <a:ext uri="{28A0092B-C50C-407E-A947-70E740481C1C}">
+                          <a14:useLocalDpi xmlns:a14="http://schemas.microsoft.com/office/drawing/2010/main" val="0"/>
+                        </a:ext>
+                      </a:extLst>
+                    </a:blip>
+                    <a:srcRect/>
+                    <a:stretch>
+                      <a:fillRect/>
+                    </a:stretch>
+                  </pic:blipFill>
+                  <pic:spPr bwMode="auto">
+                    <a:xfrm>
+                      <a:off x="0" y="0"/>
+                      <a:ext cx="2943198" cy="1670397"/>
+                    </a:xfrm>
+                    <a:prstGeom prst="rect">
+                      <a:avLst/>
+                    </a:prstGeom>
+                    <a:noFill/>
+                    <a:ln>
+                      <a:noFill/>
+                    </a:ln>
+                  </pic:spPr>
+                </pic:pic>
+              </a:graphicData>
+            </a:graphic>
+          </wp:inline>
+        </w:drawing>
+      </w:r>
+      <w:r>
+        <w:rPr>
+          <w:rFonts w:ascii="David" w:hAnsi="David" w:cs="David" w:hint="cs"/>
+          <w:sz w:val="16"/>
+          <w:szCs w:val="16"/>
+          <w:rtl/>
+        </w:rPr>
+        <w:t xml:space="preserve">גרף (3.1): </w:t>
+      </w:r>
+      <w:r>
+        <w:rPr>
+          <w:rFonts w:ascii="David" w:hAnsi="David" w:cs="David" w:hint="cs"/>
+          <w:sz w:val="16"/>
+          <w:szCs w:val="16"/>
+          <w:rtl/>
+        </w:rPr>
+        <w:t>מפל המתח על הקבל כתלות במפל המתח על הנגד, עבור חומר זהה</w:t>
+      </w:r>
+      <w:r>
+        <w:rPr>
+          <w:rFonts w:ascii="David" w:hAnsi="David" w:cs="David" w:hint="cs"/>
+          <w:sz w:val="16"/>
+          <w:szCs w:val="16"/>
+          <w:rtl/>
+        </w:rPr>
+        <w:t xml:space="preserve"> (חומר א')</w:t>
+      </w:r>
+      <w:r>
+        <w:rPr>
+          <w:rFonts w:ascii="David" w:hAnsi="David" w:cs="David" w:hint="cs"/>
+          <w:sz w:val="16"/>
+          <w:szCs w:val="16"/>
+          <w:rtl/>
+        </w:rPr>
+        <w:t xml:space="preserve"> עם שטח חתך שונה. כל סט נקודות מייצג את הערכים הנמדדים עבור שטח חתך זה.</w:t>
+      </w:r>
+    </w:p>
+    <w:p>
+      <w:pPr>
+        <w:bidi/>
+        <w:spacing w:line="360" w:lineRule="auto"/>
+        <w:rPr>
+          <w:rFonts w:ascii="David" w:hAnsi="David" w:cs="David"/>
+          <w:sz w:val="18"/>
+          <w:szCs w:val="18"/>
+          <w:rtl/>
+        </w:rPr>
+      </w:pPr>
+      <w:r>
+        <w:rPr>
+          <w:rFonts w:ascii="David" w:hAnsi="David" w:cs="David"/>
+          <w:noProof/>
+          <w:sz w:val="18"/>
+          <w:szCs w:val="18"/>
+        </w:rPr>
+        <w:drawing>
+          <wp:inline distT="0" distB="0" distL="0" distR="0" wp14:anchorId="0A6A30C5" wp14:editId="3AD94A60">
+            <wp:extent cx="2868069" cy="1536700"/>
+            <wp:effectExtent l="0" t="0" r="8890" b="6350"/>
+            <wp:docPr id="2" name="Picture 2"/>
+            <wp:cNvGraphicFramePr>
+              <a:graphicFrameLocks xmlns:a="http://schemas.openxmlformats.org/drawingml/2006/main" noChangeAspect="1"/>
+            </wp:cNvGraphicFramePr>
+            <a:graphic xmlns:a="http://schemas.openxmlformats.org/drawingml/2006/main">
+              <a:graphicData uri="http://schemas.openxmlformats.org/drawingml/2006/picture">
+                <pic:pic xmlns:pic="http://schemas.openxmlformats.org/drawingml/2006/picture">
+                  <pic:nvPicPr>
+                    <pic:cNvPr id="0" name="Picture 2"/>
+                    <pic:cNvPicPr>
+                      <a:picLocks noChangeAspect="1" noChangeArrowheads="1"/>
+                    </pic:cNvPicPr>
+                  </pic:nvPicPr>
+                  <pic:blipFill>
+                    <a:blip r:embed="rId14" cstate="print">
+                      <a:extLst>
+                        <a:ext uri="{28A0092B-C50C-407E-A947-70E740481C1C}">
+                          <a14:useLocalDpi xmlns:a14="http://schemas.microsoft.com/office/drawing/2010/main" val="0"/>
+                        </a:ext>
+                      </a:extLst>
+                    </a:blip>
+                    <a:srcRect/>
+                    <a:stretch>
+                      <a:fillRect/>
+                    </a:stretch>
+                  </pic:blipFill>
+                  <pic:spPr bwMode="auto">
+                    <a:xfrm>
+                      <a:off x="0" y="0"/>
+                      <a:ext cx="2881621" cy="1543961"/>
+                    </a:xfrm>
+                    <a:prstGeom prst="rect">
+                      <a:avLst/>
+                    </a:prstGeom>
+                    <a:noFill/>
+                    <a:ln>
+                      <a:noFill/>
+                    </a:ln>
+                  </pic:spPr>
+                </pic:pic>
+              </a:graphicData>
+            </a:graphic>
+          </wp:inline>
+        </w:drawing>
+      </w:r>
+    </w:p>
+    <w:p>
+      <w:pPr>
+        <w:bidi/>
+        <w:spacing w:line="360" w:lineRule="auto"/>
+        <w:jc w:val="both"/>
+        <w:rPr>
+          <w:rFonts w:ascii="David" w:hAnsi="David" w:cs="David"/>
+          <w:sz w:val="16"/>
+          <w:szCs w:val="16"/>
+          <w:rtl/>
+        </w:rPr>
+      </w:pPr>
+      <w:r>
+        <w:rPr>
+          <w:rFonts w:ascii="David" w:hAnsi="David" w:cs="David" w:hint="cs"/>
+          <w:sz w:val="16"/>
+          <w:szCs w:val="16"/>
+          <w:rtl/>
+        </w:rPr>
+        <w:t xml:space="preserve">גרף (3.2): מפל המתח על הקבל כתלות במפל המתח על הנגד, עבור חומר א' , עבור </w:t>
+      </w:r>
+      <w:r>
+        <w:rPr>
+          <w:rFonts w:ascii="David" w:hAnsi="David" w:cs="David" w:hint="cs"/>
+          <w:sz w:val="16"/>
+          <w:szCs w:val="16"/>
+          <w:rtl/>
+        </w:rPr>
+        <w:t>עוצמת זרם שונה</w:t>
+      </w:r>
+      <w:r>
+        <w:rPr>
+          <w:rFonts w:ascii="David" w:hAnsi="David" w:cs="David" w:hint="cs"/>
+          <w:sz w:val="16"/>
+          <w:szCs w:val="16"/>
+          <w:rtl/>
+        </w:rPr>
+        <w:t xml:space="preserve"> במעגל. כל סט מדידות מציג את הערכים הנמדדים עבור התנגדות ספציפית המצויה במעגל.</w:t>
+      </w:r>
+    </w:p>
+    <w:p>
+      <w:pPr>
+        <w:bidi/>
+        <w:spacing w:line="360" w:lineRule="auto"/>
+        <w:rPr>
+          <w:rFonts w:ascii="David" w:hAnsi="David" w:cs="David"/>
+          <w:sz w:val="18"/>
+          <w:szCs w:val="18"/>
+          <w:rtl/>
+        </w:rPr>
+      </w:pPr>
+      <w:r>
+        <w:rPr>
+          <w:rFonts w:ascii="David" w:hAnsi="David" w:cs="David"/>
+          <w:noProof/>
+          <w:sz w:val="18"/>
+          <w:szCs w:val="18"/>
         </w:rPr>
         <w:lastRenderedPageBreak/>
-        <w:t>אאאאאאאאאאאאאאאאאאאאאאאאאאאאאאאאאאאאאאאאאאאאאאאאאאאאאאאאאאאאאאאאאאאאאאאאאאאאאאאאאאאאאאאאאאאאאאאאאאאאאאאאאאאאאאאאאאאאאאאאאאאאאאאאאאאאאאאאאאאאאאאאאאאאאאאאאאאאאאאאאאאאאאאאאאאאאאאאאאאאאאאאאאאאאאאאאאאאאאאאאאאאאאאאאאאאאאאאאאאאאאאאאאאאאאאאאאאאאאאאאאאאאאאאאאאאאאאאאאאאאאאאאאאאאאאאאאאאאאאאאאאאאאאאאאאאאאאאאאאאאאאאאאאאאאאאאאאאאאאאאאאאאאאאאאאאאאאאאאאאאאאאאאאאאאאאאאאאאאאאאאאאאאאאאאאאאאאאאאאאאאאאאאאאאאאאאאאאאאאאאאאאאאאאאאאאאאאאאאאאאאאאאאאאאאאאאאאאאאאאאאאאאאאאאאאאאאאאאאאאאאאאאאאאאאאאאאאאאאאאאאאאאאאאאאאאאאאאאאאאאאאאאאאאאאאאאאאאאאאאאאאאאאאאאאאאאאאאאאאאאאאאאאאאאאאאאאאאאאאאאאאאאאאאאאאאאאאאאאאאאאאאאאאאאאאאאאאאאאאאאאאאאאאאאאאאאאאאאאאאאאאאאאאאאאאאאאאאאאאאאאאאאאאאאאאאאאאאאאאאאאאאאאאאאאאאאאאאאאאאאאאאאאאאאאאאאאאאאאאאאאאאאאאאאאאאאאאאאאאאאאאאאאאאאאאאאאאאאאאאאאאאאאאאאאאאאאאאאאאאאאאאאאאאאאאאאאאאאאאאאאאאאאאאאאאאאאאאאאאאאאאאאאאאאאאאאאאאאאאאאאאאאאאאאאאאאאאאאאאאאאאאאאאאאאאאאאאאאאאאאאאאאאאאאאאאאאאאאאאאאאאאאאאאאאאאאאאאאאאאאאאאאאאאאאאאאאאאאאאאאאאאאאאאאאאאאאאאאאאאאאאאאאאאאאאאאאאאאאאאאאאאאאאאאאאאאאאאאאאאאאאאאאאאאאאאאאאאאאאאאאאאאאאאאאאאאאאאאאאאאאאאאאאאאאאאאאאאאאאאאאאאאאאאאאאאאאאאאאאאאאאאאאאאאאאאאאאאאאאא</w:t>
-      </w:r>
-      <w:r>
-        <w:rPr>
-          <w:rFonts w:ascii="David" w:hAnsi="David" w:cs="David" w:hint="cs"/>
-          <w:sz w:val="24"/>
-          <w:szCs w:val="24"/>
-          <w:rtl/>
-        </w:rPr>
-        <w:t>אאאאאאאאאאאאאאאאאאאאאאאאאאאאאאאאאאאאאאאאאאאאאאאאאאאאאאאאאאאאאאאאאאאאאאאאאאאאאאאאאאאאאאאאאאאאאאאאאאאאאאאאאאאאאאאאאאאאאאאאאאאאאאאאאאאאאאאאאאאאאאאאאאאאאאאאאאאאאאאאאאאאאאאאאאאאאאאאאאאאאאאאאאאאאאאאאאאאאאאאאאאאאאאאאאאאאאאאאאאאאאאאאאאאאאאאאאאאאאאאאאאאאאאאאאאאאאאאאאאאאאאאאאאאאאאאאאאאאאאאאאאאאאאאאאאאאאאאאאאאאאאאאאאאאאאאאאאאאאאאאאאאאאאאאאאאאאאאאאאאאאאאאאאאאאאאאאאאאאאאאאאאאאאאאאאאאאאאאאאאאאאאאאאאאאאאאאאאאאאאאאאאאאאאאאאאאאאאאאאאאאאאאאאאאאאאאאאאאאאאאאאאאאאאאאאאאאאאאאאאאאאאאאאאאאאאאאאאאאאאאאאאאאאאאאאאאאאאאאאאאאאאאאאאאאאאאאאאאאאאאאאאאאאאאאאאאאאאאאאאאאאאאאאאאאאאאאאאאאאאאאאאאאאאאאאאאאאאאאאאאאאאאאאאאאאאאאאאאאאאאאאאאאאאאאאאאאאאאאאאאאאאאאאאאאאאאאאאאאאאאאאאאאאאאאאאאאאאאאאאאאאאאאאאאאאאאאאאאאאאאאאאאאאאאאאאאאאאאאאאאאאאאאאאאאאאאאאאאאאאאאאאאאאאאאאאאאאאאאאאאאאאאאאאאאאאאאאאאאאאאאאאאאאאאאאאאאאאאאאאאאאאאאאאאאאאאאאאאאאאאאאאאאאאאאאאאאאאאאאאאאאאאאאאאאאאאאאאאאאאאאאאאאאאאאאאאאאאאאאאאאאאאאאאאאאאאאאאאאאאאאאאאאאאאאאאאאאאאאאאאאאאאאאאאאאאאאאאאאאאאאאאאאאאאאאאאאאאאאאאאאאאאאאאאאאאאאאאאאאאאאאאאאאאאאאאאאאאאאאאאאאאאאאאאאאאאאאאאאאאאאאאאאאאאאאאאאאאאאאאאאאאאאאאאאאאאאאאאאאאאאאאאאאאאאאאאאאאאאאאאאאאאאאאאאאאאאאאאאאא</w:t>
-      </w:r>
-      <w:r>
-        <w:rPr>
-          <w:rFonts w:ascii="David" w:hAnsi="David" w:cs="David" w:hint="cs"/>
-          <w:sz w:val="24"/>
-          <w:szCs w:val="24"/>
-          <w:rtl/>
-        </w:rPr>
-        <w:lastRenderedPageBreak/>
-        <w:t>אאאאאאאאאאאאאאאאאאאאאאאאאאאאאאאאאאאאאאאאאאאאאאאאאאאאאאאאאאאאאאאאאאאאאאאאאאאאאאאאאאאאאאאאאאאאאאאאאאאאאאאאאאאאאאאאאאאאאאאאאאאאאאאאאאאאאאאאאאאאאאאאאאאאאאאאאאאאאאאאאאאאאאאאאאאאאאאאאאאאאאאאאאאאאאאאאאאאאאאאאאאאאאאאאאאאאאאאאאאאאאאאאאאאאאאאאאאאאאאאאאאאאאאאאאאאאאאאאאאאאאאאאאאאאאאאאאאאאאאאאאאאאאאאאאאאאאאאאאאאאאאאאאאאאאאאאאאאאאאאאאאאאאאאאאאאאאאאאאאאאאאאאאאאאאאאאאאאאאאאאאאאאאאאאאאאאאאאאאאאאאאאאאאאאאאאא</w:t>
-      </w:r>
-      <w:r>
-        <w:rPr>
-          <w:rFonts w:ascii="David" w:hAnsi="David" w:cs="David" w:hint="cs"/>
-          <w:sz w:val="24"/>
-          <w:szCs w:val="24"/>
+        <w:drawing>
+          <wp:inline distT="0" distB="0" distL="0" distR="0" wp14:anchorId="17F2ABBB" wp14:editId="22F46BED">
+            <wp:extent cx="2981960" cy="1606550"/>
+            <wp:effectExtent l="0" t="0" r="8890" b="0"/>
+            <wp:docPr id="5" name="Picture 5"/>
+            <wp:cNvGraphicFramePr>
+              <a:graphicFrameLocks xmlns:a="http://schemas.openxmlformats.org/drawingml/2006/main" noChangeAspect="1"/>
+            </wp:cNvGraphicFramePr>
+            <a:graphic xmlns:a="http://schemas.openxmlformats.org/drawingml/2006/main">
+              <a:graphicData uri="http://schemas.openxmlformats.org/drawingml/2006/picture">
+                <pic:pic xmlns:pic="http://schemas.openxmlformats.org/drawingml/2006/picture">
+                  <pic:nvPicPr>
+                    <pic:cNvPr id="0" name="Picture 3"/>
+                    <pic:cNvPicPr>
+                      <a:picLocks noChangeAspect="1" noChangeArrowheads="1"/>
+                    </pic:cNvPicPr>
+                  </pic:nvPicPr>
+                  <pic:blipFill>
+                    <a:blip r:embed="rId15" cstate="print">
+                      <a:extLst>
+                        <a:ext uri="{28A0092B-C50C-407E-A947-70E740481C1C}">
+                          <a14:useLocalDpi xmlns:a14="http://schemas.microsoft.com/office/drawing/2010/main" val="0"/>
+                        </a:ext>
+                      </a:extLst>
+                    </a:blip>
+                    <a:srcRect/>
+                    <a:stretch>
+                      <a:fillRect/>
+                    </a:stretch>
+                  </pic:blipFill>
+                  <pic:spPr bwMode="auto">
+                    <a:xfrm>
+                      <a:off x="0" y="0"/>
+                      <a:ext cx="2986579" cy="1609039"/>
+                    </a:xfrm>
+                    <a:prstGeom prst="rect">
+                      <a:avLst/>
+                    </a:prstGeom>
+                    <a:noFill/>
+                    <a:ln>
+                      <a:noFill/>
+                    </a:ln>
+                  </pic:spPr>
+                </pic:pic>
+              </a:graphicData>
+            </a:graphic>
+          </wp:inline>
+        </w:drawing>
+      </w:r>
+    </w:p>
+    <w:p>
+      <w:pPr>
+        <w:bidi/>
+        <w:spacing w:line="360" w:lineRule="auto"/>
+        <w:jc w:val="both"/>
+        <w:rPr>
+          <w:rFonts w:ascii="David" w:hAnsi="David" w:cs="David"/>
+          <w:sz w:val="16"/>
+          <w:szCs w:val="16"/>
+          <w:rtl/>
+        </w:rPr>
+      </w:pPr>
+      <w:r>
+        <w:rPr>
+          <w:rFonts w:ascii="David" w:hAnsi="David" w:cs="David" w:hint="cs"/>
+          <w:sz w:val="16"/>
+          <w:szCs w:val="16"/>
+          <w:rtl/>
+        </w:rPr>
+        <w:t>גרף (3.</w:t>
+      </w:r>
+      <w:r>
+        <w:rPr>
+          <w:rFonts w:ascii="David" w:hAnsi="David" w:cs="David" w:hint="cs"/>
+          <w:sz w:val="16"/>
+          <w:szCs w:val="16"/>
+          <w:rtl/>
+        </w:rPr>
+        <w:t>3</w:t>
+      </w:r>
+      <w:r>
+        <w:rPr>
+          <w:rFonts w:ascii="David" w:hAnsi="David" w:cs="David" w:hint="cs"/>
+          <w:sz w:val="16"/>
+          <w:szCs w:val="16"/>
+          <w:rtl/>
+        </w:rPr>
+        <w:t xml:space="preserve">): מפל המתח על הקבל כתלות במפל המתח על הנגד, עבור חומר </w:t>
+      </w:r>
+      <w:r>
+        <w:rPr>
+          <w:rFonts w:ascii="David" w:hAnsi="David" w:cs="David" w:hint="cs"/>
+          <w:sz w:val="16"/>
+          <w:szCs w:val="16"/>
+          <w:rtl/>
+        </w:rPr>
+        <w:t>ב</w:t>
+      </w:r>
+      <w:r>
+        <w:rPr>
+          <w:rFonts w:ascii="David" w:hAnsi="David" w:cs="David" w:hint="cs"/>
+          <w:sz w:val="16"/>
+          <w:szCs w:val="16"/>
+          <w:rtl/>
+        </w:rPr>
+        <w:t>', עבור זרמים שונים במעגל. כל סט מדידות מציג את הערכים הנמדדים עבור התנגדות ספציפית המצויה במעגל.</w:t>
+      </w:r>
+    </w:p>
+    <w:p>
+      <w:pPr>
+        <w:bidi/>
+        <w:spacing w:line="360" w:lineRule="auto"/>
+        <w:jc w:val="both"/>
+        <w:rPr>
+          <w:rFonts w:ascii="David" w:hAnsi="David" w:cs="David"/>
+          <w:sz w:val="24"/>
+          <w:szCs w:val="24"/>
+          <w:rtl/>
+        </w:rPr>
+      </w:pPr>
+    </w:p>
+    <w:p>
+      <w:pPr>
+        <w:bidi/>
+        <w:spacing w:line="360" w:lineRule="auto"/>
+        <w:jc w:val="both"/>
+        <w:rPr>
+          <w:rFonts w:ascii="David" w:hAnsi="David" w:cs="David"/>
+          <w:sz w:val="24"/>
+          <w:szCs w:val="24"/>
+          <w:rtl/>
+        </w:rPr>
+      </w:pPr>
+      <w:r>
+        <w:rPr>
+          <w:rFonts w:ascii="David" w:hAnsi="David" w:cs="David" w:hint="cs"/>
+          <w:sz w:val="24"/>
+          <w:szCs w:val="24"/>
+          <w:rtl/>
+        </w:rPr>
+        <w:t xml:space="preserve">בגרפים (3.2) ו-(3.3), </w:t>
+      </w:r>
+      <w:r>
+        <w:rPr>
+          <w:rFonts w:ascii="David" w:hAnsi="David" w:cs="David" w:hint="cs"/>
+          <w:sz w:val="24"/>
+          <w:szCs w:val="24"/>
+          <w:rtl/>
+        </w:rPr>
+        <w:t>ניכר שהלולאות הגיעו לסטורציה, לפיכך, לפי משוואה (1.5) נצפה שלקיחת הערכים המקסימליים בסטורציה של כל גרף</w:t>
+      </w:r>
+      <w:r>
+        <w:rPr>
+          <w:rFonts w:ascii="David" w:hAnsi="David" w:cs="David" w:hint="cs"/>
+          <w:sz w:val="24"/>
+          <w:szCs w:val="24"/>
+          <w:rtl/>
+        </w:rPr>
+        <w:t>, וביצוע התאמה לינארית לנקודות אלו, תניב ישר שהשיפוע שלו הוא פרמיאביליות החומר החל מנקודה מסוימת בה הדיפולים בחומר מצביעים לאותו כיוון. גרפים עבור נקודות אלו:</w:t>
+      </w:r>
+    </w:p>
+    <w:p>
+      <w:pPr>
+        <w:bidi/>
+        <w:spacing w:line="360" w:lineRule="auto"/>
+        <w:jc w:val="both"/>
+        <w:rPr>
+          <w:rFonts w:ascii="David" w:hAnsi="David" w:cs="David" w:hint="cs"/>
+          <w:sz w:val="24"/>
+          <w:szCs w:val="24"/>
+          <w:rtl/>
+        </w:rPr>
+      </w:pPr>
+      <w:r>
+        <w:rPr>
+          <w:rFonts w:ascii="David" w:hAnsi="David" w:cs="David" w:hint="cs"/>
+          <w:noProof/>
+          <w:sz w:val="24"/>
+          <w:szCs w:val="24"/>
+        </w:rPr>
+        <w:drawing>
+          <wp:inline distT="0" distB="0" distL="0" distR="0" wp14:anchorId="4B3D76CF" wp14:editId="0C3F2B14">
+            <wp:extent cx="3085465" cy="1524000"/>
+            <wp:effectExtent l="0" t="0" r="635" b="0"/>
+            <wp:docPr id="8" name="Picture 8"/>
+            <wp:cNvGraphicFramePr>
+              <a:graphicFrameLocks xmlns:a="http://schemas.openxmlformats.org/drawingml/2006/main" noChangeAspect="1"/>
+            </wp:cNvGraphicFramePr>
+            <a:graphic xmlns:a="http://schemas.openxmlformats.org/drawingml/2006/main">
+              <a:graphicData uri="http://schemas.openxmlformats.org/drawingml/2006/picture">
+                <pic:pic xmlns:pic="http://schemas.openxmlformats.org/drawingml/2006/picture">
+                  <pic:nvPicPr>
+                    <pic:cNvPr id="0" name="Picture 6"/>
+                    <pic:cNvPicPr>
+                      <a:picLocks noChangeAspect="1" noChangeArrowheads="1"/>
+                    </pic:cNvPicPr>
+                  </pic:nvPicPr>
+                  <pic:blipFill>
+                    <a:blip r:embed="rId16" cstate="print">
+                      <a:extLst>
+                        <a:ext uri="{28A0092B-C50C-407E-A947-70E740481C1C}">
+                          <a14:useLocalDpi xmlns:a14="http://schemas.microsoft.com/office/drawing/2010/main" val="0"/>
+                        </a:ext>
+                      </a:extLst>
+                    </a:blip>
+                    <a:srcRect/>
+                    <a:stretch>
+                      <a:fillRect/>
+                    </a:stretch>
+                  </pic:blipFill>
+                  <pic:spPr bwMode="auto">
+                    <a:xfrm>
+                      <a:off x="0" y="0"/>
+                      <a:ext cx="3093052" cy="1527747"/>
+                    </a:xfrm>
+                    <a:prstGeom prst="rect">
+                      <a:avLst/>
+                    </a:prstGeom>
+                    <a:noFill/>
+                    <a:ln>
+                      <a:noFill/>
+                    </a:ln>
+                  </pic:spPr>
+                </pic:pic>
+              </a:graphicData>
+            </a:graphic>
+          </wp:inline>
+        </w:drawing>
+      </w:r>
+    </w:p>
+    <w:p>
+      <w:pPr>
+        <w:bidi/>
+        <w:spacing w:line="360" w:lineRule="auto"/>
+        <w:jc w:val="both"/>
+        <w:rPr>
+          <w:rFonts w:ascii="David" w:hAnsi="David" w:cs="David"/>
+          <w:sz w:val="16"/>
+          <w:szCs w:val="16"/>
+          <w:rtl/>
+        </w:rPr>
+      </w:pPr>
+      <w:r>
+        <w:rPr>
+          <w:rFonts w:ascii="David" w:hAnsi="David" w:cs="David" w:hint="cs"/>
+          <w:sz w:val="16"/>
+          <w:szCs w:val="16"/>
+          <w:rtl/>
+        </w:rPr>
+        <w:t xml:space="preserve">גרף (3.4): ערכי המקסימום בלולאות שהתקבלו עבור סטורציה של חומר </w:t>
+      </w:r>
+      <w:r>
+        <w:rPr>
+          <w:rFonts w:ascii="David" w:hAnsi="David" w:cs="David" w:hint="cs"/>
+          <w:sz w:val="16"/>
+          <w:szCs w:val="16"/>
+          <w:rtl/>
+        </w:rPr>
+        <w:t>א'</w:t>
+      </w:r>
+      <w:r>
+        <w:rPr>
+          <w:rFonts w:ascii="David" w:hAnsi="David" w:cs="David" w:hint="cs"/>
+          <w:sz w:val="16"/>
+          <w:szCs w:val="16"/>
+          <w:rtl/>
+        </w:rPr>
+        <w:t xml:space="preserve">. הנקודות השחורות הינן הערכים הנמדדים. הקו האדום הינו התאמה לינארית תיאורטית לנקודות. השגיאות חושבו ע"י התקדמות שגיאות, עבור השגיאה בשטחי החתך שלנו ונתוני השגיאות לאוהמטר שהשתמשנו בו (ראו נספחים). ההתנגדות הנמדדת במעגל 2 הייתה גדולה בהרבה מאשר במעגל 1 ועל כן השגיאות בציר </w:t>
+      </w:r>
+      <w:r>
+        <w:rPr>
+          <w:rFonts w:ascii="David" w:hAnsi="David" w:cs="David"/>
+          <w:sz w:val="16"/>
+          <w:szCs w:val="16"/>
+        </w:rPr>
+        <w:t xml:space="preserve">x </w:t>
+      </w:r>
+      <w:r>
+        <w:rPr>
+          <w:rFonts w:ascii="David" w:hAnsi="David" w:cs="David" w:hint="cs"/>
+          <w:sz w:val="16"/>
+          <w:szCs w:val="16"/>
+          <w:rtl/>
+        </w:rPr>
+        <w:t xml:space="preserve"> </w:t>
+      </w:r>
+      <w:r>
+        <w:rPr>
+          <w:rFonts w:ascii="David" w:hAnsi="David" w:cs="David" w:hint="cs"/>
+          <w:sz w:val="16"/>
+          <w:szCs w:val="16"/>
+          <w:rtl/>
+        </w:rPr>
+        <w:t xml:space="preserve">זניחות לעומת ציר </w:t>
+      </w:r>
+      <w:r>
+        <w:rPr>
+          <w:rFonts w:ascii="David" w:hAnsi="David" w:cs="David"/>
+          <w:sz w:val="16"/>
+          <w:szCs w:val="16"/>
+        </w:rPr>
+        <w:t>y</w:t>
+      </w:r>
+      <w:r>
+        <w:rPr>
+          <w:rFonts w:ascii="David" w:hAnsi="David" w:cs="David" w:hint="cs"/>
+          <w:sz w:val="16"/>
+          <w:szCs w:val="16"/>
           <w:rtl/>
         </w:rPr>
         <w:t>.</w:t>
       </w:r>
+    </w:p>
+    <w:p>
+      <w:pPr>
+        <w:bidi/>
+        <w:spacing w:line="360" w:lineRule="auto"/>
+        <w:jc w:val="both"/>
+        <w:rPr>
+          <w:rFonts w:ascii="David" w:hAnsi="David" w:cs="David" w:hint="cs"/>
+          <w:sz w:val="16"/>
+          <w:szCs w:val="16"/>
+          <w:rtl/>
+        </w:rPr>
+      </w:pPr>
+      <w:r>
+        <w:rPr>
+          <w:rFonts w:ascii="David" w:hAnsi="David" w:cs="David"/>
+          <w:sz w:val="16"/>
+          <w:szCs w:val="16"/>
+          <w:rtl/>
+        </w:rPr>
+        <w:drawing>
+          <wp:inline distT="0" distB="0" distL="0" distR="0" wp14:anchorId="1A1B4AA3" wp14:editId="0832F1A5">
+            <wp:extent cx="3037840" cy="1492250"/>
+            <wp:effectExtent l="0" t="0" r="0" b="0"/>
+            <wp:docPr id="10" name="Picture 10" descr="Chart, line chart, scatter chart&#10;&#10;Description automatically generated"/>
+            <wp:cNvGraphicFramePr>
+              <a:graphicFrameLocks xmlns:a="http://schemas.openxmlformats.org/drawingml/2006/main" noChangeAspect="1"/>
+            </wp:cNvGraphicFramePr>
+            <a:graphic xmlns:a="http://schemas.openxmlformats.org/drawingml/2006/main">
+              <a:graphicData uri="http://schemas.openxmlformats.org/drawingml/2006/picture">
+                <pic:pic xmlns:pic="http://schemas.openxmlformats.org/drawingml/2006/picture">
+                  <pic:nvPicPr>
+                    <pic:cNvPr id="10" name="Picture 10" descr="Chart, line chart, scatter chart&#10;&#10;Description automatically generated"/>
+                    <pic:cNvPicPr/>
+                  </pic:nvPicPr>
+                  <pic:blipFill>
+                    <a:blip r:embed="rId17"/>
+                    <a:stretch>
+                      <a:fillRect/>
+                    </a:stretch>
+                  </pic:blipFill>
+                  <pic:spPr>
+                    <a:xfrm>
+                      <a:off x="0" y="0"/>
+                      <a:ext cx="3046959" cy="1496729"/>
+                    </a:xfrm>
+                    <a:prstGeom prst="rect">
+                      <a:avLst/>
+                    </a:prstGeom>
+                  </pic:spPr>
+                </pic:pic>
+              </a:graphicData>
+            </a:graphic>
+          </wp:inline>
+        </w:drawing>
+      </w:r>
+    </w:p>
+    <w:p>
+      <w:pPr>
+        <w:bidi/>
+        <w:spacing w:line="360" w:lineRule="auto"/>
+        <w:rPr>
+          <w:rFonts w:ascii="David" w:hAnsi="David" w:cs="David"/>
+          <w:sz w:val="16"/>
+          <w:szCs w:val="16"/>
+          <w:rtl/>
+        </w:rPr>
+      </w:pPr>
+      <w:r>
+        <w:rPr>
+          <w:rFonts w:ascii="David" w:hAnsi="David" w:cs="David" w:hint="cs"/>
+          <w:sz w:val="16"/>
+          <w:szCs w:val="16"/>
+          <w:rtl/>
+        </w:rPr>
+        <w:t>גרף (3.</w:t>
+      </w:r>
+      <w:r>
+        <w:rPr>
+          <w:rFonts w:ascii="David" w:hAnsi="David" w:cs="David" w:hint="cs"/>
+          <w:sz w:val="16"/>
+          <w:szCs w:val="16"/>
+          <w:rtl/>
+        </w:rPr>
+        <w:t>5</w:t>
+      </w:r>
+      <w:r>
+        <w:rPr>
+          <w:rFonts w:ascii="David" w:hAnsi="David" w:cs="David" w:hint="cs"/>
+          <w:sz w:val="16"/>
+          <w:szCs w:val="16"/>
+          <w:rtl/>
+        </w:rPr>
+        <w:t xml:space="preserve">): ערכי המקסימום בלולאות שהתקבלו עבור סטורציה של חומר </w:t>
+      </w:r>
+      <w:r>
+        <w:rPr>
+          <w:rFonts w:ascii="David" w:hAnsi="David" w:cs="David" w:hint="cs"/>
+          <w:sz w:val="16"/>
+          <w:szCs w:val="16"/>
+          <w:rtl/>
+        </w:rPr>
+        <w:t>ב'</w:t>
+      </w:r>
+      <w:r>
+        <w:rPr>
+          <w:rFonts w:ascii="David" w:hAnsi="David" w:cs="David" w:hint="cs"/>
+          <w:sz w:val="16"/>
+          <w:szCs w:val="16"/>
+          <w:rtl/>
+        </w:rPr>
+        <w:t>. הנקודות השחורות הינן הערכים הנמדדים. הקו האדום הינו התאמה לינארית תיאורטית לנקודות.</w:t>
+      </w:r>
+      <w:r>
+        <w:rPr>
+          <w:rFonts w:ascii="David" w:hAnsi="David" w:cs="David" w:hint="cs"/>
+          <w:b/>
+          <w:bCs/>
+          <w:sz w:val="18"/>
+          <w:szCs w:val="18"/>
+          <w:rtl/>
+        </w:rPr>
+        <w:t xml:space="preserve"> </w:t>
+      </w:r>
+      <w:r>
+        <w:rPr>
+          <w:rFonts w:ascii="David" w:hAnsi="David" w:cs="David" w:hint="cs"/>
+          <w:sz w:val="16"/>
+          <w:szCs w:val="16"/>
+          <w:rtl/>
+        </w:rPr>
+        <w:t>שגיאות חושבו כמפורט בגרף (3.4).</w:t>
+      </w:r>
+    </w:p>
+    <w:p>
+      <w:pPr>
+        <w:bidi/>
+        <w:spacing w:line="360" w:lineRule="auto"/>
+        <w:rPr>
+          <w:rFonts w:ascii="David" w:hAnsi="David" w:cs="David" w:hint="cs"/>
+          <w:sz w:val="24"/>
+          <w:szCs w:val="24"/>
+          <w:rtl/>
+        </w:rPr>
+      </w:pPr>
+      <w:r>
+        <w:rPr>
+          <w:rFonts w:ascii="David" w:hAnsi="David" w:cs="David" w:hint="cs"/>
+          <w:sz w:val="24"/>
+          <w:szCs w:val="24"/>
+          <w:rtl/>
+        </w:rPr>
+        <w:t>ניכר מן הגרפים התאמות לינאריות טובות (</w:t>
+      </w:r>
+      <m:oMath>
+        <m:sSup>
+          <m:sSupPr>
+            <m:ctrlPr>
+              <w:rPr>
+                <w:rFonts w:ascii="Cambria Math" w:hAnsi="Cambria Math" w:cs="David"/>
+                <w:i/>
+                <w:sz w:val="24"/>
+                <w:szCs w:val="24"/>
+              </w:rPr>
+            </m:ctrlPr>
+          </m:sSupPr>
+          <m:e>
+            <m:r>
+              <w:rPr>
+                <w:rFonts w:ascii="Cambria Math" w:hAnsi="Cambria Math" w:cs="David"/>
+                <w:sz w:val="24"/>
+                <w:szCs w:val="24"/>
+              </w:rPr>
+              <m:t>r</m:t>
+            </m:r>
+          </m:e>
+          <m:sup>
+            <m:r>
+              <w:rPr>
+                <w:rFonts w:ascii="Cambria Math" w:hAnsi="Cambria Math" w:cs="David"/>
+                <w:sz w:val="24"/>
+                <w:szCs w:val="24"/>
+              </w:rPr>
+              <m:t>2</m:t>
+            </m:r>
+          </m:sup>
+        </m:sSup>
+        <m:r>
+          <w:rPr>
+            <w:rFonts w:ascii="Cambria Math" w:hAnsi="Cambria Math" w:cs="David"/>
+            <w:sz w:val="24"/>
+            <w:szCs w:val="24"/>
+          </w:rPr>
+          <m:t>≈0.98</m:t>
+        </m:r>
+      </m:oMath>
+      <w:r>
+        <w:rPr>
+          <w:rFonts w:ascii="David" w:hAnsi="David" w:cs="David" w:hint="cs"/>
+          <w:sz w:val="24"/>
+          <w:szCs w:val="24"/>
+          <w:rtl/>
+        </w:rPr>
+        <w:t xml:space="preserve">), ונקבל </w:t>
+      </w:r>
+    </w:p>
+    <w:p>
+      <w:pPr>
+        <w:bidi/>
+        <w:spacing w:line="360" w:lineRule="auto"/>
+        <w:ind w:left="360"/>
+        <w:rPr>
+          <w:rFonts w:ascii="David" w:hAnsi="David" w:cs="David" w:hint="cs"/>
+          <w:sz w:val="16"/>
+          <w:szCs w:val="16"/>
+          <w:rtl/>
+        </w:rPr>
+      </w:pPr>
     </w:p>
     <w:p>
       <w:pPr>
@@ -3387,16 +7053,17 @@
           <w:szCs w:val="24"/>
           <w:rtl/>
         </w:rPr>
-        <w:t>אאאאאאאאאאאאאאאאאאאאאאאאאאאאאאאאאאאאאאאאאאאאאאאאאאאאאאאאאאאאאאאאאאאאאאאאאאאאאאאאאאאאאאאאאאאאאאאאאאאאאאאאאאאאאאאאאאאאאאאאאאאאאאאאאאאאאאאאאאאאאאאאאאאאאאאאאאאאאאאאאאאאאאאאאאאאאאאאאאאאאאאאאאאאאאאאאאאאאאאאאאאאאאאאאאאאאאאאאאאאאאאאאאאאאאאאאאאאאאאאאאאאאאאאאאאאאאאאאאאאאאאאאאאאאאאאאאאאאאאאאאאאאאאאאאאאאאאאאאאאאאאאאאאאאאאאאאאאאאאאאאאאאאאאאאאאאאאאאאאאאאאאאאאאאאאאאאאאאאאאאאאאאאאאאאאאאאאאאאאאאאאאאאאאאאאאאאאאאאאאאאאאאאאאאאאאאאאאאאאאאאאאאאאאאאאאאאאאאאאאאאאאאאאאאאאאאאאאאאאאאאאאאאאאאאאאאאאאאאאאאאאאאאאאאאאאאאאאאאאאאאאאאאאאאאאאאאאאאאאאאאאאאאאאאאאאאאאאאאאאאאאאאאאאאאאאאאאאאאאאאאאאאאאאאאאאאאאאאאאאאאאאאאאאאאאאאאאאאאאא</w:t>
-      </w:r>
-      <w:r>
-        <w:rPr>
-          <w:rFonts w:ascii="David" w:hAnsi="David" w:cs="David" w:hint="cs"/>
-          <w:sz w:val="24"/>
-          <w:szCs w:val="24"/>
-          <w:rtl/>
-        </w:rPr>
-        <w:t>אאאאאאאאאאאאאאאאאאאאאאאאאאאאאאאאאאאאאאאאאאאאאאאאאאאאאאאאאאאאאאאאאאאאאאאאאאאאאאאאאאאאאאאאאאאאאאאאאאאאאאאאאאאאאאאאאאאאאאאאאאאאאאאאאאאאאאאאאאאאאאאאאאאאאאאאאאאאאאאאאאאאאאאאאאאאאאאאאאאאאאאאאאאאאאאאאאאאאאאאאאאאאאאאאאאאאאאאאאאאאאאאאאאאאאאאאאאאאאאאאאאאאאאאאאאאאאאאאאאאאאאאאאאאאאאאאאאאאאאאאאאאאאאאאאאאאאאאאאאאאאאאאאאאאאאאאאאאאאאאאאאאאאאאאאאאאאאאאאאאאאאאאאאאאאאאאאאאאאאאאאאאאאאאאאאאאאאאאאאאאאאאאאאאאאאאאאאאאאאאאאאאאאאאאאאאאאאאאאאאאאאאאאאאאאאאאאאאאאאאאאאאאאאאאאאאאאאאאאאאאאאאאאאאאאאאאאאאאאאאאאאאאאאאאאאאאאאאאאאאאאאאאאאאאאאאאאאאאאאאאאאאאאאאאאאאאאאאאאאאאאאאאאאאאאאאאאאאאאאאאאאאאאאאאאאאאאאאאאאאאאאאאאאאאאאאאאאאאאאאאאאאאאאאאאאאאאאאאאאאאאאאאאאאאאאאאאאאאאאאאאאאאאאאאאאאאאאאאאאאאאאאאאאאאאאאאאאאאאאאאאאאאאאאאאאאאאאאאאאאאאאאאאאאאאאאאאאאאאאאאאאאאאאאאאאאאאאאאאאאאאאאאאאאאאאאאאאאאאאאאאאאאאאאאאאאאאאאאאאאאאאאאאאאאאאאאאאאאאאאאאאאאאאאאאאאאאאאאאאאאאאאאאאאאאאאאאאאאאאאאאאאאאאאאאאאאאאאאאאאאאאאאאאאאאאאאאאאאאאאאאאאאאאאאאאאאאאאאאאאאאאאאאאאאאאאאאאאאאאאאאאאאאאאאאאאאאאאאאאאאאאאאאאאאאאאאאאאאאאאאאאאאאאאאאאאאאאאאאאאאאאאאאאאאאאאאאאאאאאאאאאאאאאאאאאאאאאאאאאאאאאאאאאאאאאאאאאאאאאאאאאאאאאאאאאאאאאאאאאאא</w:t>
+        <w:t>אאאאאאאאאאאאאאאאאאאאאאאאאאאאאאאאאאאאאאאאאאאאאאאאאאאאאאאאאאאאאאאאאאאאאאאאאאאאאאאאאאאאאאאאאאאאאאאאאאאאאאאאאאאאאאאאאאאאאאאאאאאאאאאאאאאאאאאאאאאאאאאאאאאאאאאאאאאאאאאאאאאאאאאאאאאאאאאאאאאאאאאאאאאאאאאאאאאאאאאאאאאאאאאאאאאאאאאאאאאאאאאאאאאאאאאאאאאאאאאאאאאאאאאאאאאאאאאאאאאאאאאאאאאאאאאאאאאאאאאאאאאאאאאאאאאאאאאאאאאאאאאאאאאאאאאאאאאאאאאאאאאאאאאאאאאאאאאאאאאאאאאאאאאאאאאאאאאאאאאאאאאאאאאאאאאאאאאאאאאאאאאאאאאאאאאאאאאאאאאאאאאאאאאאאאאאאאאאאאאאאאאאאאאאאאאאאאאאאאאאאאאאאאאאאאאאאאאאאאאאאאאאאאאאאאאאאאאאאאאאאאאאאאאאאאאאאאאאאאאאאאאאאאאאאאאאאאאאאאאאאאאאאאאאאאאאאאאאאאאאאאאאאאאאאאאאאאאאאאאאאאאאאאאאאאאאאאאאאאאאאאאאאאאאאאאאאאאאאאאאאאאאאאאאאאאאאאאאאאאאאאאאאאאאאא</w:t>
+      </w:r>
+      <w:r>
+        <w:rPr>
+          <w:rFonts w:ascii="David" w:hAnsi="David" w:cs="David" w:hint="cs"/>
+          <w:sz w:val="24"/>
+          <w:szCs w:val="24"/>
+          <w:rtl/>
+        </w:rPr>
+        <w:lastRenderedPageBreak/>
+        <w:t>אאאאאאאאאאאאאאאאאאאאאאאאאאאאאאאאאאאאאאאאאאאאאאאאאאאאאאאאאאאאאאאאאאאאאאאאאאאאאאאאאאאאאאאאאאאאאאאאאאאאאאאאאאאאאאאאאאאאאאאאאאאאאאאאאאאאאאאאאאאאאאאאאאאאאאאאאאאאאאאאאאאאאאאאאאאאאאאאאאאאאאאאאאאאאאאאאאאאאאאאאאאאאאאאאאאאאאאאאאאאאאאאאאאאאאאאאאאאאאאאאאאאאאאאאאאאאאאאאאאאאאאאאאאאאאאאאאאאאאאאאאאאאאאאאאאאאאאאאאאאאאאאאאאאאאאאאאאאאאאאאאאאאאאאאאאאאאאאאאאאאאאאאאאאאאאאאאאאאאאאאאאאאאאאאאאאאאאאאאאאאאאאאאאאאאאאאאאאאאאאאאאאאאאאאאאאאאאאאאאאאאאאאאאאאאאאאאאאאאאאאאאאאאאאאאאאאאאאאאאאאאאאאאאאאאאאאאאאאאאאאאאאאאאאאאאאאאאאאאאאאאאאאאאאאאאאאאאאאאאאאאאאאאאאאאאאאאאאאאאאאאאאאאאאאאאאאאאאאאאאאאאאאאאאאאאאאאאאאאאאאאאאאאאאאאאאאאאאאאאאאאאאאאאאאאאאאאאאאאאאאאאאאאאאאאאאאאאאאאאאאאאאאאאאאאאאאאאאאאאאאאאאאאאאאאאאאאאאאאאאאאאאאאאאאאאאאאאאאאאאאאאאאאאאאאאאאאאאאאאאאאאאאאאאאאאאאאאאאאאאאאאאאאאאאאאאאאאאאאאאאאאאאאאאאאאאאאאאאאאאאאאאאאאאאאאאאאאאאאאאאאאאאאאאאאאאאאאאאאאאאאאאאאאאאאאאאאאאאאאאאאאאאאאאאאאאאאאאאאאאאאאאאאאאאאאאאאאאאאאאאאאאאאאאאאאאאאאאאאאאאאאאאאאאאאאאאאאאאאאאאאאאאאאאאאאאאאאאאאאאאאאאאאאאאאאאאאאאאאאאאאאאאאאאאאאאאאאאאאאאאאאאאאאאאאאאאאאאאאאאאאאאאאאאאאאאאאאאאאאאאאאאאאאאאאא</w:t>
       </w:r>
     </w:p>
     <w:p>
@@ -3426,7 +7093,6 @@
           <w:szCs w:val="28"/>
           <w:rtl/>
         </w:rPr>
-        <w:lastRenderedPageBreak/>
         <w:t>נספחים</w:t>
       </w:r>
     </w:p>
@@ -3449,15 +7115,6 @@
           <w:szCs w:val="24"/>
           <w:rtl/>
         </w:rPr>
-        <w:t>אאאאאאאאאאאאאאאאאאאאאאאאאאאאאאאאאאאאאאאאאאאאאאאאאאאאאאאאאאאאאאאאאאאאאאאאאאאאאאאאאאאאאאאאאאאאאאאאאאאאאאאאאאאאאאאאאאאאאאאאאאאאאאאאאאאאאאאאאאאאאאאאאאאאאאאאאאאאאאאאאאאאאאאאאאאאאאאאאאאאאאאאאאאאאאאאאאאאאאאאאאאאאאאאאאאאאאאאאאאאאאאאאאאאאאאאאאאאאאאאאאאאאאאאאאאאאאאאאאאאאאאאאאאאאאאאאאאאאאאאאאאאאאאאאאאאאאאאאאאאאאאאאאאאאאאאאאאאאאאאאאאאאאאאאאאאאאאאאאאאאאאאאאאאאאאאאאאאאאאאאאאאאאאאאאאאאאאאאאאאאאאאאאאאאאאאאאאאאאאאאאאאאאאאאאאאאאאאאאאאאאאאאאאאאאאאאאאאאאאאאאאאאאאאאאאאאאאאאאאאאאאאאאאאאאאאאאאאאאאאאאאאאאאאאאאאאאאאאאאאאאאאאאאאאאאאאאאאאאאאאאאאאאאאאאאאאאאאאאאאאאאאאאאאאאאאאאאאאאאאאאאאאאאאאאאאאאאאאאאאאאאאאאאאאאאאאאאאאאאאאאאאאאאאאאאאאאאאאאאאאאאאאאאאאאאאאאאאאאאאאאאאאאאאאאאאאאאאאאאאאאאאאאאאאאאאאאאאאאאאאאאאאאאאאאאאאאאאאאאאאאאאאאאאאאאאאאאאאאאאאאאאאאאאאאאאאאאאאאאאאאאאאאאאאאאאאאאאאאאאאאאאאאאאאאאאאאאאאאאאאאאאאאאאאאאאאאאאאאאאאאאאאאאאאאאאאאאאאאאאאאאאאאאאאאאאאאאאאאאאאאאאאאאאאאאאאאאאאאאאאאאאאאאאאאאאאאאאאאאאאאאאאאאאאאאאאאאאאאאאאאאאאאאאאאאאאאאאאאאאאאאאאאאאאאאאאאאאאאאאאאאאאאאאאאאאאאאאאאאאאאאאאאאאאאאאאאאאאאאאאאאאאאאאאאאאאאאאאאאאאאאאאאאאאאאאאאאאאאאאאאאאאאאאאאאאאאאאאאאאאאאאאאאאאא</w:t>
-      </w:r>
-      <w:r>
-        <w:rPr>
-          <w:rFonts w:ascii="David" w:hAnsi="David" w:cs="David" w:hint="cs"/>
-          <w:sz w:val="24"/>
-          <w:szCs w:val="24"/>
-          <w:rtl/>
-        </w:rPr>
         <w:t>אאאאאאאאאאאאאאאאאאאאאאאאאאאאאאאאאאאאאאאאאאאאאאאאאאאאאאאאאאאאאאאאאאאאאאאאאאאאאאאאאאאאאאאאאאאאאאאאאאאאאאאאאאאאאאאאאאאאאאאאאאאאאאאאאאאאאאאאאאאאאאאאאאאאאאאאאאאאאאאאאאאאאאאאאאאאאאאאאאאאאאאאאאאאאאאאאאאאאאאאאאאאאאאאאאאאאאאאאאאאאאאאאאאאאאאאאאאאאאאאאאאאאאאאאאאאאאאאאאאאאאאאאאאאאאאאאאאאאאאאאאאאאאאאאאאאאאאאאאאאאאאאאאאאאאאאאאאאאאאאאאאאאאאאאאאאאאאאאאאאאאאאאאאאאאאאאאאאאאאאאאאאאאאאאאאאאאאאאאאאאאאאאאאאאאאאאאאאאאאאאאאאאאאאאאאאאאאאאאאאאאאאאאאאאאאאאאאאאאאאאאאאאאאאאאאאאאאאאאאאאאאאאאאאאאאאאאאאאאאאאאאאאאאאאאאאאאאאאאאאאאאאאאאאאאאאאאאאאאאאאאאאאאאאאאאאאאאאאאאאאאאאאאאאאאאאאאאאאאאאאאאאאאאאאאאאאאאאאאאאאאאאאאאאאאאאאאאאאאאאאאאאאאאאאאאאאאאאאאאאאאאאאאאאאאאאאאאאאאאאאאאאאאאאאאאאאאאאאאאאאאאאאאאאאאאאאאאאאאאאאאאאאאאאאאאאאאאאאאאאאאאאאאאאאאאאאאאאאאאאאאאאאאאאאאאאאאאאאאאאאאאאאאאאאאאאאאאאאאאאאאאאאאאאאאאאאאאאאאאאאאאאאאאאאאאאאאאאאאאאאאאאאאאאאאאאאאאאאאאאאאאאאאאאאאאאאאאאאאאאאאאאאאאאאאאאאאאאאאאאאאאאאאאאאאאאאאאאאאאאאאאאאאאאאאאאאאאאאאאאאאאאאאאאאאאאאאאאאאאאאאאאאאאאאאאאאאאאאאאאאאאאאאאאאאאאאאאאאאאאאאאאאאאאאאאאאאאאאאאאאאאאאאאאאאאאאאאאאאאאאאאאאאאאאאאאאאאאאאאאאאאאאאאאאאאאאאאאאאאאאאאאאאאאאאאאאאאאאאאאאאאאאאאאאאאאאאאאאאאא</w:t>
       </w:r>
       <w:r>
@@ -3468,7 +7125,16 @@
           <w:rtl/>
         </w:rPr>
         <w:lastRenderedPageBreak/>
-        <w:t>אאאאאאאאאאאאאאאאאאאאאאאאאאאאאאאאאאאאאאאאאאאאאאאאאאאאאאאאאאאאאאאאאאאאאאאאאאאאאאאאאאאאאאאאאאאאאאאאאאאאאאאאאאאאאאאאאאאאאאאאאאאאאאאאאאאאאאאאאאאאאאאאאאאאאאאאאאאאאאאאאאאאאאאאאאאאאאאאאאאאאאאאאאאאאאאאאאאאאאאאאאאאאאאאאאאאאאאאאאאאאאאאאאאאאאאאאאאאאאאאאאאאאאאאאאאאאאאאאאאאאאאאאאאאאאאאאאאאאאאאאאאאאאאאאאאאאאאאאאאאאאאאאאאאאאאאאאאאאאאאאאאאאאאאאאאאאאאאאאאאאאאאאאאאאאאאאאאאאאאאאאאאאאאאאאאאאאאאאאאאאאאאאאאאאאאאאאאאאאאאאאאאאאאאאאאאאאאאאאאאאאאאאאאאאאאאאאאאאאאאאא</w:t>
+        <w:t>אאאאאאאאאאאאאאאאאאאאאאאאאאאאאאאאאאאאאאאאאאאאאאאאאאאאאאאאאאאאאאאאאאאאאאאאאאאאאאאאאאאאאאאאאאאאאאאאאאאאאאאאאאאאאאאאאאאאאאאאאאאאאאאאאאאאאאאאאאאאאאאאאאאאאאאאאאאאאאאאאאאאאאאאאאאאאאאאאאאאאאאאאאאאאאאאאאאאאאאאאאאאאאאאאאאאאאאאאאאאאאאאאאאאאאאאאאאאאאאאאאאאאאאאאאאאאאאאאאאאאאאאאאאאאאאאאאאאאאאאאאאאאאאאאאאאאאאאאאאאאאאאאאאאאאאאאאאאאאאאאאאאאאאאאאאאאאאאאאאאאאאאאאאאאאאאאאאאאאאאאאאאאאאאאאאאאאאאאאאאאאאאאאאאאאאאאאאאאאאאאאאאאאאאאאאאאאאאאאאאאאאאאאאאאאאאאאאאאאאאאאאאאאאאאאאאאאאאאאאאאאאאאאאאאאאאאאאאאאאאאאאאאאאאאאאאאאאאאאאאאאאאאאאאאאאאאאאאאאאאאאאאאאאאאאאאאאאאאאאאאאאאאאאאאאאאאאאאאאאאאאאאאאאאאאאאאאאאאאאאאאאאאאאאאאאאאאאאאאאאאאאאאאאאאאאאאאאאאאאאאאאאאאאאאאאאאאאאאאאאאאאאאאאאאאאאאאאאאאאאאאאאאאאאאאאאאאאאאאאאאאאאאאאאאאאאאאאאאאאאאאאאאאאאאאאאאאאאאאאאאאאאאאאאאאאאאאאאאאאאאאאאאאאאאאאאאאאאאאאאאאאאאאאאאאאאאאאאאאאאאאאאאאאאאאאאאאאאאאאאאאאאאאאאאאאאאאאאאאאאאאאאאאאאאאאאאאאאאאאאאאאאאאאאאאאאאאאאאאאאאאאאאאאאאאאאאאאאאאאאאאאאאאאאאאאאאאאאאאאאאאאאאאאאאאאאאאאאאאאאאאאאאאאאאאאאאאאאאאאאאאאאאאאאאאאאאאאאאאאאאאאאאאאאאאאאאאאאאאאאאאאאאאאאאאאאאאאאאאאאאאאאאאאאאאאאאאאאאאאאאאאאאאאאאאאאאאאאאאאאאאאאאאאאאאאאאאאאאאאאאאאאאאאאאאאאאאאאאאאא</w:t>
+      </w:r>
+      <w:r>
+        <w:rPr>
+          <w:rFonts w:ascii="David" w:hAnsi="David" w:cs="David" w:hint="cs"/>
+          <w:sz w:val="24"/>
+          <w:szCs w:val="24"/>
+          <w:rtl/>
+        </w:rPr>
+        <w:t>אאאאאאאאאאאאאאאאאאאאאאאאאאאאאאאאאאאאאאאאאאאאאאאאאאאאאאאאאאאאאאאאאאאאאאאאאאאאאאאאאאאאאאאאאאאאאאאאאאאאאאאאאאאאאאאאאאאאאאאאאאאאאאאאאאאאאאאאאאאאאאאאאאאאאאאאאאאאאאאאאאאאאאאאאאאאאאאאאאאאאאאאאאאאאאאאאאאאאאאאאאאאאאאאאאאאאאאאאאאאאאאאאאאאאאאאאאאאאאאאאאאאאאאאאאאאאאאאאאאאאאאאאאאאאאאאאאאאאאאאאאאאאאאאאאאאאאאאאאאאאאאאאאאאאאאאאאאאאאאאאאאאאאאאאאאאאאאאאאאאאאאאאאאאאאאאאאאאאאאאאאאאאאאאאאאאאאאאאאאאאאאאאאאאאאאאאאאאאאאאאאאאאאאאאאאא</w:t>
       </w:r>
     </w:p>
     <w:p>
@@ -3582,7 +7248,6 @@
         <w:pStyle w:val="FootnoteText"/>
         <w:bidi/>
         <w:rPr>
-          <w:rFonts w:hint="cs"/>
           <w:rtl/>
         </w:rPr>
       </w:pPr>
@@ -3620,7 +7285,6 @@
         <w:pStyle w:val="FootnoteText"/>
         <w:bidi/>
         <w:rPr>
-          <w:rFonts w:hint="cs"/>
           <w:rtl/>
         </w:rPr>
       </w:pPr>
@@ -3640,18 +7304,6 @@
         </w:rPr>
         <w:t>מומנט דיפול מגנטי היא תכונה אשר מאפיינת כל חלקיק המרכיב חומר, הקשורה לאוריינטציה של אותו אטום, וכמו כן לספין שלו.</w:t>
       </w:r>
-    </w:p>
-  </w:footnote>
-  <w:footnote w:id="4">
-    <w:p>
-      <w:pPr>
-        <w:pStyle w:val="FootnoteText"/>
-        <w:bidi/>
-        <w:rPr>
-          <w:rFonts w:ascii="David" w:hAnsi="David" w:cs="David"/>
-          <w:rtl/>
-        </w:rPr>
-      </w:pPr>
     </w:p>
   </w:footnote>
 </w:footnotes>
@@ -3929,11 +7581,195 @@
       </w:rPr>
     </w:lvl>
   </w:abstractNum>
+  <w:abstractNum w:abstractNumId="2" w15:restartNumberingAfterBreak="0">
+    <w:nsid w:val="72B01D85"/>
+    <w:multiLevelType w:val="hybridMultilevel"/>
+    <w:tmpl w:val="498E4AB2"/>
+    <w:lvl w:ilvl="0" w:tplc="04090011">
+      <w:start w:val="1"/>
+      <w:numFmt w:val="decimal"/>
+      <w:lvlText w:val="%1)"/>
+      <w:lvlJc w:val="left"/>
+      <w:pPr>
+        <w:ind w:left="720" w:hanging="360"/>
+      </w:pPr>
+      <w:rPr>
+        <w:rFonts w:hint="default"/>
+      </w:rPr>
+    </w:lvl>
+    <w:lvl w:ilvl="1" w:tplc="04090019" w:tentative="1">
+      <w:start w:val="1"/>
+      <w:numFmt w:val="lowerLetter"/>
+      <w:lvlText w:val="%2."/>
+      <w:lvlJc w:val="left"/>
+      <w:pPr>
+        <w:ind w:left="1440" w:hanging="360"/>
+      </w:pPr>
+    </w:lvl>
+    <w:lvl w:ilvl="2" w:tplc="0409001B" w:tentative="1">
+      <w:start w:val="1"/>
+      <w:numFmt w:val="lowerRoman"/>
+      <w:lvlText w:val="%3."/>
+      <w:lvlJc w:val="right"/>
+      <w:pPr>
+        <w:ind w:left="2160" w:hanging="180"/>
+      </w:pPr>
+    </w:lvl>
+    <w:lvl w:ilvl="3" w:tplc="0409000F" w:tentative="1">
+      <w:start w:val="1"/>
+      <w:numFmt w:val="decimal"/>
+      <w:lvlText w:val="%4."/>
+      <w:lvlJc w:val="left"/>
+      <w:pPr>
+        <w:ind w:left="2880" w:hanging="360"/>
+      </w:pPr>
+    </w:lvl>
+    <w:lvl w:ilvl="4" w:tplc="04090019" w:tentative="1">
+      <w:start w:val="1"/>
+      <w:numFmt w:val="lowerLetter"/>
+      <w:lvlText w:val="%5."/>
+      <w:lvlJc w:val="left"/>
+      <w:pPr>
+        <w:ind w:left="3600" w:hanging="360"/>
+      </w:pPr>
+    </w:lvl>
+    <w:lvl w:ilvl="5" w:tplc="0409001B" w:tentative="1">
+      <w:start w:val="1"/>
+      <w:numFmt w:val="lowerRoman"/>
+      <w:lvlText w:val="%6."/>
+      <w:lvlJc w:val="right"/>
+      <w:pPr>
+        <w:ind w:left="4320" w:hanging="180"/>
+      </w:pPr>
+    </w:lvl>
+    <w:lvl w:ilvl="6" w:tplc="0409000F" w:tentative="1">
+      <w:start w:val="1"/>
+      <w:numFmt w:val="decimal"/>
+      <w:lvlText w:val="%7."/>
+      <w:lvlJc w:val="left"/>
+      <w:pPr>
+        <w:ind w:left="5040" w:hanging="360"/>
+      </w:pPr>
+    </w:lvl>
+    <w:lvl w:ilvl="7" w:tplc="04090019" w:tentative="1">
+      <w:start w:val="1"/>
+      <w:numFmt w:val="lowerLetter"/>
+      <w:lvlText w:val="%8."/>
+      <w:lvlJc w:val="left"/>
+      <w:pPr>
+        <w:ind w:left="5760" w:hanging="360"/>
+      </w:pPr>
+    </w:lvl>
+    <w:lvl w:ilvl="8" w:tplc="0409001B" w:tentative="1">
+      <w:start w:val="1"/>
+      <w:numFmt w:val="lowerRoman"/>
+      <w:lvlText w:val="%9."/>
+      <w:lvlJc w:val="right"/>
+      <w:pPr>
+        <w:ind w:left="6480" w:hanging="180"/>
+      </w:pPr>
+    </w:lvl>
+  </w:abstractNum>
+  <w:abstractNum w:abstractNumId="3" w15:restartNumberingAfterBreak="0">
+    <w:nsid w:val="738D2C66"/>
+    <w:multiLevelType w:val="hybridMultilevel"/>
+    <w:tmpl w:val="23CCA7D8"/>
+    <w:lvl w:ilvl="0" w:tplc="38C67CFA">
+      <w:start w:val="1"/>
+      <w:numFmt w:val="decimal"/>
+      <w:lvlText w:val="%1)"/>
+      <w:lvlJc w:val="left"/>
+      <w:pPr>
+        <w:ind w:left="720" w:hanging="360"/>
+      </w:pPr>
+      <w:rPr>
+        <w:rFonts w:eastAsiaTheme="minorEastAsia" w:hint="default"/>
+      </w:rPr>
+    </w:lvl>
+    <w:lvl w:ilvl="1" w:tplc="04090019" w:tentative="1">
+      <w:start w:val="1"/>
+      <w:numFmt w:val="lowerLetter"/>
+      <w:lvlText w:val="%2."/>
+      <w:lvlJc w:val="left"/>
+      <w:pPr>
+        <w:ind w:left="1440" w:hanging="360"/>
+      </w:pPr>
+    </w:lvl>
+    <w:lvl w:ilvl="2" w:tplc="0409001B" w:tentative="1">
+      <w:start w:val="1"/>
+      <w:numFmt w:val="lowerRoman"/>
+      <w:lvlText w:val="%3."/>
+      <w:lvlJc w:val="right"/>
+      <w:pPr>
+        <w:ind w:left="2160" w:hanging="180"/>
+      </w:pPr>
+    </w:lvl>
+    <w:lvl w:ilvl="3" w:tplc="0409000F" w:tentative="1">
+      <w:start w:val="1"/>
+      <w:numFmt w:val="decimal"/>
+      <w:lvlText w:val="%4."/>
+      <w:lvlJc w:val="left"/>
+      <w:pPr>
+        <w:ind w:left="2880" w:hanging="360"/>
+      </w:pPr>
+    </w:lvl>
+    <w:lvl w:ilvl="4" w:tplc="04090019" w:tentative="1">
+      <w:start w:val="1"/>
+      <w:numFmt w:val="lowerLetter"/>
+      <w:lvlText w:val="%5."/>
+      <w:lvlJc w:val="left"/>
+      <w:pPr>
+        <w:ind w:left="3600" w:hanging="360"/>
+      </w:pPr>
+    </w:lvl>
+    <w:lvl w:ilvl="5" w:tplc="0409001B" w:tentative="1">
+      <w:start w:val="1"/>
+      <w:numFmt w:val="lowerRoman"/>
+      <w:lvlText w:val="%6."/>
+      <w:lvlJc w:val="right"/>
+      <w:pPr>
+        <w:ind w:left="4320" w:hanging="180"/>
+      </w:pPr>
+    </w:lvl>
+    <w:lvl w:ilvl="6" w:tplc="0409000F" w:tentative="1">
+      <w:start w:val="1"/>
+      <w:numFmt w:val="decimal"/>
+      <w:lvlText w:val="%7."/>
+      <w:lvlJc w:val="left"/>
+      <w:pPr>
+        <w:ind w:left="5040" w:hanging="360"/>
+      </w:pPr>
+    </w:lvl>
+    <w:lvl w:ilvl="7" w:tplc="04090019" w:tentative="1">
+      <w:start w:val="1"/>
+      <w:numFmt w:val="lowerLetter"/>
+      <w:lvlText w:val="%8."/>
+      <w:lvlJc w:val="left"/>
+      <w:pPr>
+        <w:ind w:left="5760" w:hanging="360"/>
+      </w:pPr>
+    </w:lvl>
+    <w:lvl w:ilvl="8" w:tplc="0409001B" w:tentative="1">
+      <w:start w:val="1"/>
+      <w:numFmt w:val="lowerRoman"/>
+      <w:lvlText w:val="%9."/>
+      <w:lvlJc w:val="right"/>
+      <w:pPr>
+        <w:ind w:left="6480" w:hanging="180"/>
+      </w:pPr>
+    </w:lvl>
+  </w:abstractNum>
   <w:num w:numId="1">
     <w:abstractNumId w:val="0"/>
   </w:num>
   <w:num w:numId="2">
     <w:abstractNumId w:val="1"/>
+  </w:num>
+  <w:num w:numId="3">
+    <w:abstractNumId w:val="3"/>
+  </w:num>
+  <w:num w:numId="4">
+    <w:abstractNumId w:val="2"/>
   </w:num>
 </w:numbering>
 </file>
@@ -4506,6 +8342,16 @@
       <w:u w:val="single"/>
     </w:rPr>
   </w:style>
+  <w:style w:type="character" w:styleId="PlaceholderText">
+    <w:name w:val="Placeholder Text"/>
+    <w:basedOn w:val="DefaultParagraphFont"/>
+    <w:uiPriority w:val="99"/>
+    <w:semiHidden/>
+    <w:rsid w:val="00B868D1"/>
+    <w:rPr>
+      <w:color w:val="808080"/>
+    </w:rPr>
+  </w:style>
 </w:styles>
 </file>
 

</xml_diff>